<commit_message>
Anpassung der Standardwerte in der INI für einige Anlagen.
</commit_message>
<xml_diff>
--- a/Zeugnisse-Sek-2-Versiongeschichte.docx
+++ b/Zeugnisse-Sek-2-Versiongeschichte.docx
@@ -75,6 +75,371 @@
           <w:sz w:val="24"/>
           <w:szCs w:val="24"/>
         </w:rPr>
+        <w:t>04.04.2022</w:t>
+      </w:r>
+    </w:p>
+    <w:p>
+      <w:pPr>
+        <w:pStyle w:val="Listenabsatz"/>
+        <w:numPr>
+          <w:ilvl w:val="0"/>
+          <w:numId w:val="4"/>
+        </w:numPr>
+        <w:rPr>
+          <w:sz w:val="24"/>
+          <w:szCs w:val="24"/>
+        </w:rPr>
+      </w:pPr>
+      <w:r>
+        <w:rPr>
+          <w:sz w:val="24"/>
+          <w:szCs w:val="24"/>
+        </w:rPr>
+        <w:t>Fehlerkorrekturen bei der Ausgabe der Jahrgangsstufen an einer Gesamtschule in den Anlagen 7 und 16a</w:t>
+      </w:r>
+    </w:p>
+    <w:p>
+      <w:pPr>
+        <w:pStyle w:val="Listenabsatz"/>
+        <w:numPr>
+          <w:ilvl w:val="0"/>
+          <w:numId w:val="4"/>
+        </w:numPr>
+        <w:rPr>
+          <w:sz w:val="24"/>
+          <w:szCs w:val="24"/>
+        </w:rPr>
+      </w:pPr>
+      <w:r>
+        <w:rPr>
+          <w:sz w:val="24"/>
+          <w:szCs w:val="24"/>
+        </w:rPr>
+        <w:t>Fehlerkorrekturen der Fußnoten in den Anlagen 3, 4, 7 und 12</w:t>
+      </w:r>
+    </w:p>
+    <w:p>
+      <w:pPr>
+        <w:pStyle w:val="Listenabsatz"/>
+        <w:numPr>
+          <w:ilvl w:val="0"/>
+          <w:numId w:val="4"/>
+        </w:numPr>
+        <w:rPr>
+          <w:sz w:val="24"/>
+          <w:szCs w:val="24"/>
+        </w:rPr>
+      </w:pPr>
+      <w:r>
+        <w:rPr>
+          <w:sz w:val="24"/>
+          <w:szCs w:val="24"/>
+        </w:rPr>
+        <w:t>Fehlerkorrektur der Zeilenumbrüche in der INI-Datei</w:t>
+      </w:r>
+    </w:p>
+    <w:p>
+      <w:pPr>
+        <w:pStyle w:val="Listenabsatz"/>
+        <w:numPr>
+          <w:ilvl w:val="0"/>
+          <w:numId w:val="4"/>
+        </w:numPr>
+        <w:rPr>
+          <w:sz w:val="24"/>
+          <w:szCs w:val="24"/>
+        </w:rPr>
+      </w:pPr>
+      <w:r>
+        <w:rPr>
+          <w:sz w:val="24"/>
+          <w:szCs w:val="24"/>
+        </w:rPr>
+        <w:t xml:space="preserve">Anpassung der Standard-INI-Werte auf N für </w:t>
+      </w:r>
+      <w:proofErr w:type="spellStart"/>
+      <w:proofErr w:type="gramStart"/>
+      <w:r>
+        <w:rPr>
+          <w:sz w:val="24"/>
+          <w:szCs w:val="24"/>
+        </w:rPr>
+        <w:t>UnterschriftenMitStvKlassenlehrer</w:t>
+      </w:r>
+      <w:proofErr w:type="spellEnd"/>
+      <w:r>
+        <w:rPr>
+          <w:sz w:val="24"/>
+          <w:szCs w:val="24"/>
+        </w:rPr>
+        <w:t xml:space="preserve"> </w:t>
+      </w:r>
+      <w:r>
+        <w:rPr>
+          <w:sz w:val="24"/>
+          <w:szCs w:val="24"/>
+        </w:rPr>
+        <w:t xml:space="preserve"> und</w:t>
+      </w:r>
+      <w:proofErr w:type="gramEnd"/>
+      <w:r>
+        <w:rPr>
+          <w:sz w:val="24"/>
+          <w:szCs w:val="24"/>
+        </w:rPr>
+        <w:t xml:space="preserve"> </w:t>
+      </w:r>
+      <w:proofErr w:type="spellStart"/>
+      <w:r>
+        <w:rPr>
+          <w:sz w:val="24"/>
+          <w:szCs w:val="24"/>
+        </w:rPr>
+        <w:t>ZeugnisMitRand</w:t>
+      </w:r>
+      <w:proofErr w:type="spellEnd"/>
+      <w:r>
+        <w:rPr>
+          <w:sz w:val="24"/>
+          <w:szCs w:val="24"/>
+        </w:rPr>
+        <w:t xml:space="preserve">. Ebenso wird </w:t>
+      </w:r>
+      <w:proofErr w:type="spellStart"/>
+      <w:r>
+        <w:rPr>
+          <w:sz w:val="24"/>
+          <w:szCs w:val="24"/>
+        </w:rPr>
+        <w:t>ZeugnisdatumQuelle</w:t>
+      </w:r>
+      <w:proofErr w:type="spellEnd"/>
+      <w:r>
+        <w:rPr>
+          <w:sz w:val="24"/>
+          <w:szCs w:val="24"/>
+        </w:rPr>
+        <w:t xml:space="preserve"> auf I gesetzt für Anlagen 5b, 10, 11, 17, 18</w:t>
+      </w:r>
+    </w:p>
+    <w:p>
+      <w:pPr>
+        <w:pStyle w:val="Listenabsatz"/>
+        <w:numPr>
+          <w:ilvl w:val="0"/>
+          <w:numId w:val="4"/>
+        </w:numPr>
+        <w:rPr>
+          <w:sz w:val="24"/>
+          <w:szCs w:val="24"/>
+        </w:rPr>
+      </w:pPr>
+      <w:r>
+        <w:rPr>
+          <w:sz w:val="24"/>
+          <w:szCs w:val="24"/>
+        </w:rPr>
+        <w:t xml:space="preserve">In allen Anlagen wurden die Unterschriftenfunktionen erweitert. So kann jetzt in der INI ein senkrechter Strich „|“ </w:t>
+      </w:r>
+      <w:r>
+        <w:rPr>
+          <w:sz w:val="24"/>
+          <w:szCs w:val="24"/>
+        </w:rPr>
+        <w:t xml:space="preserve">in die Unterschriftentexte </w:t>
+      </w:r>
+      <w:r>
+        <w:rPr>
+          <w:sz w:val="24"/>
+          <w:szCs w:val="24"/>
+        </w:rPr>
+        <w:t>eingefügt werden, der als Zeilenumbruch bei</w:t>
+      </w:r>
+      <w:r>
+        <w:rPr>
+          <w:sz w:val="24"/>
+          <w:szCs w:val="24"/>
+        </w:rPr>
+        <w:t>m</w:t>
+      </w:r>
+      <w:r>
+        <w:rPr>
+          <w:sz w:val="24"/>
+          <w:szCs w:val="24"/>
+        </w:rPr>
+        <w:t xml:space="preserve"> Ausdruck interpretiert wird.</w:t>
+      </w:r>
+    </w:p>
+    <w:p>
+      <w:pPr>
+        <w:pStyle w:val="Listenabsatz"/>
+        <w:numPr>
+          <w:ilvl w:val="0"/>
+          <w:numId w:val="4"/>
+        </w:numPr>
+        <w:rPr>
+          <w:sz w:val="24"/>
+          <w:szCs w:val="24"/>
+        </w:rPr>
+      </w:pPr>
+      <w:r>
+        <w:rPr>
+          <w:sz w:val="24"/>
+          <w:szCs w:val="24"/>
+        </w:rPr>
+        <w:t>Für die Unterschrift</w:t>
+      </w:r>
+      <w:r>
+        <w:rPr>
+          <w:sz w:val="24"/>
+          <w:szCs w:val="24"/>
+        </w:rPr>
+        <w:t>enquelle</w:t>
+      </w:r>
+      <w:r>
+        <w:rPr>
+          <w:sz w:val="24"/>
+          <w:szCs w:val="24"/>
+        </w:rPr>
+        <w:t xml:space="preserve"> des ZAA-Vorsitzes wurde der </w:t>
+      </w:r>
+      <w:r>
+        <w:rPr>
+          <w:sz w:val="24"/>
+          <w:szCs w:val="24"/>
+        </w:rPr>
+        <w:t xml:space="preserve">alte </w:t>
+      </w:r>
+      <w:r>
+        <w:rPr>
+          <w:sz w:val="24"/>
+          <w:szCs w:val="24"/>
+        </w:rPr>
+        <w:t xml:space="preserve">INI-Parameterwert </w:t>
+      </w:r>
+      <w:r>
+        <w:rPr>
+          <w:sz w:val="24"/>
+          <w:szCs w:val="24"/>
+        </w:rPr>
+        <w:t>„</w:t>
+      </w:r>
+      <w:r>
+        <w:rPr>
+          <w:sz w:val="24"/>
+          <w:szCs w:val="24"/>
+        </w:rPr>
+        <w:t>I</w:t>
+      </w:r>
+      <w:r>
+        <w:rPr>
+          <w:sz w:val="24"/>
+          <w:szCs w:val="24"/>
+        </w:rPr>
+        <w:t>“</w:t>
+      </w:r>
+      <w:r>
+        <w:rPr>
+          <w:sz w:val="24"/>
+          <w:szCs w:val="24"/>
+        </w:rPr>
+        <w:t xml:space="preserve"> durch </w:t>
+      </w:r>
+      <w:r>
+        <w:rPr>
+          <w:sz w:val="24"/>
+          <w:szCs w:val="24"/>
+        </w:rPr>
+        <w:t>„</w:t>
+      </w:r>
+      <w:r>
+        <w:rPr>
+          <w:sz w:val="24"/>
+          <w:szCs w:val="24"/>
+        </w:rPr>
+        <w:t>T</w:t>
+      </w:r>
+      <w:r>
+        <w:rPr>
+          <w:sz w:val="24"/>
+          <w:szCs w:val="24"/>
+        </w:rPr>
+        <w:t>“</w:t>
+      </w:r>
+      <w:r>
+        <w:rPr>
+          <w:sz w:val="24"/>
+          <w:szCs w:val="24"/>
+        </w:rPr>
+        <w:t xml:space="preserve"> ersetzt und damit die gleiche Funktionalität implementiert wie beim Beratungslehrer</w:t>
+      </w:r>
+      <w:r>
+        <w:rPr>
+          <w:sz w:val="24"/>
+          <w:szCs w:val="24"/>
+        </w:rPr>
+        <w:t xml:space="preserve"> (Abfragebox und Eingabemöglichkeit eines Lehrerkürzels)</w:t>
+      </w:r>
+      <w:r>
+        <w:rPr>
+          <w:sz w:val="24"/>
+          <w:szCs w:val="24"/>
+        </w:rPr>
+        <w:t>.</w:t>
+      </w:r>
+    </w:p>
+    <w:p>
+      <w:pPr>
+        <w:pStyle w:val="Listenabsatz"/>
+        <w:numPr>
+          <w:ilvl w:val="0"/>
+          <w:numId w:val="4"/>
+        </w:numPr>
+        <w:rPr>
+          <w:sz w:val="24"/>
+          <w:szCs w:val="24"/>
+        </w:rPr>
+      </w:pPr>
+      <w:r>
+        <w:rPr>
+          <w:sz w:val="24"/>
+          <w:szCs w:val="24"/>
+        </w:rPr>
+        <w:t xml:space="preserve">In Anlage 12 wird nun auch der </w:t>
+      </w:r>
+      <w:proofErr w:type="spellStart"/>
+      <w:r>
+        <w:rPr>
+          <w:sz w:val="24"/>
+          <w:szCs w:val="24"/>
+        </w:rPr>
+        <w:t>stv</w:t>
+      </w:r>
+      <w:proofErr w:type="spellEnd"/>
+      <w:r>
+        <w:rPr>
+          <w:sz w:val="24"/>
+          <w:szCs w:val="24"/>
+        </w:rPr>
+        <w:t>. Beratungslehrer ausgegeben, sofern in der INI-Datei eingestellt.</w:t>
+      </w:r>
+    </w:p>
+    <w:p>
+      <w:pPr>
+        <w:rPr>
+          <w:b/>
+          <w:bCs/>
+          <w:sz w:val="24"/>
+          <w:szCs w:val="24"/>
+        </w:rPr>
+      </w:pPr>
+      <w:r>
+        <w:rPr>
+          <w:b/>
+          <w:bCs/>
+          <w:sz w:val="24"/>
+          <w:szCs w:val="24"/>
+        </w:rPr>
         <w:t>19.12.2021</w:t>
       </w:r>
     </w:p>
@@ -179,42 +544,7 @@
           <w:sz w:val="24"/>
           <w:szCs w:val="24"/>
         </w:rPr>
-        <w:t xml:space="preserve">Bitte lesen Sie die </w:t>
-      </w:r>
-      <w:r>
-        <w:rPr>
-          <w:sz w:val="24"/>
-          <w:szCs w:val="24"/>
-        </w:rPr>
-        <w:t>„</w:t>
-      </w:r>
-      <w:r>
-        <w:rPr>
-          <w:sz w:val="24"/>
-          <w:szCs w:val="24"/>
-        </w:rPr>
-        <w:t>Hinweise nur Nutzung der INI-Dateien</w:t>
-      </w:r>
-      <w:r>
-        <w:rPr>
-          <w:sz w:val="24"/>
-          <w:szCs w:val="24"/>
-        </w:rPr>
-        <w:t xml:space="preserve">“. </w:t>
-      </w:r>
-      <w:r>
-        <w:rPr>
-          <w:sz w:val="24"/>
-          <w:szCs w:val="24"/>
-        </w:rPr>
-        <w:t xml:space="preserve">Ein Tutorial dazu finden Sie </w:t>
-      </w:r>
-      <w:r>
-        <w:rPr>
-          <w:sz w:val="24"/>
-          <w:szCs w:val="24"/>
-        </w:rPr>
-        <w:t xml:space="preserve">auch hier </w:t>
+        <w:t xml:space="preserve">Bitte lesen Sie die „Hinweise nur Nutzung der INI-Dateien“. Ein Tutorial dazu finden Sie auch hier </w:t>
       </w:r>
       <w:hyperlink r:id="rId5" w:history="1">
         <w:r>
@@ -418,10 +748,7 @@
           <w:ilvl w:val="0"/>
           <w:numId w:val="3"/>
         </w:numPr>
-        <w:rPr>
-          <w:sz w:val="24"/>
-          <w:szCs w:val="24"/>
-        </w:rPr>
+        <w:spacing w:before="240"/>
       </w:pPr>
       <w:r>
         <w:rPr>
@@ -431,15 +758,6 @@
         <w:t>Anlagen 10, 11, 17, 18 wurden auf Basis der aktuellen Serienbriefe neu erstellt.</w:t>
       </w:r>
     </w:p>
-    <w:p>
-      <w:pPr>
-        <w:rPr>
-          <w:sz w:val="24"/>
-          <w:szCs w:val="24"/>
-        </w:rPr>
-      </w:pPr>
-    </w:p>
-    <w:p/>
     <w:sectPr>
       <w:pgSz w:w="11906" w:h="16838"/>
       <w:pgMar w:top="1417" w:right="1417" w:bottom="1134" w:left="1417" w:header="708" w:footer="708" w:gutter="0"/>
@@ -542,6 +860,119 @@
     </w:lvl>
   </w:abstractNum>
   <w:abstractNum w:abstractNumId="1" w15:restartNumberingAfterBreak="0">
+    <w:nsid w:val="2B57619A"/>
+    <w:multiLevelType w:val="hybridMultilevel"/>
+    <w:tmpl w:val="588A1514"/>
+    <w:lvl w:ilvl="0" w:tplc="04070001">
+      <w:start w:val="1"/>
+      <w:numFmt w:val="bullet"/>
+      <w:lvlText w:val=""/>
+      <w:lvlJc w:val="left"/>
+      <w:pPr>
+        <w:ind w:left="720" w:hanging="360"/>
+      </w:pPr>
+      <w:rPr>
+        <w:rFonts w:ascii="Symbol" w:hAnsi="Symbol" w:hint="default"/>
+      </w:rPr>
+    </w:lvl>
+    <w:lvl w:ilvl="1" w:tplc="04070003" w:tentative="1">
+      <w:start w:val="1"/>
+      <w:numFmt w:val="bullet"/>
+      <w:lvlText w:val="o"/>
+      <w:lvlJc w:val="left"/>
+      <w:pPr>
+        <w:ind w:left="1440" w:hanging="360"/>
+      </w:pPr>
+      <w:rPr>
+        <w:rFonts w:ascii="Courier New" w:hAnsi="Courier New" w:cs="Courier New" w:hint="default"/>
+      </w:rPr>
+    </w:lvl>
+    <w:lvl w:ilvl="2" w:tplc="04070005" w:tentative="1">
+      <w:start w:val="1"/>
+      <w:numFmt w:val="bullet"/>
+      <w:lvlText w:val=""/>
+      <w:lvlJc w:val="left"/>
+      <w:pPr>
+        <w:ind w:left="2160" w:hanging="360"/>
+      </w:pPr>
+      <w:rPr>
+        <w:rFonts w:ascii="Wingdings" w:hAnsi="Wingdings" w:hint="default"/>
+      </w:rPr>
+    </w:lvl>
+    <w:lvl w:ilvl="3" w:tplc="04070001" w:tentative="1">
+      <w:start w:val="1"/>
+      <w:numFmt w:val="bullet"/>
+      <w:lvlText w:val=""/>
+      <w:lvlJc w:val="left"/>
+      <w:pPr>
+        <w:ind w:left="2880" w:hanging="360"/>
+      </w:pPr>
+      <w:rPr>
+        <w:rFonts w:ascii="Symbol" w:hAnsi="Symbol" w:hint="default"/>
+      </w:rPr>
+    </w:lvl>
+    <w:lvl w:ilvl="4" w:tplc="04070003" w:tentative="1">
+      <w:start w:val="1"/>
+      <w:numFmt w:val="bullet"/>
+      <w:lvlText w:val="o"/>
+      <w:lvlJc w:val="left"/>
+      <w:pPr>
+        <w:ind w:left="3600" w:hanging="360"/>
+      </w:pPr>
+      <w:rPr>
+        <w:rFonts w:ascii="Courier New" w:hAnsi="Courier New" w:cs="Courier New" w:hint="default"/>
+      </w:rPr>
+    </w:lvl>
+    <w:lvl w:ilvl="5" w:tplc="04070005" w:tentative="1">
+      <w:start w:val="1"/>
+      <w:numFmt w:val="bullet"/>
+      <w:lvlText w:val=""/>
+      <w:lvlJc w:val="left"/>
+      <w:pPr>
+        <w:ind w:left="4320" w:hanging="360"/>
+      </w:pPr>
+      <w:rPr>
+        <w:rFonts w:ascii="Wingdings" w:hAnsi="Wingdings" w:hint="default"/>
+      </w:rPr>
+    </w:lvl>
+    <w:lvl w:ilvl="6" w:tplc="04070001" w:tentative="1">
+      <w:start w:val="1"/>
+      <w:numFmt w:val="bullet"/>
+      <w:lvlText w:val=""/>
+      <w:lvlJc w:val="left"/>
+      <w:pPr>
+        <w:ind w:left="5040" w:hanging="360"/>
+      </w:pPr>
+      <w:rPr>
+        <w:rFonts w:ascii="Symbol" w:hAnsi="Symbol" w:hint="default"/>
+      </w:rPr>
+    </w:lvl>
+    <w:lvl w:ilvl="7" w:tplc="04070003" w:tentative="1">
+      <w:start w:val="1"/>
+      <w:numFmt w:val="bullet"/>
+      <w:lvlText w:val="o"/>
+      <w:lvlJc w:val="left"/>
+      <w:pPr>
+        <w:ind w:left="5760" w:hanging="360"/>
+      </w:pPr>
+      <w:rPr>
+        <w:rFonts w:ascii="Courier New" w:hAnsi="Courier New" w:cs="Courier New" w:hint="default"/>
+      </w:rPr>
+    </w:lvl>
+    <w:lvl w:ilvl="8" w:tplc="04070005" w:tentative="1">
+      <w:start w:val="1"/>
+      <w:numFmt w:val="bullet"/>
+      <w:lvlText w:val=""/>
+      <w:lvlJc w:val="left"/>
+      <w:pPr>
+        <w:ind w:left="6480" w:hanging="360"/>
+      </w:pPr>
+      <w:rPr>
+        <w:rFonts w:ascii="Wingdings" w:hAnsi="Wingdings" w:hint="default"/>
+      </w:rPr>
+    </w:lvl>
+  </w:abstractNum>
+  <w:abstractNum w:abstractNumId="2" w15:restartNumberingAfterBreak="0">
     <w:nsid w:val="3E306AB6"/>
     <w:multiLevelType w:val="multilevel"/>
     <w:tmpl w:val="0B68FDAC"/>
@@ -690,7 +1121,7 @@
       </w:rPr>
     </w:lvl>
   </w:abstractNum>
-  <w:abstractNum w:abstractNumId="2" w15:restartNumberingAfterBreak="0">
+  <w:abstractNum w:abstractNumId="3" w15:restartNumberingAfterBreak="0">
     <w:nsid w:val="5A832D23"/>
     <w:multiLevelType w:val="hybridMultilevel"/>
     <w:tmpl w:val="B5C61E70"/>
@@ -807,10 +1238,13 @@
     <w:abstractNumId w:val="0"/>
   </w:num>
   <w:num w:numId="2">
-    <w:abstractNumId w:val="1"/>
+    <w:abstractNumId w:val="2"/>
   </w:num>
   <w:num w:numId="3">
-    <w:abstractNumId w:val="2"/>
+    <w:abstractNumId w:val="3"/>
+  </w:num>
+  <w:num w:numId="4">
+    <w:abstractNumId w:val="1"/>
   </w:num>
 </w:numbering>
 </file>

</xml_diff>

<commit_message>
Fehlerkorrektur für volljährige Erzieher in den Anlagen 10, 11, 17, 18
</commit_message>
<xml_diff>
--- a/Zeugnisse-Sek-2-Versiongeschichte.docx
+++ b/Zeugnisse-Sek-2-Versiongeschichte.docx
@@ -135,7 +135,7 @@
           <w:sz w:val="24"/>
           <w:szCs w:val="24"/>
         </w:rPr>
-        <w:t>Fehlerkorrektur der Zeilenumbrüche in der INI-Datei</w:t>
+        <w:t>Fehlerkorrektur der Erkennung volljähriger Schülerinnen und Schüler in den Anlagen 10, 11, 17, 18</w:t>
       </w:r>
     </w:p>
     <w:p>
@@ -155,71 +155,7 @@
           <w:sz w:val="24"/>
           <w:szCs w:val="24"/>
         </w:rPr>
-        <w:t xml:space="preserve">Anpassung der Standard-INI-Werte auf N für </w:t>
-      </w:r>
-      <w:proofErr w:type="spellStart"/>
-      <w:proofErr w:type="gramStart"/>
-      <w:r>
-        <w:rPr>
-          <w:sz w:val="24"/>
-          <w:szCs w:val="24"/>
-        </w:rPr>
-        <w:t>UnterschriftenMitStvKlassenlehrer</w:t>
-      </w:r>
-      <w:proofErr w:type="spellEnd"/>
-      <w:r>
-        <w:rPr>
-          <w:sz w:val="24"/>
-          <w:szCs w:val="24"/>
-        </w:rPr>
-        <w:t xml:space="preserve"> </w:t>
-      </w:r>
-      <w:r>
-        <w:rPr>
-          <w:sz w:val="24"/>
-          <w:szCs w:val="24"/>
-        </w:rPr>
-        <w:t xml:space="preserve"> und</w:t>
-      </w:r>
-      <w:proofErr w:type="gramEnd"/>
-      <w:r>
-        <w:rPr>
-          <w:sz w:val="24"/>
-          <w:szCs w:val="24"/>
-        </w:rPr>
-        <w:t xml:space="preserve"> </w:t>
-      </w:r>
-      <w:proofErr w:type="spellStart"/>
-      <w:r>
-        <w:rPr>
-          <w:sz w:val="24"/>
-          <w:szCs w:val="24"/>
-        </w:rPr>
-        <w:t>ZeugnisMitRand</w:t>
-      </w:r>
-      <w:proofErr w:type="spellEnd"/>
-      <w:r>
-        <w:rPr>
-          <w:sz w:val="24"/>
-          <w:szCs w:val="24"/>
-        </w:rPr>
-        <w:t xml:space="preserve">. Ebenso wird </w:t>
-      </w:r>
-      <w:proofErr w:type="spellStart"/>
-      <w:r>
-        <w:rPr>
-          <w:sz w:val="24"/>
-          <w:szCs w:val="24"/>
-        </w:rPr>
-        <w:t>ZeugnisdatumQuelle</w:t>
-      </w:r>
-      <w:proofErr w:type="spellEnd"/>
-      <w:r>
-        <w:rPr>
-          <w:sz w:val="24"/>
-          <w:szCs w:val="24"/>
-        </w:rPr>
-        <w:t xml:space="preserve"> auf I gesetzt für Anlagen 5b, 10, 11, 17, 18</w:t>
+        <w:t>Fehlerkorrektur der Zeilenumbrüche in der INI-Datei</w:t>
       </w:r>
     </w:p>
     <w:p>
@@ -239,35 +175,35 @@
           <w:sz w:val="24"/>
           <w:szCs w:val="24"/>
         </w:rPr>
-        <w:t xml:space="preserve">In allen Anlagen wurden die Unterschriftenfunktionen erweitert. So kann jetzt in der INI ein senkrechter Strich „|“ </w:t>
-      </w:r>
-      <w:r>
-        <w:rPr>
-          <w:sz w:val="24"/>
-          <w:szCs w:val="24"/>
-        </w:rPr>
-        <w:t xml:space="preserve">in die Unterschriftentexte </w:t>
-      </w:r>
-      <w:r>
-        <w:rPr>
-          <w:sz w:val="24"/>
-          <w:szCs w:val="24"/>
-        </w:rPr>
-        <w:t>eingefügt werden, der als Zeilenumbruch bei</w:t>
-      </w:r>
-      <w:r>
-        <w:rPr>
-          <w:sz w:val="24"/>
-          <w:szCs w:val="24"/>
-        </w:rPr>
-        <w:t>m</w:t>
-      </w:r>
-      <w:r>
-        <w:rPr>
-          <w:sz w:val="24"/>
-          <w:szCs w:val="24"/>
-        </w:rPr>
-        <w:t xml:space="preserve"> Ausdruck interpretiert wird.</w:t>
+        <w:t xml:space="preserve">Anpassung der Standard-INI-Werte auf N für </w:t>
+      </w:r>
+      <w:r>
+        <w:rPr>
+          <w:sz w:val="24"/>
+          <w:szCs w:val="24"/>
+        </w:rPr>
+        <w:t xml:space="preserve">UnterschriftenMitStvKlassenlehrer </w:t>
+      </w:r>
+      <w:r>
+        <w:rPr>
+          <w:sz w:val="24"/>
+          <w:szCs w:val="24"/>
+        </w:rPr>
+        <w:t xml:space="preserve"> und </w:t>
+      </w:r>
+      <w:r>
+        <w:rPr>
+          <w:sz w:val="24"/>
+          <w:szCs w:val="24"/>
+        </w:rPr>
+        <w:t>ZeugnisMitRand</w:t>
+      </w:r>
+      <w:r>
+        <w:rPr>
+          <w:sz w:val="24"/>
+          <w:szCs w:val="24"/>
+        </w:rPr>
+        <w:t>. Ebenso wird ZeugnisdatumQuelle auf I gesetzt für Anlagen 5b, 10, 11, 17, 18</w:t>
       </w:r>
     </w:p>
     <w:p>
@@ -287,105 +223,35 @@
           <w:sz w:val="24"/>
           <w:szCs w:val="24"/>
         </w:rPr>
-        <w:t>Für die Unterschrift</w:t>
-      </w:r>
-      <w:r>
-        <w:rPr>
-          <w:sz w:val="24"/>
-          <w:szCs w:val="24"/>
-        </w:rPr>
-        <w:t>enquelle</w:t>
-      </w:r>
-      <w:r>
-        <w:rPr>
-          <w:sz w:val="24"/>
-          <w:szCs w:val="24"/>
-        </w:rPr>
-        <w:t xml:space="preserve"> des ZAA-Vorsitzes wurde der </w:t>
-      </w:r>
-      <w:r>
-        <w:rPr>
-          <w:sz w:val="24"/>
-          <w:szCs w:val="24"/>
-        </w:rPr>
-        <w:t xml:space="preserve">alte </w:t>
-      </w:r>
-      <w:r>
-        <w:rPr>
-          <w:sz w:val="24"/>
-          <w:szCs w:val="24"/>
-        </w:rPr>
-        <w:t xml:space="preserve">INI-Parameterwert </w:t>
-      </w:r>
-      <w:r>
-        <w:rPr>
-          <w:sz w:val="24"/>
-          <w:szCs w:val="24"/>
-        </w:rPr>
-        <w:t>„</w:t>
-      </w:r>
-      <w:r>
-        <w:rPr>
-          <w:sz w:val="24"/>
-          <w:szCs w:val="24"/>
-        </w:rPr>
-        <w:t>I</w:t>
-      </w:r>
-      <w:r>
-        <w:rPr>
-          <w:sz w:val="24"/>
-          <w:szCs w:val="24"/>
-        </w:rPr>
-        <w:t>“</w:t>
-      </w:r>
-      <w:r>
-        <w:rPr>
-          <w:sz w:val="24"/>
-          <w:szCs w:val="24"/>
-        </w:rPr>
-        <w:t xml:space="preserve"> durch </w:t>
-      </w:r>
-      <w:r>
-        <w:rPr>
-          <w:sz w:val="24"/>
-          <w:szCs w:val="24"/>
-        </w:rPr>
-        <w:t>„</w:t>
-      </w:r>
-      <w:r>
-        <w:rPr>
-          <w:sz w:val="24"/>
-          <w:szCs w:val="24"/>
-        </w:rPr>
-        <w:t>T</w:t>
-      </w:r>
-      <w:r>
-        <w:rPr>
-          <w:sz w:val="24"/>
-          <w:szCs w:val="24"/>
-        </w:rPr>
-        <w:t>“</w:t>
-      </w:r>
-      <w:r>
-        <w:rPr>
-          <w:sz w:val="24"/>
-          <w:szCs w:val="24"/>
-        </w:rPr>
-        <w:t xml:space="preserve"> ersetzt und damit die gleiche Funktionalität implementiert wie beim Beratungslehrer</w:t>
-      </w:r>
-      <w:r>
-        <w:rPr>
-          <w:sz w:val="24"/>
-          <w:szCs w:val="24"/>
-        </w:rPr>
-        <w:t xml:space="preserve"> (Abfragebox und Eingabemöglichkeit eines Lehrerkürzels)</w:t>
-      </w:r>
-      <w:r>
-        <w:rPr>
-          <w:sz w:val="24"/>
-          <w:szCs w:val="24"/>
-        </w:rPr>
-        <w:t>.</w:t>
+        <w:t xml:space="preserve">In allen Anlagen wurden die Unterschriftenfunktionen erweitert. So kann jetzt in der INI ein senkrechter Strich „|“ </w:t>
+      </w:r>
+      <w:r>
+        <w:rPr>
+          <w:sz w:val="24"/>
+          <w:szCs w:val="24"/>
+        </w:rPr>
+        <w:t xml:space="preserve">in die Unterschriftentexte </w:t>
+      </w:r>
+      <w:r>
+        <w:rPr>
+          <w:sz w:val="24"/>
+          <w:szCs w:val="24"/>
+        </w:rPr>
+        <w:t>eingefügt werden, der als Zeilenumbruch bei</w:t>
+      </w:r>
+      <w:r>
+        <w:rPr>
+          <w:sz w:val="24"/>
+          <w:szCs w:val="24"/>
+        </w:rPr>
+        <w:t>m</w:t>
+      </w:r>
+      <w:r>
+        <w:rPr>
+          <w:sz w:val="24"/>
+          <w:szCs w:val="24"/>
+        </w:rPr>
+        <w:t xml:space="preserve"> Ausdruck interpretiert wird.</w:t>
       </w:r>
     </w:p>
     <w:p>
@@ -405,23 +271,125 @@
           <w:sz w:val="24"/>
           <w:szCs w:val="24"/>
         </w:rPr>
-        <w:t xml:space="preserve">In Anlage 12 wird nun auch der </w:t>
-      </w:r>
-      <w:proofErr w:type="spellStart"/>
-      <w:r>
-        <w:rPr>
-          <w:sz w:val="24"/>
-          <w:szCs w:val="24"/>
-        </w:rPr>
-        <w:t>stv</w:t>
-      </w:r>
-      <w:proofErr w:type="spellEnd"/>
-      <w:r>
-        <w:rPr>
-          <w:sz w:val="24"/>
-          <w:szCs w:val="24"/>
-        </w:rPr>
-        <w:t>. Beratungslehrer ausgegeben, sofern in der INI-Datei eingestellt.</w:t>
+        <w:t>Für die Unterschrift</w:t>
+      </w:r>
+      <w:r>
+        <w:rPr>
+          <w:sz w:val="24"/>
+          <w:szCs w:val="24"/>
+        </w:rPr>
+        <w:t>enquelle</w:t>
+      </w:r>
+      <w:r>
+        <w:rPr>
+          <w:sz w:val="24"/>
+          <w:szCs w:val="24"/>
+        </w:rPr>
+        <w:t xml:space="preserve"> des ZAA-Vorsitzes wurde der </w:t>
+      </w:r>
+      <w:r>
+        <w:rPr>
+          <w:sz w:val="24"/>
+          <w:szCs w:val="24"/>
+        </w:rPr>
+        <w:t xml:space="preserve">alte </w:t>
+      </w:r>
+      <w:r>
+        <w:rPr>
+          <w:sz w:val="24"/>
+          <w:szCs w:val="24"/>
+        </w:rPr>
+        <w:t xml:space="preserve">INI-Parameterwert </w:t>
+      </w:r>
+      <w:r>
+        <w:rPr>
+          <w:sz w:val="24"/>
+          <w:szCs w:val="24"/>
+        </w:rPr>
+        <w:t>„</w:t>
+      </w:r>
+      <w:r>
+        <w:rPr>
+          <w:sz w:val="24"/>
+          <w:szCs w:val="24"/>
+        </w:rPr>
+        <w:t>I</w:t>
+      </w:r>
+      <w:r>
+        <w:rPr>
+          <w:sz w:val="24"/>
+          <w:szCs w:val="24"/>
+        </w:rPr>
+        <w:t>“</w:t>
+      </w:r>
+      <w:r>
+        <w:rPr>
+          <w:sz w:val="24"/>
+          <w:szCs w:val="24"/>
+        </w:rPr>
+        <w:t xml:space="preserve"> durch </w:t>
+      </w:r>
+      <w:r>
+        <w:rPr>
+          <w:sz w:val="24"/>
+          <w:szCs w:val="24"/>
+        </w:rPr>
+        <w:t>„</w:t>
+      </w:r>
+      <w:r>
+        <w:rPr>
+          <w:sz w:val="24"/>
+          <w:szCs w:val="24"/>
+        </w:rPr>
+        <w:t>T</w:t>
+      </w:r>
+      <w:r>
+        <w:rPr>
+          <w:sz w:val="24"/>
+          <w:szCs w:val="24"/>
+        </w:rPr>
+        <w:t>“</w:t>
+      </w:r>
+      <w:r>
+        <w:rPr>
+          <w:sz w:val="24"/>
+          <w:szCs w:val="24"/>
+        </w:rPr>
+        <w:t xml:space="preserve"> ersetzt und damit die gleiche Funktionalität implementiert wie beim Beratungslehrer</w:t>
+      </w:r>
+      <w:r>
+        <w:rPr>
+          <w:sz w:val="24"/>
+          <w:szCs w:val="24"/>
+        </w:rPr>
+        <w:t xml:space="preserve"> (Abfragebox und Eingabemöglichkeit eines Lehrerkürzels)</w:t>
+      </w:r>
+      <w:r>
+        <w:rPr>
+          <w:sz w:val="24"/>
+          <w:szCs w:val="24"/>
+        </w:rPr>
+        <w:t>.</w:t>
+      </w:r>
+    </w:p>
+    <w:p>
+      <w:pPr>
+        <w:pStyle w:val="Listenabsatz"/>
+        <w:numPr>
+          <w:ilvl w:val="0"/>
+          <w:numId w:val="4"/>
+        </w:numPr>
+        <w:rPr>
+          <w:sz w:val="24"/>
+          <w:szCs w:val="24"/>
+        </w:rPr>
+      </w:pPr>
+      <w:r>
+        <w:rPr>
+          <w:sz w:val="24"/>
+          <w:szCs w:val="24"/>
+        </w:rPr>
+        <w:t>In Anlage 12 wird nun auch der stv. Beratungslehrer ausgegeben, sofern in der INI-Datei eingestellt.</w:t>
       </w:r>
     </w:p>
     <w:p>
@@ -469,23 +437,7 @@
           <w:sz w:val="24"/>
           <w:szCs w:val="24"/>
         </w:rPr>
-        <w:t>der Sekundarstufe II, die in den Anlagen der APO-</w:t>
-      </w:r>
-      <w:proofErr w:type="spellStart"/>
-      <w:r>
-        <w:rPr>
-          <w:sz w:val="24"/>
-          <w:szCs w:val="24"/>
-        </w:rPr>
-        <w:t>GOSt</w:t>
-      </w:r>
-      <w:proofErr w:type="spellEnd"/>
-      <w:r>
-        <w:rPr>
-          <w:sz w:val="24"/>
-          <w:szCs w:val="24"/>
-        </w:rPr>
-        <w:t xml:space="preserve"> enthalten sind, wurden aus verschiedenen Formularpaketen in einem eigenständigen Paket gebündelt</w:t>
+        <w:t>der Sekundarstufe II, die in den Anlagen der APO-GOSt enthalten sind, wurden aus verschiedenen Formularpaketen in einem eigenständigen Paket gebündelt</w:t>
       </w:r>
       <w:r>
         <w:rPr>
@@ -614,23 +566,7 @@
           <w:sz w:val="24"/>
           <w:szCs w:val="24"/>
         </w:rPr>
-        <w:t xml:space="preserve">Die Versionierung finden Sie im Report unter den Global &gt; </w:t>
-      </w:r>
-      <w:proofErr w:type="spellStart"/>
-      <w:r>
-        <w:rPr>
-          <w:sz w:val="24"/>
-          <w:szCs w:val="24"/>
-        </w:rPr>
-        <w:t>Deklarations</w:t>
-      </w:r>
-      <w:proofErr w:type="spellEnd"/>
-      <w:r>
-        <w:rPr>
-          <w:sz w:val="24"/>
-          <w:szCs w:val="24"/>
-        </w:rPr>
-        <w:t xml:space="preserve"> &gt; Constants</w:t>
+        <w:t>Die Versionierung finden Sie im Report unter den Global &gt; Deklarations &gt; Constants</w:t>
       </w:r>
       <w:r>
         <w:rPr>
@@ -755,6 +691,7 @@
           <w:sz w:val="24"/>
           <w:szCs w:val="24"/>
         </w:rPr>
+        <w:lastRenderedPageBreak/>
         <w:t>Anlagen 10, 11, 17, 18 wurden auf Basis der aktuellen Serienbriefe neu erstellt.</w:t>
       </w:r>
     </w:p>

</xml_diff>

<commit_message>
Fehlerbehebung Anlage 05b: Bei zwei unterschiedlichen Vertiefungsfächern in der Qualifikationsphase kam es zu einer Doppelausgabe der Anzahl der Vertiefungsfächer Ergänzung des Parameters „I“ bei den Unterschriftenfeldern in allen Anlagen analog zu den Zeugnissen der Sek-I. Damit wird ohne Abfrage der Text aus der INI-Datei übernommen. Anpassung des Parameters „K“ für die Quelle des Infoblocks in den Anlagen 10, 11, 17 und 18. Dort werden nun auch zusätzlich die Zeilenbeschriftungen des Infoblocks ausgeblendet.
</commit_message>
<xml_diff>
--- a/Zeugnisse-Sek-2-Versiongeschichte.docx
+++ b/Zeugnisse-Sek-2-Versiongeschichte.docx
@@ -75,7 +75,7 @@
           <w:sz w:val="24"/>
           <w:szCs w:val="24"/>
         </w:rPr>
-        <w:t>04.04.2022</w:t>
+        <w:t>15.04.2022</w:t>
       </w:r>
     </w:p>
     <w:p>
@@ -95,7 +95,21 @@
           <w:sz w:val="24"/>
           <w:szCs w:val="24"/>
         </w:rPr>
-        <w:t>Fehlerkorrekturen bei der Ausgabe der Jahrgangsstufen an einer Gesamtschule in den Anlagen 7 und 16a</w:t>
+        <w:t>Fehlerbehebung Anlage 05b: Bei zwei unterschiedlichen Vertiefungsfächern in der Q</w:t>
+      </w:r>
+      <w:r>
+        <w:rPr>
+          <w:sz w:val="24"/>
+          <w:szCs w:val="24"/>
+        </w:rPr>
+        <w:t>ualifikationsp</w:t>
+      </w:r>
+      <w:r>
+        <w:rPr>
+          <w:sz w:val="24"/>
+          <w:szCs w:val="24"/>
+        </w:rPr>
+        <w:t>hase kam es zu einer Doppelausgabe der Anzahl der Vertiefungsfächer</w:t>
       </w:r>
     </w:p>
     <w:p>
@@ -115,7 +129,105 @@
           <w:sz w:val="24"/>
           <w:szCs w:val="24"/>
         </w:rPr>
-        <w:t>Fehlerkorrekturen der Fußnoten in den Anlagen 3, 4, 7 und 12</w:t>
+        <w:t>Ergänzung des Param</w:t>
+      </w:r>
+      <w:r>
+        <w:rPr>
+          <w:sz w:val="24"/>
+          <w:szCs w:val="24"/>
+        </w:rPr>
+        <w:t>e</w:t>
+      </w:r>
+      <w:r>
+        <w:rPr>
+          <w:sz w:val="24"/>
+          <w:szCs w:val="24"/>
+        </w:rPr>
+        <w:t>ter</w:t>
+      </w:r>
+      <w:r>
+        <w:rPr>
+          <w:sz w:val="24"/>
+          <w:szCs w:val="24"/>
+        </w:rPr>
+        <w:t>s</w:t>
+      </w:r>
+      <w:r>
+        <w:rPr>
+          <w:sz w:val="24"/>
+          <w:szCs w:val="24"/>
+        </w:rPr>
+        <w:t xml:space="preserve"> </w:t>
+      </w:r>
+      <w:r>
+        <w:rPr>
+          <w:sz w:val="24"/>
+          <w:szCs w:val="24"/>
+        </w:rPr>
+        <w:t>„</w:t>
+      </w:r>
+      <w:r>
+        <w:rPr>
+          <w:sz w:val="24"/>
+          <w:szCs w:val="24"/>
+        </w:rPr>
+        <w:t>I</w:t>
+      </w:r>
+      <w:r>
+        <w:rPr>
+          <w:sz w:val="24"/>
+          <w:szCs w:val="24"/>
+        </w:rPr>
+        <w:t>“</w:t>
+      </w:r>
+      <w:r>
+        <w:rPr>
+          <w:sz w:val="24"/>
+          <w:szCs w:val="24"/>
+        </w:rPr>
+        <w:t xml:space="preserve"> bei den Unterschriftenfeldern </w:t>
+      </w:r>
+      <w:r>
+        <w:rPr>
+          <w:sz w:val="24"/>
+          <w:szCs w:val="24"/>
+        </w:rPr>
+        <w:t xml:space="preserve">in allen Anlagen </w:t>
+      </w:r>
+      <w:r>
+        <w:rPr>
+          <w:sz w:val="24"/>
+          <w:szCs w:val="24"/>
+        </w:rPr>
+        <w:t>ana</w:t>
+      </w:r>
+      <w:r>
+        <w:rPr>
+          <w:sz w:val="24"/>
+          <w:szCs w:val="24"/>
+        </w:rPr>
+        <w:t>l</w:t>
+      </w:r>
+      <w:r>
+        <w:rPr>
+          <w:sz w:val="24"/>
+          <w:szCs w:val="24"/>
+        </w:rPr>
+        <w:t>og zu den Zeugnissen</w:t>
+      </w:r>
+      <w:r>
+        <w:rPr>
+          <w:sz w:val="24"/>
+          <w:szCs w:val="24"/>
+        </w:rPr>
+        <w:t xml:space="preserve"> der </w:t>
+      </w:r>
+      <w:r>
+        <w:rPr>
+          <w:sz w:val="24"/>
+          <w:szCs w:val="24"/>
+        </w:rPr>
+        <w:t>Sek-I. Damit wird ohne Abfrage der Text aus der INI-Datei übernommen.</w:t>
       </w:r>
     </w:p>
     <w:p>
@@ -135,7 +247,26 @@
           <w:sz w:val="24"/>
           <w:szCs w:val="24"/>
         </w:rPr>
-        <w:t>Fehlerkorrektur der Erkennung volljähriger Schülerinnen und Schüler in den Anlagen 10, 11, 17, 18</w:t>
+        <w:t>Anpassung des Parameters „K“ für die Quelle des Infoblocks in den Anlagen 10, 11, 17 und 18. Dort werden nun auch zusätzlich die Zeilenbeschriftungen des Infoblocks ausgeblendet.</w:t>
+      </w:r>
+    </w:p>
+    <w:p>
+      <w:pPr>
+        <w:rPr>
+          <w:b/>
+          <w:bCs/>
+          <w:sz w:val="24"/>
+          <w:szCs w:val="24"/>
+        </w:rPr>
+      </w:pPr>
+      <w:r>
+        <w:rPr>
+          <w:b/>
+          <w:bCs/>
+          <w:sz w:val="24"/>
+          <w:szCs w:val="24"/>
+        </w:rPr>
+        <w:t>04.04.2022</w:t>
       </w:r>
     </w:p>
     <w:p>
@@ -155,7 +286,7 @@
           <w:sz w:val="24"/>
           <w:szCs w:val="24"/>
         </w:rPr>
-        <w:t>Fehlerkorrektur der Zeilenumbrüche in der INI-Datei</w:t>
+        <w:t>Fehlerkorrekturen bei der Ausgabe der Jahrgangsstufen an einer Gesamtschule in den Anlagen 7 und 16a</w:t>
       </w:r>
     </w:p>
     <w:p>
@@ -175,35 +306,7 @@
           <w:sz w:val="24"/>
           <w:szCs w:val="24"/>
         </w:rPr>
-        <w:t xml:space="preserve">Anpassung der Standard-INI-Werte auf N für </w:t>
-      </w:r>
-      <w:r>
-        <w:rPr>
-          <w:sz w:val="24"/>
-          <w:szCs w:val="24"/>
-        </w:rPr>
-        <w:t xml:space="preserve">UnterschriftenMitStvKlassenlehrer </w:t>
-      </w:r>
-      <w:r>
-        <w:rPr>
-          <w:sz w:val="24"/>
-          <w:szCs w:val="24"/>
-        </w:rPr>
-        <w:t xml:space="preserve"> und </w:t>
-      </w:r>
-      <w:r>
-        <w:rPr>
-          <w:sz w:val="24"/>
-          <w:szCs w:val="24"/>
-        </w:rPr>
-        <w:t>ZeugnisMitRand</w:t>
-      </w:r>
-      <w:r>
-        <w:rPr>
-          <w:sz w:val="24"/>
-          <w:szCs w:val="24"/>
-        </w:rPr>
-        <w:t>. Ebenso wird ZeugnisdatumQuelle auf I gesetzt für Anlagen 5b, 10, 11, 17, 18</w:t>
+        <w:t>Fehlerkorrekturen der Fußnoten in den Anlagen 3, 4, 7 und 12</w:t>
       </w:r>
     </w:p>
     <w:p>
@@ -223,35 +326,7 @@
           <w:sz w:val="24"/>
           <w:szCs w:val="24"/>
         </w:rPr>
-        <w:t xml:space="preserve">In allen Anlagen wurden die Unterschriftenfunktionen erweitert. So kann jetzt in der INI ein senkrechter Strich „|“ </w:t>
-      </w:r>
-      <w:r>
-        <w:rPr>
-          <w:sz w:val="24"/>
-          <w:szCs w:val="24"/>
-        </w:rPr>
-        <w:t xml:space="preserve">in die Unterschriftentexte </w:t>
-      </w:r>
-      <w:r>
-        <w:rPr>
-          <w:sz w:val="24"/>
-          <w:szCs w:val="24"/>
-        </w:rPr>
-        <w:t>eingefügt werden, der als Zeilenumbruch bei</w:t>
-      </w:r>
-      <w:r>
-        <w:rPr>
-          <w:sz w:val="24"/>
-          <w:szCs w:val="24"/>
-        </w:rPr>
-        <w:t>m</w:t>
-      </w:r>
-      <w:r>
-        <w:rPr>
-          <w:sz w:val="24"/>
-          <w:szCs w:val="24"/>
-        </w:rPr>
-        <w:t xml:space="preserve"> Ausdruck interpretiert wird.</w:t>
+        <w:t>Fehlerkorrektur der Erkennung volljähriger Schülerinnen und Schüler in den Anlagen 10, 11, 17, 18</w:t>
       </w:r>
     </w:p>
     <w:p>
@@ -271,105 +346,7 @@
           <w:sz w:val="24"/>
           <w:szCs w:val="24"/>
         </w:rPr>
-        <w:t>Für die Unterschrift</w:t>
-      </w:r>
-      <w:r>
-        <w:rPr>
-          <w:sz w:val="24"/>
-          <w:szCs w:val="24"/>
-        </w:rPr>
-        <w:t>enquelle</w:t>
-      </w:r>
-      <w:r>
-        <w:rPr>
-          <w:sz w:val="24"/>
-          <w:szCs w:val="24"/>
-        </w:rPr>
-        <w:t xml:space="preserve"> des ZAA-Vorsitzes wurde der </w:t>
-      </w:r>
-      <w:r>
-        <w:rPr>
-          <w:sz w:val="24"/>
-          <w:szCs w:val="24"/>
-        </w:rPr>
-        <w:t xml:space="preserve">alte </w:t>
-      </w:r>
-      <w:r>
-        <w:rPr>
-          <w:sz w:val="24"/>
-          <w:szCs w:val="24"/>
-        </w:rPr>
-        <w:t xml:space="preserve">INI-Parameterwert </w:t>
-      </w:r>
-      <w:r>
-        <w:rPr>
-          <w:sz w:val="24"/>
-          <w:szCs w:val="24"/>
-        </w:rPr>
-        <w:t>„</w:t>
-      </w:r>
-      <w:r>
-        <w:rPr>
-          <w:sz w:val="24"/>
-          <w:szCs w:val="24"/>
-        </w:rPr>
-        <w:t>I</w:t>
-      </w:r>
-      <w:r>
-        <w:rPr>
-          <w:sz w:val="24"/>
-          <w:szCs w:val="24"/>
-        </w:rPr>
-        <w:t>“</w:t>
-      </w:r>
-      <w:r>
-        <w:rPr>
-          <w:sz w:val="24"/>
-          <w:szCs w:val="24"/>
-        </w:rPr>
-        <w:t xml:space="preserve"> durch </w:t>
-      </w:r>
-      <w:r>
-        <w:rPr>
-          <w:sz w:val="24"/>
-          <w:szCs w:val="24"/>
-        </w:rPr>
-        <w:t>„</w:t>
-      </w:r>
-      <w:r>
-        <w:rPr>
-          <w:sz w:val="24"/>
-          <w:szCs w:val="24"/>
-        </w:rPr>
-        <w:t>T</w:t>
-      </w:r>
-      <w:r>
-        <w:rPr>
-          <w:sz w:val="24"/>
-          <w:szCs w:val="24"/>
-        </w:rPr>
-        <w:t>“</w:t>
-      </w:r>
-      <w:r>
-        <w:rPr>
-          <w:sz w:val="24"/>
-          <w:szCs w:val="24"/>
-        </w:rPr>
-        <w:t xml:space="preserve"> ersetzt und damit die gleiche Funktionalität implementiert wie beim Beratungslehrer</w:t>
-      </w:r>
-      <w:r>
-        <w:rPr>
-          <w:sz w:val="24"/>
-          <w:szCs w:val="24"/>
-        </w:rPr>
-        <w:t xml:space="preserve"> (Abfragebox und Eingabemöglichkeit eines Lehrerkürzels)</w:t>
-      </w:r>
-      <w:r>
-        <w:rPr>
-          <w:sz w:val="24"/>
-          <w:szCs w:val="24"/>
-        </w:rPr>
-        <w:t>.</w:t>
+        <w:t>Fehlerkorrektur der Zeilenumbrüche in der INI-Datei</w:t>
       </w:r>
     </w:p>
     <w:p>
@@ -389,7 +366,273 @@
           <w:sz w:val="24"/>
           <w:szCs w:val="24"/>
         </w:rPr>
-        <w:t>In Anlage 12 wird nun auch der stv. Beratungslehrer ausgegeben, sofern in der INI-Datei eingestellt.</w:t>
+        <w:t xml:space="preserve">Anpassung der Standard-INI-Werte auf N für </w:t>
+      </w:r>
+      <w:proofErr w:type="spellStart"/>
+      <w:proofErr w:type="gramStart"/>
+      <w:r>
+        <w:rPr>
+          <w:sz w:val="24"/>
+          <w:szCs w:val="24"/>
+        </w:rPr>
+        <w:t>UnterschriftenMitStvKlassenlehrer</w:t>
+      </w:r>
+      <w:proofErr w:type="spellEnd"/>
+      <w:r>
+        <w:rPr>
+          <w:sz w:val="24"/>
+          <w:szCs w:val="24"/>
+        </w:rPr>
+        <w:t xml:space="preserve"> </w:t>
+      </w:r>
+      <w:r>
+        <w:rPr>
+          <w:sz w:val="24"/>
+          <w:szCs w:val="24"/>
+        </w:rPr>
+        <w:t xml:space="preserve"> und</w:t>
+      </w:r>
+      <w:proofErr w:type="gramEnd"/>
+      <w:r>
+        <w:rPr>
+          <w:sz w:val="24"/>
+          <w:szCs w:val="24"/>
+        </w:rPr>
+        <w:t xml:space="preserve"> </w:t>
+      </w:r>
+      <w:proofErr w:type="spellStart"/>
+      <w:r>
+        <w:rPr>
+          <w:sz w:val="24"/>
+          <w:szCs w:val="24"/>
+        </w:rPr>
+        <w:t>ZeugnisMitRand</w:t>
+      </w:r>
+      <w:proofErr w:type="spellEnd"/>
+      <w:r>
+        <w:rPr>
+          <w:sz w:val="24"/>
+          <w:szCs w:val="24"/>
+        </w:rPr>
+        <w:t xml:space="preserve">. Ebenso wird </w:t>
+      </w:r>
+      <w:proofErr w:type="spellStart"/>
+      <w:r>
+        <w:rPr>
+          <w:sz w:val="24"/>
+          <w:szCs w:val="24"/>
+        </w:rPr>
+        <w:t>ZeugnisdatumQuelle</w:t>
+      </w:r>
+      <w:proofErr w:type="spellEnd"/>
+      <w:r>
+        <w:rPr>
+          <w:sz w:val="24"/>
+          <w:szCs w:val="24"/>
+        </w:rPr>
+        <w:t xml:space="preserve"> auf I gesetzt für Anlagen 5b, 10, 11, 17, 18</w:t>
+      </w:r>
+    </w:p>
+    <w:p>
+      <w:pPr>
+        <w:pStyle w:val="Listenabsatz"/>
+        <w:numPr>
+          <w:ilvl w:val="0"/>
+          <w:numId w:val="4"/>
+        </w:numPr>
+        <w:rPr>
+          <w:sz w:val="24"/>
+          <w:szCs w:val="24"/>
+        </w:rPr>
+      </w:pPr>
+      <w:r>
+        <w:rPr>
+          <w:sz w:val="24"/>
+          <w:szCs w:val="24"/>
+        </w:rPr>
+        <w:t xml:space="preserve">In allen Anlagen wurden die Unterschriftenfunktionen erweitert. So kann jetzt in der INI ein senkrechter Strich „|“ </w:t>
+      </w:r>
+      <w:r>
+        <w:rPr>
+          <w:sz w:val="24"/>
+          <w:szCs w:val="24"/>
+        </w:rPr>
+        <w:t xml:space="preserve">in die Unterschriftentexte </w:t>
+      </w:r>
+      <w:r>
+        <w:rPr>
+          <w:sz w:val="24"/>
+          <w:szCs w:val="24"/>
+        </w:rPr>
+        <w:t>eingefügt werden, der als Zeilenumbruch bei</w:t>
+      </w:r>
+      <w:r>
+        <w:rPr>
+          <w:sz w:val="24"/>
+          <w:szCs w:val="24"/>
+        </w:rPr>
+        <w:t>m</w:t>
+      </w:r>
+      <w:r>
+        <w:rPr>
+          <w:sz w:val="24"/>
+          <w:szCs w:val="24"/>
+        </w:rPr>
+        <w:t xml:space="preserve"> Ausdruck interpretiert wird.</w:t>
+      </w:r>
+    </w:p>
+    <w:p>
+      <w:pPr>
+        <w:pStyle w:val="Listenabsatz"/>
+        <w:numPr>
+          <w:ilvl w:val="0"/>
+          <w:numId w:val="4"/>
+        </w:numPr>
+        <w:rPr>
+          <w:sz w:val="24"/>
+          <w:szCs w:val="24"/>
+        </w:rPr>
+      </w:pPr>
+      <w:r>
+        <w:rPr>
+          <w:sz w:val="24"/>
+          <w:szCs w:val="24"/>
+        </w:rPr>
+        <w:t>Für die Unterschrift</w:t>
+      </w:r>
+      <w:r>
+        <w:rPr>
+          <w:sz w:val="24"/>
+          <w:szCs w:val="24"/>
+        </w:rPr>
+        <w:t>enquelle</w:t>
+      </w:r>
+      <w:r>
+        <w:rPr>
+          <w:sz w:val="24"/>
+          <w:szCs w:val="24"/>
+        </w:rPr>
+        <w:t xml:space="preserve"> des ZAA-Vorsitzes wurde der </w:t>
+      </w:r>
+      <w:r>
+        <w:rPr>
+          <w:sz w:val="24"/>
+          <w:szCs w:val="24"/>
+        </w:rPr>
+        <w:t xml:space="preserve">alte </w:t>
+      </w:r>
+      <w:r>
+        <w:rPr>
+          <w:sz w:val="24"/>
+          <w:szCs w:val="24"/>
+        </w:rPr>
+        <w:t xml:space="preserve">INI-Parameterwert </w:t>
+      </w:r>
+      <w:r>
+        <w:rPr>
+          <w:sz w:val="24"/>
+          <w:szCs w:val="24"/>
+        </w:rPr>
+        <w:t>„</w:t>
+      </w:r>
+      <w:r>
+        <w:rPr>
+          <w:sz w:val="24"/>
+          <w:szCs w:val="24"/>
+        </w:rPr>
+        <w:t>I</w:t>
+      </w:r>
+      <w:r>
+        <w:rPr>
+          <w:sz w:val="24"/>
+          <w:szCs w:val="24"/>
+        </w:rPr>
+        <w:t>“</w:t>
+      </w:r>
+      <w:r>
+        <w:rPr>
+          <w:sz w:val="24"/>
+          <w:szCs w:val="24"/>
+        </w:rPr>
+        <w:t xml:space="preserve"> durch </w:t>
+      </w:r>
+      <w:r>
+        <w:rPr>
+          <w:sz w:val="24"/>
+          <w:szCs w:val="24"/>
+        </w:rPr>
+        <w:t>„</w:t>
+      </w:r>
+      <w:r>
+        <w:rPr>
+          <w:sz w:val="24"/>
+          <w:szCs w:val="24"/>
+        </w:rPr>
+        <w:t>T</w:t>
+      </w:r>
+      <w:r>
+        <w:rPr>
+          <w:sz w:val="24"/>
+          <w:szCs w:val="24"/>
+        </w:rPr>
+        <w:t>“</w:t>
+      </w:r>
+      <w:r>
+        <w:rPr>
+          <w:sz w:val="24"/>
+          <w:szCs w:val="24"/>
+        </w:rPr>
+        <w:t xml:space="preserve"> ersetzt und damit die gleiche Funktionalität implementiert wie beim Beratungslehrer</w:t>
+      </w:r>
+      <w:r>
+        <w:rPr>
+          <w:sz w:val="24"/>
+          <w:szCs w:val="24"/>
+        </w:rPr>
+        <w:t xml:space="preserve"> (Abfragebox und Eingabemöglichkeit eines Lehrerkürzels)</w:t>
+      </w:r>
+      <w:r>
+        <w:rPr>
+          <w:sz w:val="24"/>
+          <w:szCs w:val="24"/>
+        </w:rPr>
+        <w:t>.</w:t>
+      </w:r>
+    </w:p>
+    <w:p>
+      <w:pPr>
+        <w:pStyle w:val="Listenabsatz"/>
+        <w:numPr>
+          <w:ilvl w:val="0"/>
+          <w:numId w:val="4"/>
+        </w:numPr>
+        <w:rPr>
+          <w:sz w:val="24"/>
+          <w:szCs w:val="24"/>
+        </w:rPr>
+      </w:pPr>
+      <w:r>
+        <w:rPr>
+          <w:sz w:val="24"/>
+          <w:szCs w:val="24"/>
+        </w:rPr>
+        <w:t xml:space="preserve">In Anlage 12 wird nun auch der </w:t>
+      </w:r>
+      <w:proofErr w:type="spellStart"/>
+      <w:r>
+        <w:rPr>
+          <w:sz w:val="24"/>
+          <w:szCs w:val="24"/>
+        </w:rPr>
+        <w:t>stv</w:t>
+      </w:r>
+      <w:proofErr w:type="spellEnd"/>
+      <w:r>
+        <w:rPr>
+          <w:sz w:val="24"/>
+          <w:szCs w:val="24"/>
+        </w:rPr>
+        <w:t>. Beratungslehrer ausgegeben, sofern in der INI-Datei eingestellt.</w:t>
       </w:r>
     </w:p>
     <w:p>
@@ -437,7 +680,23 @@
           <w:sz w:val="24"/>
           <w:szCs w:val="24"/>
         </w:rPr>
-        <w:t>der Sekundarstufe II, die in den Anlagen der APO-GOSt enthalten sind, wurden aus verschiedenen Formularpaketen in einem eigenständigen Paket gebündelt</w:t>
+        <w:t>der Sekundarstufe II, die in den Anlagen der APO-</w:t>
+      </w:r>
+      <w:proofErr w:type="spellStart"/>
+      <w:r>
+        <w:rPr>
+          <w:sz w:val="24"/>
+          <w:szCs w:val="24"/>
+        </w:rPr>
+        <w:t>GOSt</w:t>
+      </w:r>
+      <w:proofErr w:type="spellEnd"/>
+      <w:r>
+        <w:rPr>
+          <w:sz w:val="24"/>
+          <w:szCs w:val="24"/>
+        </w:rPr>
+        <w:t xml:space="preserve"> enthalten sind, wurden aus verschiedenen Formularpaketen in einem eigenständigen Paket gebündelt</w:t>
       </w:r>
       <w:r>
         <w:rPr>
@@ -526,6 +785,7 @@
           <w:sz w:val="24"/>
           <w:szCs w:val="24"/>
         </w:rPr>
+        <w:lastRenderedPageBreak/>
         <w:t>Der Schulkopf ist nun Teil des Formulars.</w:t>
       </w:r>
     </w:p>
@@ -566,7 +826,23 @@
           <w:sz w:val="24"/>
           <w:szCs w:val="24"/>
         </w:rPr>
-        <w:t>Die Versionierung finden Sie im Report unter den Global &gt; Deklarations &gt; Constants</w:t>
+        <w:t xml:space="preserve">Die Versionierung finden Sie im Report unter den Global &gt; </w:t>
+      </w:r>
+      <w:proofErr w:type="spellStart"/>
+      <w:r>
+        <w:rPr>
+          <w:sz w:val="24"/>
+          <w:szCs w:val="24"/>
+        </w:rPr>
+        <w:t>Deklarations</w:t>
+      </w:r>
+      <w:proofErr w:type="spellEnd"/>
+      <w:r>
+        <w:rPr>
+          <w:sz w:val="24"/>
+          <w:szCs w:val="24"/>
+        </w:rPr>
+        <w:t xml:space="preserve"> &gt; Constants</w:t>
       </w:r>
       <w:r>
         <w:rPr>
@@ -691,7 +967,6 @@
           <w:sz w:val="24"/>
           <w:szCs w:val="24"/>
         </w:rPr>
-        <w:lastRenderedPageBreak/>
         <w:t>Anlagen 10, 11, 17, 18 wurden auf Basis der aktuellen Serienbriefe neu erstellt.</w:t>
       </w:r>
     </w:p>
@@ -1171,16 +1446,16 @@
       </w:rPr>
     </w:lvl>
   </w:abstractNum>
-  <w:num w:numId="1">
+  <w:num w:numId="1" w16cid:durableId="107942032">
     <w:abstractNumId w:val="0"/>
   </w:num>
-  <w:num w:numId="2">
+  <w:num w:numId="2" w16cid:durableId="1682245554">
     <w:abstractNumId w:val="2"/>
   </w:num>
-  <w:num w:numId="3">
+  <w:num w:numId="3" w16cid:durableId="57170011">
     <w:abstractNumId w:val="3"/>
   </w:num>
-  <w:num w:numId="4">
+  <w:num w:numId="4" w16cid:durableId="424151683">
     <w:abstractNumId w:val="1"/>
   </w:num>
 </w:numbering>

</xml_diff>

<commit_message>
Formatierungsanpassungen in Anlage 12
</commit_message>
<xml_diff>
--- a/Zeugnisse-Sek-2-Versiongeschichte.docx
+++ b/Zeugnisse-Sek-2-Versiongeschichte.docx
@@ -1,6 +1,6 @@
 
 <file path=word/document.xml><?xml version="1.0" encoding="utf-8"?>
-<w:document xmlns:wpc="http://schemas.microsoft.com/office/word/2010/wordprocessingCanvas" xmlns:cx="http://schemas.microsoft.com/office/drawing/2014/chartex" xmlns:cx1="http://schemas.microsoft.com/office/drawing/2015/9/8/chartex" xmlns:cx2="http://schemas.microsoft.com/office/drawing/2015/10/21/chartex" xmlns:cx3="http://schemas.microsoft.com/office/drawing/2016/5/9/chartex" xmlns:cx4="http://schemas.microsoft.com/office/drawing/2016/5/10/chartex" xmlns:cx5="http://schemas.microsoft.com/office/drawing/2016/5/11/chartex" xmlns:cx6="http://schemas.microsoft.com/office/drawing/2016/5/12/chartex" xmlns:cx7="http://schemas.microsoft.com/office/drawing/2016/5/13/chartex" xmlns:cx8="http://schemas.microsoft.com/office/drawing/2016/5/14/chartex" xmlns:mc="http://schemas.openxmlformats.org/markup-compatibility/2006" xmlns:aink="http://schemas.microsoft.com/office/drawing/2016/ink" xmlns:am3d="http://schemas.microsoft.com/office/drawing/2017/model3d" xmlns:o="urn:schemas-microsoft-com:office:office" xmlns:r="http://schemas.openxmlformats.org/officeDocument/2006/relationships" xmlns:m="http://schemas.openxmlformats.org/officeDocument/2006/math" xmlns:v="urn:schemas-microsoft-com:vml" xmlns:wp14="http://schemas.microsoft.com/office/word/2010/wordprocessingDrawing" xmlns:wp="http://schemas.openxmlformats.org/drawingml/2006/wordprocessingDrawing" xmlns:w10="urn:schemas-microsoft-com:office:word" xmlns:w="http://schemas.openxmlformats.org/wordprocessingml/2006/main" xmlns:w14="http://schemas.microsoft.com/office/word/2010/wordml" xmlns:w15="http://schemas.microsoft.com/office/word/2012/wordml" xmlns:w16cex="http://schemas.microsoft.com/office/word/2018/wordml/cex" xmlns:w16cid="http://schemas.microsoft.com/office/word/2016/wordml/cid" xmlns:w16="http://schemas.microsoft.com/office/word/2018/wordml" xmlns:w16sdtdh="http://schemas.microsoft.com/office/word/2020/wordml/sdtdatahash" xmlns:w16se="http://schemas.microsoft.com/office/word/2015/wordml/symex" xmlns:wpg="http://schemas.microsoft.com/office/word/2010/wordprocessingGroup" xmlns:wpi="http://schemas.microsoft.com/office/word/2010/wordprocessingInk" xmlns:wne="http://schemas.microsoft.com/office/word/2006/wordml" xmlns:wps="http://schemas.microsoft.com/office/word/2010/wordprocessingShape" mc:Ignorable="w14 w15 w16se w16cid w16 w16cex w16sdtdh wp14">
+<w:document xmlns:wpc="http://schemas.microsoft.com/office/word/2010/wordprocessingCanvas" xmlns:cx="http://schemas.microsoft.com/office/drawing/2014/chartex" xmlns:cx1="http://schemas.microsoft.com/office/drawing/2015/9/8/chartex" xmlns:cx2="http://schemas.microsoft.com/office/drawing/2015/10/21/chartex" xmlns:cx3="http://schemas.microsoft.com/office/drawing/2016/5/9/chartex" xmlns:cx4="http://schemas.microsoft.com/office/drawing/2016/5/10/chartex" xmlns:cx5="http://schemas.microsoft.com/office/drawing/2016/5/11/chartex" xmlns:cx6="http://schemas.microsoft.com/office/drawing/2016/5/12/chartex" xmlns:cx7="http://schemas.microsoft.com/office/drawing/2016/5/13/chartex" xmlns:cx8="http://schemas.microsoft.com/office/drawing/2016/5/14/chartex" xmlns:mc="http://schemas.openxmlformats.org/markup-compatibility/2006" xmlns:aink="http://schemas.microsoft.com/office/drawing/2016/ink" xmlns:am3d="http://schemas.microsoft.com/office/drawing/2017/model3d" xmlns:o="urn:schemas-microsoft-com:office:office" xmlns:oel="http://schemas.microsoft.com/office/2019/extlst" xmlns:r="http://schemas.openxmlformats.org/officeDocument/2006/relationships" xmlns:m="http://schemas.openxmlformats.org/officeDocument/2006/math" xmlns:v="urn:schemas-microsoft-com:vml" xmlns:wp14="http://schemas.microsoft.com/office/word/2010/wordprocessingDrawing" xmlns:wp="http://schemas.openxmlformats.org/drawingml/2006/wordprocessingDrawing" xmlns:w10="urn:schemas-microsoft-com:office:word" xmlns:w="http://schemas.openxmlformats.org/wordprocessingml/2006/main" xmlns:w14="http://schemas.microsoft.com/office/word/2010/wordml" xmlns:w15="http://schemas.microsoft.com/office/word/2012/wordml" xmlns:w16cex="http://schemas.microsoft.com/office/word/2018/wordml/cex" xmlns:w16cid="http://schemas.microsoft.com/office/word/2016/wordml/cid" xmlns:w16="http://schemas.microsoft.com/office/word/2018/wordml" xmlns:w16sdtdh="http://schemas.microsoft.com/office/word/2020/wordml/sdtdatahash" xmlns:w16se="http://schemas.microsoft.com/office/word/2015/wordml/symex" xmlns:wpg="http://schemas.microsoft.com/office/word/2010/wordprocessingGroup" xmlns:wpi="http://schemas.microsoft.com/office/word/2010/wordprocessingInk" xmlns:wne="http://schemas.microsoft.com/office/word/2006/wordml" xmlns:wps="http://schemas.microsoft.com/office/word/2010/wordprocessingShape" mc:Ignorable="w14 w15 w16se w16cid w16 w16cex w16sdtdh wp14">
   <w:body>
     <w:p>
       <w:pPr>
@@ -75,7 +75,34 @@
           <w:sz w:val="24"/>
           <w:szCs w:val="24"/>
         </w:rPr>
-        <w:t>15.04.2022</w:t>
+        <w:t>12</w:t>
+      </w:r>
+      <w:r>
+        <w:rPr>
+          <w:b/>
+          <w:bCs/>
+          <w:sz w:val="24"/>
+          <w:szCs w:val="24"/>
+        </w:rPr>
+        <w:t>.0</w:t>
+      </w:r>
+      <w:r>
+        <w:rPr>
+          <w:b/>
+          <w:bCs/>
+          <w:sz w:val="24"/>
+          <w:szCs w:val="24"/>
+        </w:rPr>
+        <w:t>5</w:t>
+      </w:r>
+      <w:r>
+        <w:rPr>
+          <w:b/>
+          <w:bCs/>
+          <w:sz w:val="24"/>
+          <w:szCs w:val="24"/>
+        </w:rPr>
+        <w:t>.2022</w:t>
       </w:r>
     </w:p>
     <w:p>
@@ -252,25 +279,6 @@
     </w:p>
     <w:p>
       <w:pPr>
-        <w:rPr>
-          <w:b/>
-          <w:bCs/>
-          <w:sz w:val="24"/>
-          <w:szCs w:val="24"/>
-        </w:rPr>
-      </w:pPr>
-      <w:r>
-        <w:rPr>
-          <w:b/>
-          <w:bCs/>
-          <w:sz w:val="24"/>
-          <w:szCs w:val="24"/>
-        </w:rPr>
-        <w:t>04.04.2022</w:t>
-      </w:r>
-    </w:p>
-    <w:p>
-      <w:pPr>
         <w:pStyle w:val="Listenabsatz"/>
         <w:numPr>
           <w:ilvl w:val="0"/>
@@ -286,7 +294,26 @@
           <w:sz w:val="24"/>
           <w:szCs w:val="24"/>
         </w:rPr>
-        <w:t>Fehlerkorrekturen bei der Ausgabe der Jahrgangsstufen an einer Gesamtschule in den Anlagen 7 und 16a</w:t>
+        <w:t>Korrekturen in der Formatierung der Vertiefungskurse und der besonderen Lernleistung in Anlage 12.</w:t>
+      </w:r>
+    </w:p>
+    <w:p>
+      <w:pPr>
+        <w:rPr>
+          <w:b/>
+          <w:bCs/>
+          <w:sz w:val="24"/>
+          <w:szCs w:val="24"/>
+        </w:rPr>
+      </w:pPr>
+      <w:r>
+        <w:rPr>
+          <w:b/>
+          <w:bCs/>
+          <w:sz w:val="24"/>
+          <w:szCs w:val="24"/>
+        </w:rPr>
+        <w:t>04.04.2022</w:t>
       </w:r>
     </w:p>
     <w:p>
@@ -306,7 +333,7 @@
           <w:sz w:val="24"/>
           <w:szCs w:val="24"/>
         </w:rPr>
-        <w:t>Fehlerkorrekturen der Fußnoten in den Anlagen 3, 4, 7 und 12</w:t>
+        <w:t>Fehlerkorrekturen bei der Ausgabe der Jahrgangsstufen an einer Gesamtschule in den Anlagen 7 und 16a</w:t>
       </w:r>
     </w:p>
     <w:p>
@@ -326,7 +353,7 @@
           <w:sz w:val="24"/>
           <w:szCs w:val="24"/>
         </w:rPr>
-        <w:t>Fehlerkorrektur der Erkennung volljähriger Schülerinnen und Schüler in den Anlagen 10, 11, 17, 18</w:t>
+        <w:t>Fehlerkorrekturen der Fußnoten in den Anlagen 3, 4, 7 und 12</w:t>
       </w:r>
     </w:p>
     <w:p>
@@ -346,7 +373,7 @@
           <w:sz w:val="24"/>
           <w:szCs w:val="24"/>
         </w:rPr>
-        <w:t>Fehlerkorrektur der Zeilenumbrüche in der INI-Datei</w:t>
+        <w:t>Fehlerkorrektur der Erkennung volljähriger Schülerinnen und Schüler in den Anlagen 10, 11, 17, 18</w:t>
       </w:r>
     </w:p>
     <w:p>
@@ -366,71 +393,7 @@
           <w:sz w:val="24"/>
           <w:szCs w:val="24"/>
         </w:rPr>
-        <w:t xml:space="preserve">Anpassung der Standard-INI-Werte auf N für </w:t>
-      </w:r>
-      <w:proofErr w:type="spellStart"/>
-      <w:proofErr w:type="gramStart"/>
-      <w:r>
-        <w:rPr>
-          <w:sz w:val="24"/>
-          <w:szCs w:val="24"/>
-        </w:rPr>
-        <w:t>UnterschriftenMitStvKlassenlehrer</w:t>
-      </w:r>
-      <w:proofErr w:type="spellEnd"/>
-      <w:r>
-        <w:rPr>
-          <w:sz w:val="24"/>
-          <w:szCs w:val="24"/>
-        </w:rPr>
-        <w:t xml:space="preserve"> </w:t>
-      </w:r>
-      <w:r>
-        <w:rPr>
-          <w:sz w:val="24"/>
-          <w:szCs w:val="24"/>
-        </w:rPr>
-        <w:t xml:space="preserve"> und</w:t>
-      </w:r>
-      <w:proofErr w:type="gramEnd"/>
-      <w:r>
-        <w:rPr>
-          <w:sz w:val="24"/>
-          <w:szCs w:val="24"/>
-        </w:rPr>
-        <w:t xml:space="preserve"> </w:t>
-      </w:r>
-      <w:proofErr w:type="spellStart"/>
-      <w:r>
-        <w:rPr>
-          <w:sz w:val="24"/>
-          <w:szCs w:val="24"/>
-        </w:rPr>
-        <w:t>ZeugnisMitRand</w:t>
-      </w:r>
-      <w:proofErr w:type="spellEnd"/>
-      <w:r>
-        <w:rPr>
-          <w:sz w:val="24"/>
-          <w:szCs w:val="24"/>
-        </w:rPr>
-        <w:t xml:space="preserve">. Ebenso wird </w:t>
-      </w:r>
-      <w:proofErr w:type="spellStart"/>
-      <w:r>
-        <w:rPr>
-          <w:sz w:val="24"/>
-          <w:szCs w:val="24"/>
-        </w:rPr>
-        <w:t>ZeugnisdatumQuelle</w:t>
-      </w:r>
-      <w:proofErr w:type="spellEnd"/>
-      <w:r>
-        <w:rPr>
-          <w:sz w:val="24"/>
-          <w:szCs w:val="24"/>
-        </w:rPr>
-        <w:t xml:space="preserve"> auf I gesetzt für Anlagen 5b, 10, 11, 17, 18</w:t>
+        <w:t>Fehlerkorrektur der Zeilenumbrüche in der INI-Datei</w:t>
       </w:r>
     </w:p>
     <w:p>
@@ -450,35 +413,35 @@
           <w:sz w:val="24"/>
           <w:szCs w:val="24"/>
         </w:rPr>
-        <w:t xml:space="preserve">In allen Anlagen wurden die Unterschriftenfunktionen erweitert. So kann jetzt in der INI ein senkrechter Strich „|“ </w:t>
-      </w:r>
-      <w:r>
-        <w:rPr>
-          <w:sz w:val="24"/>
-          <w:szCs w:val="24"/>
-        </w:rPr>
-        <w:t xml:space="preserve">in die Unterschriftentexte </w:t>
-      </w:r>
-      <w:r>
-        <w:rPr>
-          <w:sz w:val="24"/>
-          <w:szCs w:val="24"/>
-        </w:rPr>
-        <w:t>eingefügt werden, der als Zeilenumbruch bei</w:t>
-      </w:r>
-      <w:r>
-        <w:rPr>
-          <w:sz w:val="24"/>
-          <w:szCs w:val="24"/>
-        </w:rPr>
-        <w:t>m</w:t>
-      </w:r>
-      <w:r>
-        <w:rPr>
-          <w:sz w:val="24"/>
-          <w:szCs w:val="24"/>
-        </w:rPr>
-        <w:t xml:space="preserve"> Ausdruck interpretiert wird.</w:t>
+        <w:t xml:space="preserve">Anpassung der Standard-INI-Werte auf N für </w:t>
+      </w:r>
+      <w:r>
+        <w:rPr>
+          <w:sz w:val="24"/>
+          <w:szCs w:val="24"/>
+        </w:rPr>
+        <w:t xml:space="preserve">UnterschriftenMitStvKlassenlehrer </w:t>
+      </w:r>
+      <w:r>
+        <w:rPr>
+          <w:sz w:val="24"/>
+          <w:szCs w:val="24"/>
+        </w:rPr>
+        <w:t xml:space="preserve"> und </w:t>
+      </w:r>
+      <w:r>
+        <w:rPr>
+          <w:sz w:val="24"/>
+          <w:szCs w:val="24"/>
+        </w:rPr>
+        <w:t>ZeugnisMitRand</w:t>
+      </w:r>
+      <w:r>
+        <w:rPr>
+          <w:sz w:val="24"/>
+          <w:szCs w:val="24"/>
+        </w:rPr>
+        <w:t>. Ebenso wird ZeugnisdatumQuelle auf I gesetzt für Anlagen 5b, 10, 11, 17, 18</w:t>
       </w:r>
     </w:p>
     <w:p>
@@ -498,105 +461,35 @@
           <w:sz w:val="24"/>
           <w:szCs w:val="24"/>
         </w:rPr>
-        <w:t>Für die Unterschrift</w:t>
-      </w:r>
-      <w:r>
-        <w:rPr>
-          <w:sz w:val="24"/>
-          <w:szCs w:val="24"/>
-        </w:rPr>
-        <w:t>enquelle</w:t>
-      </w:r>
-      <w:r>
-        <w:rPr>
-          <w:sz w:val="24"/>
-          <w:szCs w:val="24"/>
-        </w:rPr>
-        <w:t xml:space="preserve"> des ZAA-Vorsitzes wurde der </w:t>
-      </w:r>
-      <w:r>
-        <w:rPr>
-          <w:sz w:val="24"/>
-          <w:szCs w:val="24"/>
-        </w:rPr>
-        <w:t xml:space="preserve">alte </w:t>
-      </w:r>
-      <w:r>
-        <w:rPr>
-          <w:sz w:val="24"/>
-          <w:szCs w:val="24"/>
-        </w:rPr>
-        <w:t xml:space="preserve">INI-Parameterwert </w:t>
-      </w:r>
-      <w:r>
-        <w:rPr>
-          <w:sz w:val="24"/>
-          <w:szCs w:val="24"/>
-        </w:rPr>
-        <w:t>„</w:t>
-      </w:r>
-      <w:r>
-        <w:rPr>
-          <w:sz w:val="24"/>
-          <w:szCs w:val="24"/>
-        </w:rPr>
-        <w:t>I</w:t>
-      </w:r>
-      <w:r>
-        <w:rPr>
-          <w:sz w:val="24"/>
-          <w:szCs w:val="24"/>
-        </w:rPr>
-        <w:t>“</w:t>
-      </w:r>
-      <w:r>
-        <w:rPr>
-          <w:sz w:val="24"/>
-          <w:szCs w:val="24"/>
-        </w:rPr>
-        <w:t xml:space="preserve"> durch </w:t>
-      </w:r>
-      <w:r>
-        <w:rPr>
-          <w:sz w:val="24"/>
-          <w:szCs w:val="24"/>
-        </w:rPr>
-        <w:t>„</w:t>
-      </w:r>
-      <w:r>
-        <w:rPr>
-          <w:sz w:val="24"/>
-          <w:szCs w:val="24"/>
-        </w:rPr>
-        <w:t>T</w:t>
-      </w:r>
-      <w:r>
-        <w:rPr>
-          <w:sz w:val="24"/>
-          <w:szCs w:val="24"/>
-        </w:rPr>
-        <w:t>“</w:t>
-      </w:r>
-      <w:r>
-        <w:rPr>
-          <w:sz w:val="24"/>
-          <w:szCs w:val="24"/>
-        </w:rPr>
-        <w:t xml:space="preserve"> ersetzt und damit die gleiche Funktionalität implementiert wie beim Beratungslehrer</w:t>
-      </w:r>
-      <w:r>
-        <w:rPr>
-          <w:sz w:val="24"/>
-          <w:szCs w:val="24"/>
-        </w:rPr>
-        <w:t xml:space="preserve"> (Abfragebox und Eingabemöglichkeit eines Lehrerkürzels)</w:t>
-      </w:r>
-      <w:r>
-        <w:rPr>
-          <w:sz w:val="24"/>
-          <w:szCs w:val="24"/>
-        </w:rPr>
-        <w:t>.</w:t>
+        <w:t xml:space="preserve">In allen Anlagen wurden die Unterschriftenfunktionen erweitert. So kann jetzt in der INI ein senkrechter Strich „|“ </w:t>
+      </w:r>
+      <w:r>
+        <w:rPr>
+          <w:sz w:val="24"/>
+          <w:szCs w:val="24"/>
+        </w:rPr>
+        <w:t xml:space="preserve">in die Unterschriftentexte </w:t>
+      </w:r>
+      <w:r>
+        <w:rPr>
+          <w:sz w:val="24"/>
+          <w:szCs w:val="24"/>
+        </w:rPr>
+        <w:t>eingefügt werden, der als Zeilenumbruch bei</w:t>
+      </w:r>
+      <w:r>
+        <w:rPr>
+          <w:sz w:val="24"/>
+          <w:szCs w:val="24"/>
+        </w:rPr>
+        <w:t>m</w:t>
+      </w:r>
+      <w:r>
+        <w:rPr>
+          <w:sz w:val="24"/>
+          <w:szCs w:val="24"/>
+        </w:rPr>
+        <w:t xml:space="preserve"> Ausdruck interpretiert wird.</w:t>
       </w:r>
     </w:p>
     <w:p>
@@ -616,23 +509,125 @@
           <w:sz w:val="24"/>
           <w:szCs w:val="24"/>
         </w:rPr>
-        <w:t xml:space="preserve">In Anlage 12 wird nun auch der </w:t>
-      </w:r>
-      <w:proofErr w:type="spellStart"/>
-      <w:r>
-        <w:rPr>
-          <w:sz w:val="24"/>
-          <w:szCs w:val="24"/>
-        </w:rPr>
-        <w:t>stv</w:t>
-      </w:r>
-      <w:proofErr w:type="spellEnd"/>
-      <w:r>
-        <w:rPr>
-          <w:sz w:val="24"/>
-          <w:szCs w:val="24"/>
-        </w:rPr>
-        <w:t>. Beratungslehrer ausgegeben, sofern in der INI-Datei eingestellt.</w:t>
+        <w:t>Für die Unterschrift</w:t>
+      </w:r>
+      <w:r>
+        <w:rPr>
+          <w:sz w:val="24"/>
+          <w:szCs w:val="24"/>
+        </w:rPr>
+        <w:t>enquelle</w:t>
+      </w:r>
+      <w:r>
+        <w:rPr>
+          <w:sz w:val="24"/>
+          <w:szCs w:val="24"/>
+        </w:rPr>
+        <w:t xml:space="preserve"> des ZAA-Vorsitzes wurde der </w:t>
+      </w:r>
+      <w:r>
+        <w:rPr>
+          <w:sz w:val="24"/>
+          <w:szCs w:val="24"/>
+        </w:rPr>
+        <w:t xml:space="preserve">alte </w:t>
+      </w:r>
+      <w:r>
+        <w:rPr>
+          <w:sz w:val="24"/>
+          <w:szCs w:val="24"/>
+        </w:rPr>
+        <w:t xml:space="preserve">INI-Parameterwert </w:t>
+      </w:r>
+      <w:r>
+        <w:rPr>
+          <w:sz w:val="24"/>
+          <w:szCs w:val="24"/>
+        </w:rPr>
+        <w:t>„</w:t>
+      </w:r>
+      <w:r>
+        <w:rPr>
+          <w:sz w:val="24"/>
+          <w:szCs w:val="24"/>
+        </w:rPr>
+        <w:t>I</w:t>
+      </w:r>
+      <w:r>
+        <w:rPr>
+          <w:sz w:val="24"/>
+          <w:szCs w:val="24"/>
+        </w:rPr>
+        <w:t>“</w:t>
+      </w:r>
+      <w:r>
+        <w:rPr>
+          <w:sz w:val="24"/>
+          <w:szCs w:val="24"/>
+        </w:rPr>
+        <w:t xml:space="preserve"> durch </w:t>
+      </w:r>
+      <w:r>
+        <w:rPr>
+          <w:sz w:val="24"/>
+          <w:szCs w:val="24"/>
+        </w:rPr>
+        <w:t>„</w:t>
+      </w:r>
+      <w:r>
+        <w:rPr>
+          <w:sz w:val="24"/>
+          <w:szCs w:val="24"/>
+        </w:rPr>
+        <w:t>T</w:t>
+      </w:r>
+      <w:r>
+        <w:rPr>
+          <w:sz w:val="24"/>
+          <w:szCs w:val="24"/>
+        </w:rPr>
+        <w:t>“</w:t>
+      </w:r>
+      <w:r>
+        <w:rPr>
+          <w:sz w:val="24"/>
+          <w:szCs w:val="24"/>
+        </w:rPr>
+        <w:t xml:space="preserve"> ersetzt und damit die gleiche Funktionalität implementiert wie beim Beratungslehrer</w:t>
+      </w:r>
+      <w:r>
+        <w:rPr>
+          <w:sz w:val="24"/>
+          <w:szCs w:val="24"/>
+        </w:rPr>
+        <w:t xml:space="preserve"> (Abfragebox und Eingabemöglichkeit eines Lehrerkürzels)</w:t>
+      </w:r>
+      <w:r>
+        <w:rPr>
+          <w:sz w:val="24"/>
+          <w:szCs w:val="24"/>
+        </w:rPr>
+        <w:t>.</w:t>
+      </w:r>
+    </w:p>
+    <w:p>
+      <w:pPr>
+        <w:pStyle w:val="Listenabsatz"/>
+        <w:numPr>
+          <w:ilvl w:val="0"/>
+          <w:numId w:val="4"/>
+        </w:numPr>
+        <w:rPr>
+          <w:sz w:val="24"/>
+          <w:szCs w:val="24"/>
+        </w:rPr>
+      </w:pPr>
+      <w:r>
+        <w:rPr>
+          <w:sz w:val="24"/>
+          <w:szCs w:val="24"/>
+        </w:rPr>
+        <w:t>In Anlage 12 wird nun auch der stv. Beratungslehrer ausgegeben, sofern in der INI-Datei eingestellt.</w:t>
       </w:r>
     </w:p>
     <w:p>
@@ -680,23 +675,7 @@
           <w:sz w:val="24"/>
           <w:szCs w:val="24"/>
         </w:rPr>
-        <w:t>der Sekundarstufe II, die in den Anlagen der APO-</w:t>
-      </w:r>
-      <w:proofErr w:type="spellStart"/>
-      <w:r>
-        <w:rPr>
-          <w:sz w:val="24"/>
-          <w:szCs w:val="24"/>
-        </w:rPr>
-        <w:t>GOSt</w:t>
-      </w:r>
-      <w:proofErr w:type="spellEnd"/>
-      <w:r>
-        <w:rPr>
-          <w:sz w:val="24"/>
-          <w:szCs w:val="24"/>
-        </w:rPr>
-        <w:t xml:space="preserve"> enthalten sind, wurden aus verschiedenen Formularpaketen in einem eigenständigen Paket gebündelt</w:t>
+        <w:t>der Sekundarstufe II, die in den Anlagen der APO-GOSt enthalten sind, wurden aus verschiedenen Formularpaketen in einem eigenständigen Paket gebündelt</w:t>
       </w:r>
       <w:r>
         <w:rPr>
@@ -745,7 +724,15 @@
           <w:sz w:val="24"/>
           <w:szCs w:val="24"/>
         </w:rPr>
-        <w:t>Die Zeugnisse sind nun durch INI-Dateien konfigurierbar. Dieses Format unterscheidet sich zum Teil in seinen Einstellungen von den INI-Dateien der Zeugnisse für die Sekundarstufe I.</w:t>
+        <w:t xml:space="preserve">Die Zeugnisse sind nun durch INI-Dateien konfigurierbar. Dieses Format unterscheidet sich zum Teil in seinen Einstellungen von den INI-Dateien der Zeugnisse für die </w:t>
+      </w:r>
+      <w:r>
+        <w:rPr>
+          <w:sz w:val="24"/>
+          <w:szCs w:val="24"/>
+        </w:rPr>
+        <w:lastRenderedPageBreak/>
+        <w:t>Sekundarstufe I.</w:t>
       </w:r>
       <w:r>
         <w:t xml:space="preserve"> </w:t>
@@ -785,7 +772,6 @@
           <w:sz w:val="24"/>
           <w:szCs w:val="24"/>
         </w:rPr>
-        <w:lastRenderedPageBreak/>
         <w:t>Der Schulkopf ist nun Teil des Formulars.</w:t>
       </w:r>
     </w:p>
@@ -826,23 +812,7 @@
           <w:sz w:val="24"/>
           <w:szCs w:val="24"/>
         </w:rPr>
-        <w:t xml:space="preserve">Die Versionierung finden Sie im Report unter den Global &gt; </w:t>
-      </w:r>
-      <w:proofErr w:type="spellStart"/>
-      <w:r>
-        <w:rPr>
-          <w:sz w:val="24"/>
-          <w:szCs w:val="24"/>
-        </w:rPr>
-        <w:t>Deklarations</w:t>
-      </w:r>
-      <w:proofErr w:type="spellEnd"/>
-      <w:r>
-        <w:rPr>
-          <w:sz w:val="24"/>
-          <w:szCs w:val="24"/>
-        </w:rPr>
-        <w:t xml:space="preserve"> &gt; Constants</w:t>
+        <w:t>Die Versionierung finden Sie im Report unter den Global &gt; Deklarations &gt; Constants</w:t>
       </w:r>
       <w:r>
         <w:rPr>
@@ -981,7 +951,7 @@
 </file>
 
 <file path=word/numbering.xml><?xml version="1.0" encoding="utf-8"?>
-<w:numbering xmlns:wpc="http://schemas.microsoft.com/office/word/2010/wordprocessingCanvas" xmlns:cx="http://schemas.microsoft.com/office/drawing/2014/chartex" xmlns:cx1="http://schemas.microsoft.com/office/drawing/2015/9/8/chartex" xmlns:cx2="http://schemas.microsoft.com/office/drawing/2015/10/21/chartex" xmlns:cx3="http://schemas.microsoft.com/office/drawing/2016/5/9/chartex" xmlns:cx4="http://schemas.microsoft.com/office/drawing/2016/5/10/chartex" xmlns:cx5="http://schemas.microsoft.com/office/drawing/2016/5/11/chartex" xmlns:cx6="http://schemas.microsoft.com/office/drawing/2016/5/12/chartex" xmlns:cx7="http://schemas.microsoft.com/office/drawing/2016/5/13/chartex" xmlns:cx8="http://schemas.microsoft.com/office/drawing/2016/5/14/chartex" xmlns:mc="http://schemas.openxmlformats.org/markup-compatibility/2006" xmlns:aink="http://schemas.microsoft.com/office/drawing/2016/ink" xmlns:am3d="http://schemas.microsoft.com/office/drawing/2017/model3d" xmlns:o="urn:schemas-microsoft-com:office:office" xmlns:r="http://schemas.openxmlformats.org/officeDocument/2006/relationships" xmlns:m="http://schemas.openxmlformats.org/officeDocument/2006/math" xmlns:v="urn:schemas-microsoft-com:vml" xmlns:wp14="http://schemas.microsoft.com/office/word/2010/wordprocessingDrawing" xmlns:wp="http://schemas.openxmlformats.org/drawingml/2006/wordprocessingDrawing" xmlns:w10="urn:schemas-microsoft-com:office:word" xmlns:w="http://schemas.openxmlformats.org/wordprocessingml/2006/main" xmlns:w14="http://schemas.microsoft.com/office/word/2010/wordml" xmlns:w15="http://schemas.microsoft.com/office/word/2012/wordml" xmlns:w16cex="http://schemas.microsoft.com/office/word/2018/wordml/cex" xmlns:w16cid="http://schemas.microsoft.com/office/word/2016/wordml/cid" xmlns:w16="http://schemas.microsoft.com/office/word/2018/wordml" xmlns:w16sdtdh="http://schemas.microsoft.com/office/word/2020/wordml/sdtdatahash" xmlns:w16se="http://schemas.microsoft.com/office/word/2015/wordml/symex" xmlns:wpg="http://schemas.microsoft.com/office/word/2010/wordprocessingGroup" xmlns:wpi="http://schemas.microsoft.com/office/word/2010/wordprocessingInk" xmlns:wne="http://schemas.microsoft.com/office/word/2006/wordml" xmlns:wps="http://schemas.microsoft.com/office/word/2010/wordprocessingShape" mc:Ignorable="w14 w15 w16se w16cid w16 w16cex w16sdtdh wp14">
+<w:numbering xmlns:wpc="http://schemas.microsoft.com/office/word/2010/wordprocessingCanvas" xmlns:cx="http://schemas.microsoft.com/office/drawing/2014/chartex" xmlns:cx1="http://schemas.microsoft.com/office/drawing/2015/9/8/chartex" xmlns:cx2="http://schemas.microsoft.com/office/drawing/2015/10/21/chartex" xmlns:cx3="http://schemas.microsoft.com/office/drawing/2016/5/9/chartex" xmlns:cx4="http://schemas.microsoft.com/office/drawing/2016/5/10/chartex" xmlns:cx5="http://schemas.microsoft.com/office/drawing/2016/5/11/chartex" xmlns:cx6="http://schemas.microsoft.com/office/drawing/2016/5/12/chartex" xmlns:cx7="http://schemas.microsoft.com/office/drawing/2016/5/13/chartex" xmlns:cx8="http://schemas.microsoft.com/office/drawing/2016/5/14/chartex" xmlns:mc="http://schemas.openxmlformats.org/markup-compatibility/2006" xmlns:aink="http://schemas.microsoft.com/office/drawing/2016/ink" xmlns:am3d="http://schemas.microsoft.com/office/drawing/2017/model3d" xmlns:o="urn:schemas-microsoft-com:office:office" xmlns:oel="http://schemas.microsoft.com/office/2019/extlst" xmlns:r="http://schemas.openxmlformats.org/officeDocument/2006/relationships" xmlns:m="http://schemas.openxmlformats.org/officeDocument/2006/math" xmlns:v="urn:schemas-microsoft-com:vml" xmlns:wp14="http://schemas.microsoft.com/office/word/2010/wordprocessingDrawing" xmlns:wp="http://schemas.openxmlformats.org/drawingml/2006/wordprocessingDrawing" xmlns:w10="urn:schemas-microsoft-com:office:word" xmlns:w="http://schemas.openxmlformats.org/wordprocessingml/2006/main" xmlns:w14="http://schemas.microsoft.com/office/word/2010/wordml" xmlns:w15="http://schemas.microsoft.com/office/word/2012/wordml" xmlns:w16cex="http://schemas.microsoft.com/office/word/2018/wordml/cex" xmlns:w16cid="http://schemas.microsoft.com/office/word/2016/wordml/cid" xmlns:w16="http://schemas.microsoft.com/office/word/2018/wordml" xmlns:w16sdtdh="http://schemas.microsoft.com/office/word/2020/wordml/sdtdatahash" xmlns:w16se="http://schemas.microsoft.com/office/word/2015/wordml/symex" xmlns:wpg="http://schemas.microsoft.com/office/word/2010/wordprocessingGroup" xmlns:wpi="http://schemas.microsoft.com/office/word/2010/wordprocessingInk" xmlns:wne="http://schemas.microsoft.com/office/word/2006/wordml" xmlns:wps="http://schemas.microsoft.com/office/word/2010/wordprocessingShape" mc:Ignorable="w14 w15 w16se w16cid w16 w16cex w16sdtdh wp14">
   <w:abstractNum w:abstractNumId="0" w15:restartNumberingAfterBreak="0">
     <w:nsid w:val="239E26CC"/>
     <w:multiLevelType w:val="hybridMultilevel"/>

</xml_diff>

<commit_message>
Anpassung Anlage 12: Abstände und Formatierungen Projektkurse, Vertiefungskurse und besondere Lernleistungen.
</commit_message>
<xml_diff>
--- a/Zeugnisse-Sek-2-Versiongeschichte.docx
+++ b/Zeugnisse-Sek-2-Versiongeschichte.docx
@@ -294,7 +294,42 @@
           <w:sz w:val="24"/>
           <w:szCs w:val="24"/>
         </w:rPr>
-        <w:t>Korrekturen in der Formatierung der Vertiefungskurse und der besonderen Lernleistung in Anlage 12.</w:t>
+        <w:t xml:space="preserve">Korrekturen </w:t>
+      </w:r>
+      <w:r>
+        <w:rPr>
+          <w:sz w:val="24"/>
+          <w:szCs w:val="24"/>
+        </w:rPr>
+        <w:t>an</w:t>
+      </w:r>
+      <w:r>
+        <w:rPr>
+          <w:sz w:val="24"/>
+          <w:szCs w:val="24"/>
+        </w:rPr>
+        <w:t xml:space="preserve"> der Formatierung </w:t>
+      </w:r>
+      <w:r>
+        <w:rPr>
+          <w:sz w:val="24"/>
+          <w:szCs w:val="24"/>
+        </w:rPr>
+        <w:t>und den Abständen auf den Seiten 2 und 3 der</w:t>
+      </w:r>
+      <w:r>
+        <w:rPr>
+          <w:sz w:val="24"/>
+          <w:szCs w:val="24"/>
+        </w:rPr>
+        <w:t xml:space="preserve"> Anlage 12.</w:t>
+      </w:r>
+      <w:r>
+        <w:rPr>
+          <w:sz w:val="24"/>
+          <w:szCs w:val="24"/>
+        </w:rPr>
+        <w:t xml:space="preserve"> Betroffenen waren die Überschriften der Aufgabenfelder, Vertiefungs- und Projektkurse und die besondere Lernleistung, insbesondere bei mehrzeiligen Themen.</w:t>
       </w:r>
     </w:p>
     <w:p>
@@ -724,15 +759,8 @@
           <w:sz w:val="24"/>
           <w:szCs w:val="24"/>
         </w:rPr>
-        <w:t xml:space="preserve">Die Zeugnisse sind nun durch INI-Dateien konfigurierbar. Dieses Format unterscheidet sich zum Teil in seinen Einstellungen von den INI-Dateien der Zeugnisse für die </w:t>
-      </w:r>
-      <w:r>
-        <w:rPr>
-          <w:sz w:val="24"/>
-          <w:szCs w:val="24"/>
-        </w:rPr>
         <w:lastRenderedPageBreak/>
-        <w:t>Sekundarstufe I.</w:t>
+        <w:t>Die Zeugnisse sind nun durch INI-Dateien konfigurierbar. Dieses Format unterscheidet sich zum Teil in seinen Einstellungen von den INI-Dateien der Zeugnisse für die Sekundarstufe I.</w:t>
       </w:r>
       <w:r>
         <w:t xml:space="preserve"> </w:t>

</xml_diff>

<commit_message>
Anpassung für non-binäre Schülerinnen und Schüler, Anpassung an die neuen Abschlussbezeichnungen.
</commit_message>
<xml_diff>
--- a/Zeugnisse-Sek-2-Versiongeschichte.docx
+++ b/Zeugnisse-Sek-2-Versiongeschichte.docx
@@ -75,34 +75,7 @@
           <w:sz w:val="24"/>
           <w:szCs w:val="24"/>
         </w:rPr>
-        <w:t>12</w:t>
-      </w:r>
-      <w:r>
-        <w:rPr>
-          <w:b/>
-          <w:bCs/>
-          <w:sz w:val="24"/>
-          <w:szCs w:val="24"/>
-        </w:rPr>
-        <w:t>.0</w:t>
-      </w:r>
-      <w:r>
-        <w:rPr>
-          <w:b/>
-          <w:bCs/>
-          <w:sz w:val="24"/>
-          <w:szCs w:val="24"/>
-        </w:rPr>
-        <w:t>5</w:t>
-      </w:r>
-      <w:r>
-        <w:rPr>
-          <w:b/>
-          <w:bCs/>
-          <w:sz w:val="24"/>
-          <w:szCs w:val="24"/>
-        </w:rPr>
-        <w:t>.2022</w:t>
+        <w:t>15.11.2022</w:t>
       </w:r>
     </w:p>
     <w:p>
@@ -122,21 +95,7 @@
           <w:sz w:val="24"/>
           <w:szCs w:val="24"/>
         </w:rPr>
-        <w:t>Fehlerbehebung Anlage 05b: Bei zwei unterschiedlichen Vertiefungsfächern in der Q</w:t>
-      </w:r>
-      <w:r>
-        <w:rPr>
-          <w:sz w:val="24"/>
-          <w:szCs w:val="24"/>
-        </w:rPr>
-        <w:t>ualifikationsp</w:t>
-      </w:r>
-      <w:r>
-        <w:rPr>
-          <w:sz w:val="24"/>
-          <w:szCs w:val="24"/>
-        </w:rPr>
-        <w:t>hase kam es zu einer Doppelausgabe der Anzahl der Vertiefungsfächer</w:t>
+        <w:t>Anpassung der Abschlussbezeichnungen für den Ersten Schulabschluss und den Erweiterten Ersten Schulabschluss</w:t>
       </w:r>
     </w:p>
     <w:p>
@@ -156,105 +115,53 @@
           <w:sz w:val="24"/>
           <w:szCs w:val="24"/>
         </w:rPr>
-        <w:t>Ergänzung des Param</w:t>
-      </w:r>
-      <w:r>
-        <w:rPr>
-          <w:sz w:val="24"/>
-          <w:szCs w:val="24"/>
-        </w:rPr>
-        <w:t>e</w:t>
-      </w:r>
-      <w:r>
-        <w:rPr>
-          <w:sz w:val="24"/>
-          <w:szCs w:val="24"/>
-        </w:rPr>
-        <w:t>ter</w:t>
-      </w:r>
-      <w:r>
-        <w:rPr>
-          <w:sz w:val="24"/>
-          <w:szCs w:val="24"/>
-        </w:rPr>
-        <w:t>s</w:t>
-      </w:r>
-      <w:r>
-        <w:rPr>
-          <w:sz w:val="24"/>
-          <w:szCs w:val="24"/>
-        </w:rPr>
-        <w:t xml:space="preserve"> </w:t>
-      </w:r>
-      <w:r>
-        <w:rPr>
-          <w:sz w:val="24"/>
-          <w:szCs w:val="24"/>
-        </w:rPr>
-        <w:t>„</w:t>
-      </w:r>
-      <w:r>
-        <w:rPr>
-          <w:sz w:val="24"/>
-          <w:szCs w:val="24"/>
-        </w:rPr>
-        <w:t>I</w:t>
-      </w:r>
-      <w:r>
-        <w:rPr>
-          <w:sz w:val="24"/>
-          <w:szCs w:val="24"/>
-        </w:rPr>
-        <w:t>“</w:t>
-      </w:r>
-      <w:r>
-        <w:rPr>
-          <w:sz w:val="24"/>
-          <w:szCs w:val="24"/>
-        </w:rPr>
-        <w:t xml:space="preserve"> bei den Unterschriftenfeldern </w:t>
-      </w:r>
-      <w:r>
-        <w:rPr>
-          <w:sz w:val="24"/>
-          <w:szCs w:val="24"/>
-        </w:rPr>
-        <w:t xml:space="preserve">in allen Anlagen </w:t>
-      </w:r>
-      <w:r>
-        <w:rPr>
-          <w:sz w:val="24"/>
-          <w:szCs w:val="24"/>
-        </w:rPr>
-        <w:t>ana</w:t>
-      </w:r>
-      <w:r>
-        <w:rPr>
-          <w:sz w:val="24"/>
-          <w:szCs w:val="24"/>
-        </w:rPr>
-        <w:t>l</w:t>
-      </w:r>
-      <w:r>
-        <w:rPr>
-          <w:sz w:val="24"/>
-          <w:szCs w:val="24"/>
-        </w:rPr>
-        <w:t>og zu den Zeugnissen</w:t>
-      </w:r>
-      <w:r>
-        <w:rPr>
-          <w:sz w:val="24"/>
-          <w:szCs w:val="24"/>
-        </w:rPr>
-        <w:t xml:space="preserve"> der </w:t>
-      </w:r>
-      <w:r>
-        <w:rPr>
-          <w:sz w:val="24"/>
-          <w:szCs w:val="24"/>
-        </w:rPr>
-        <w:t>Sek-I. Damit wird ohne Abfrage der Text aus der INI-Datei übernommen.</w:t>
+        <w:t>Unterstützung für Schülerinnen und Schüler, deren Geschlecht weder männlich noch weiblich ist.</w:t>
+      </w:r>
+    </w:p>
+    <w:p>
+      <w:pPr>
+        <w:rPr>
+          <w:b/>
+          <w:bCs/>
+          <w:sz w:val="24"/>
+          <w:szCs w:val="24"/>
+        </w:rPr>
+      </w:pPr>
+      <w:r>
+        <w:rPr>
+          <w:b/>
+          <w:bCs/>
+          <w:sz w:val="24"/>
+          <w:szCs w:val="24"/>
+        </w:rPr>
+        <w:t>12</w:t>
+      </w:r>
+      <w:r>
+        <w:rPr>
+          <w:b/>
+          <w:bCs/>
+          <w:sz w:val="24"/>
+          <w:szCs w:val="24"/>
+        </w:rPr>
+        <w:t>.0</w:t>
+      </w:r>
+      <w:r>
+        <w:rPr>
+          <w:b/>
+          <w:bCs/>
+          <w:sz w:val="24"/>
+          <w:szCs w:val="24"/>
+        </w:rPr>
+        <w:t>5</w:t>
+      </w:r>
+      <w:r>
+        <w:rPr>
+          <w:b/>
+          <w:bCs/>
+          <w:sz w:val="24"/>
+          <w:szCs w:val="24"/>
+        </w:rPr>
+        <w:t>.2022</w:t>
       </w:r>
     </w:p>
     <w:p>
@@ -274,7 +181,21 @@
           <w:sz w:val="24"/>
           <w:szCs w:val="24"/>
         </w:rPr>
-        <w:t>Anpassung des Parameters „K“ für die Quelle des Infoblocks in den Anlagen 10, 11, 17 und 18. Dort werden nun auch zusätzlich die Zeilenbeschriftungen des Infoblocks ausgeblendet.</w:t>
+        <w:t>Fehlerbehebung Anlage 05b: Bei zwei unterschiedlichen Vertiefungsfächern in der Q</w:t>
+      </w:r>
+      <w:r>
+        <w:rPr>
+          <w:sz w:val="24"/>
+          <w:szCs w:val="24"/>
+        </w:rPr>
+        <w:t>ualifikationsp</w:t>
+      </w:r>
+      <w:r>
+        <w:rPr>
+          <w:sz w:val="24"/>
+          <w:szCs w:val="24"/>
+        </w:rPr>
+        <w:t>hase kam es zu einer Doppelausgabe der Anzahl der Vertiefungsfächer</w:t>
       </w:r>
     </w:p>
     <w:p>
@@ -294,61 +215,105 @@
           <w:sz w:val="24"/>
           <w:szCs w:val="24"/>
         </w:rPr>
-        <w:t xml:space="preserve">Korrekturen </w:t>
-      </w:r>
-      <w:r>
-        <w:rPr>
-          <w:sz w:val="24"/>
-          <w:szCs w:val="24"/>
-        </w:rPr>
-        <w:t>an</w:t>
-      </w:r>
-      <w:r>
-        <w:rPr>
-          <w:sz w:val="24"/>
-          <w:szCs w:val="24"/>
-        </w:rPr>
-        <w:t xml:space="preserve"> der Formatierung </w:t>
-      </w:r>
-      <w:r>
-        <w:rPr>
-          <w:sz w:val="24"/>
-          <w:szCs w:val="24"/>
-        </w:rPr>
-        <w:t>und den Abständen auf den Seiten 2 und 3 der</w:t>
-      </w:r>
-      <w:r>
-        <w:rPr>
-          <w:sz w:val="24"/>
-          <w:szCs w:val="24"/>
-        </w:rPr>
-        <w:t xml:space="preserve"> Anlage 12.</w:t>
-      </w:r>
-      <w:r>
-        <w:rPr>
-          <w:sz w:val="24"/>
-          <w:szCs w:val="24"/>
-        </w:rPr>
-        <w:t xml:space="preserve"> Betroffenen waren die Überschriften der Aufgabenfelder, Vertiefungs- und Projektkurse und die besondere Lernleistung, insbesondere bei mehrzeiligen Themen.</w:t>
-      </w:r>
-    </w:p>
-    <w:p>
-      <w:pPr>
-        <w:rPr>
-          <w:b/>
-          <w:bCs/>
-          <w:sz w:val="24"/>
-          <w:szCs w:val="24"/>
-        </w:rPr>
-      </w:pPr>
-      <w:r>
-        <w:rPr>
-          <w:b/>
-          <w:bCs/>
-          <w:sz w:val="24"/>
-          <w:szCs w:val="24"/>
-        </w:rPr>
-        <w:t>04.04.2022</w:t>
+        <w:t>Ergänzung des Param</w:t>
+      </w:r>
+      <w:r>
+        <w:rPr>
+          <w:sz w:val="24"/>
+          <w:szCs w:val="24"/>
+        </w:rPr>
+        <w:t>e</w:t>
+      </w:r>
+      <w:r>
+        <w:rPr>
+          <w:sz w:val="24"/>
+          <w:szCs w:val="24"/>
+        </w:rPr>
+        <w:t>ter</w:t>
+      </w:r>
+      <w:r>
+        <w:rPr>
+          <w:sz w:val="24"/>
+          <w:szCs w:val="24"/>
+        </w:rPr>
+        <w:t>s</w:t>
+      </w:r>
+      <w:r>
+        <w:rPr>
+          <w:sz w:val="24"/>
+          <w:szCs w:val="24"/>
+        </w:rPr>
+        <w:t xml:space="preserve"> </w:t>
+      </w:r>
+      <w:r>
+        <w:rPr>
+          <w:sz w:val="24"/>
+          <w:szCs w:val="24"/>
+        </w:rPr>
+        <w:t>„</w:t>
+      </w:r>
+      <w:r>
+        <w:rPr>
+          <w:sz w:val="24"/>
+          <w:szCs w:val="24"/>
+        </w:rPr>
+        <w:t>I</w:t>
+      </w:r>
+      <w:r>
+        <w:rPr>
+          <w:sz w:val="24"/>
+          <w:szCs w:val="24"/>
+        </w:rPr>
+        <w:t>“</w:t>
+      </w:r>
+      <w:r>
+        <w:rPr>
+          <w:sz w:val="24"/>
+          <w:szCs w:val="24"/>
+        </w:rPr>
+        <w:t xml:space="preserve"> bei den Unterschriftenfeldern </w:t>
+      </w:r>
+      <w:r>
+        <w:rPr>
+          <w:sz w:val="24"/>
+          <w:szCs w:val="24"/>
+        </w:rPr>
+        <w:t xml:space="preserve">in allen Anlagen </w:t>
+      </w:r>
+      <w:r>
+        <w:rPr>
+          <w:sz w:val="24"/>
+          <w:szCs w:val="24"/>
+        </w:rPr>
+        <w:t>ana</w:t>
+      </w:r>
+      <w:r>
+        <w:rPr>
+          <w:sz w:val="24"/>
+          <w:szCs w:val="24"/>
+        </w:rPr>
+        <w:t>l</w:t>
+      </w:r>
+      <w:r>
+        <w:rPr>
+          <w:sz w:val="24"/>
+          <w:szCs w:val="24"/>
+        </w:rPr>
+        <w:t>og zu den Zeugnissen</w:t>
+      </w:r>
+      <w:r>
+        <w:rPr>
+          <w:sz w:val="24"/>
+          <w:szCs w:val="24"/>
+        </w:rPr>
+        <w:t xml:space="preserve"> der </w:t>
+      </w:r>
+      <w:r>
+        <w:rPr>
+          <w:sz w:val="24"/>
+          <w:szCs w:val="24"/>
+        </w:rPr>
+        <w:t>Sek-I. Damit wird ohne Abfrage der Text aus der INI-Datei übernommen.</w:t>
       </w:r>
     </w:p>
     <w:p>
@@ -368,7 +333,7 @@
           <w:sz w:val="24"/>
           <w:szCs w:val="24"/>
         </w:rPr>
-        <w:t>Fehlerkorrekturen bei der Ausgabe der Jahrgangsstufen an einer Gesamtschule in den Anlagen 7 und 16a</w:t>
+        <w:t>Anpassung des Parameters „K“ für die Quelle des Infoblocks in den Anlagen 10, 11, 17 und 18. Dort werden nun auch zusätzlich die Zeilenbeschriftungen des Infoblocks ausgeblendet.</w:t>
       </w:r>
     </w:p>
     <w:p>
@@ -388,7 +353,61 @@
           <w:sz w:val="24"/>
           <w:szCs w:val="24"/>
         </w:rPr>
-        <w:t>Fehlerkorrekturen der Fußnoten in den Anlagen 3, 4, 7 und 12</w:t>
+        <w:t xml:space="preserve">Korrekturen </w:t>
+      </w:r>
+      <w:r>
+        <w:rPr>
+          <w:sz w:val="24"/>
+          <w:szCs w:val="24"/>
+        </w:rPr>
+        <w:t>an</w:t>
+      </w:r>
+      <w:r>
+        <w:rPr>
+          <w:sz w:val="24"/>
+          <w:szCs w:val="24"/>
+        </w:rPr>
+        <w:t xml:space="preserve"> der Formatierung </w:t>
+      </w:r>
+      <w:r>
+        <w:rPr>
+          <w:sz w:val="24"/>
+          <w:szCs w:val="24"/>
+        </w:rPr>
+        <w:t>und den Abständen auf den Seiten 2 und 3 der</w:t>
+      </w:r>
+      <w:r>
+        <w:rPr>
+          <w:sz w:val="24"/>
+          <w:szCs w:val="24"/>
+        </w:rPr>
+        <w:t xml:space="preserve"> Anlage 12.</w:t>
+      </w:r>
+      <w:r>
+        <w:rPr>
+          <w:sz w:val="24"/>
+          <w:szCs w:val="24"/>
+        </w:rPr>
+        <w:t xml:space="preserve"> Betroffenen waren die Überschriften der Aufgabenfelder, Vertiefungs- und Projektkurse und die besondere Lernleistung, insbesondere bei mehrzeiligen Themen.</w:t>
+      </w:r>
+    </w:p>
+    <w:p>
+      <w:pPr>
+        <w:rPr>
+          <w:b/>
+          <w:bCs/>
+          <w:sz w:val="24"/>
+          <w:szCs w:val="24"/>
+        </w:rPr>
+      </w:pPr>
+      <w:r>
+        <w:rPr>
+          <w:b/>
+          <w:bCs/>
+          <w:sz w:val="24"/>
+          <w:szCs w:val="24"/>
+        </w:rPr>
+        <w:t>04.04.2022</w:t>
       </w:r>
     </w:p>
     <w:p>
@@ -408,7 +427,7 @@
           <w:sz w:val="24"/>
           <w:szCs w:val="24"/>
         </w:rPr>
-        <w:t>Fehlerkorrektur der Erkennung volljähriger Schülerinnen und Schüler in den Anlagen 10, 11, 17, 18</w:t>
+        <w:t>Fehlerkorrekturen bei der Ausgabe der Jahrgangsstufen an einer Gesamtschule in den Anlagen 7 und 16a</w:t>
       </w:r>
     </w:p>
     <w:p>
@@ -428,7 +447,7 @@
           <w:sz w:val="24"/>
           <w:szCs w:val="24"/>
         </w:rPr>
-        <w:t>Fehlerkorrektur der Zeilenumbrüche in der INI-Datei</w:t>
+        <w:t>Fehlerkorrekturen der Fußnoten in den Anlagen 3, 4, 7 und 12</w:t>
       </w:r>
     </w:p>
     <w:p>
@@ -448,35 +467,7 @@
           <w:sz w:val="24"/>
           <w:szCs w:val="24"/>
         </w:rPr>
-        <w:t xml:space="preserve">Anpassung der Standard-INI-Werte auf N für </w:t>
-      </w:r>
-      <w:r>
-        <w:rPr>
-          <w:sz w:val="24"/>
-          <w:szCs w:val="24"/>
-        </w:rPr>
-        <w:t xml:space="preserve">UnterschriftenMitStvKlassenlehrer </w:t>
-      </w:r>
-      <w:r>
-        <w:rPr>
-          <w:sz w:val="24"/>
-          <w:szCs w:val="24"/>
-        </w:rPr>
-        <w:t xml:space="preserve"> und </w:t>
-      </w:r>
-      <w:r>
-        <w:rPr>
-          <w:sz w:val="24"/>
-          <w:szCs w:val="24"/>
-        </w:rPr>
-        <w:t>ZeugnisMitRand</w:t>
-      </w:r>
-      <w:r>
-        <w:rPr>
-          <w:sz w:val="24"/>
-          <w:szCs w:val="24"/>
-        </w:rPr>
-        <w:t>. Ebenso wird ZeugnisdatumQuelle auf I gesetzt für Anlagen 5b, 10, 11, 17, 18</w:t>
+        <w:t>Fehlerkorrektur der Erkennung volljähriger Schülerinnen und Schüler in den Anlagen 10, 11, 17, 18</w:t>
       </w:r>
     </w:p>
     <w:p>
@@ -496,35 +487,7 @@
           <w:sz w:val="24"/>
           <w:szCs w:val="24"/>
         </w:rPr>
-        <w:t xml:space="preserve">In allen Anlagen wurden die Unterschriftenfunktionen erweitert. So kann jetzt in der INI ein senkrechter Strich „|“ </w:t>
-      </w:r>
-      <w:r>
-        <w:rPr>
-          <w:sz w:val="24"/>
-          <w:szCs w:val="24"/>
-        </w:rPr>
-        <w:t xml:space="preserve">in die Unterschriftentexte </w:t>
-      </w:r>
-      <w:r>
-        <w:rPr>
-          <w:sz w:val="24"/>
-          <w:szCs w:val="24"/>
-        </w:rPr>
-        <w:t>eingefügt werden, der als Zeilenumbruch bei</w:t>
-      </w:r>
-      <w:r>
-        <w:rPr>
-          <w:sz w:val="24"/>
-          <w:szCs w:val="24"/>
-        </w:rPr>
-        <w:t>m</w:t>
-      </w:r>
-      <w:r>
-        <w:rPr>
-          <w:sz w:val="24"/>
-          <w:szCs w:val="24"/>
-        </w:rPr>
-        <w:t xml:space="preserve"> Ausdruck interpretiert wird.</w:t>
+        <w:t>Fehlerkorrektur der Zeilenumbrüche in der INI-Datei</w:t>
       </w:r>
     </w:p>
     <w:p>
@@ -544,105 +507,35 @@
           <w:sz w:val="24"/>
           <w:szCs w:val="24"/>
         </w:rPr>
-        <w:t>Für die Unterschrift</w:t>
-      </w:r>
-      <w:r>
-        <w:rPr>
-          <w:sz w:val="24"/>
-          <w:szCs w:val="24"/>
-        </w:rPr>
-        <w:t>enquelle</w:t>
-      </w:r>
-      <w:r>
-        <w:rPr>
-          <w:sz w:val="24"/>
-          <w:szCs w:val="24"/>
-        </w:rPr>
-        <w:t xml:space="preserve"> des ZAA-Vorsitzes wurde der </w:t>
-      </w:r>
-      <w:r>
-        <w:rPr>
-          <w:sz w:val="24"/>
-          <w:szCs w:val="24"/>
-        </w:rPr>
-        <w:t xml:space="preserve">alte </w:t>
-      </w:r>
-      <w:r>
-        <w:rPr>
-          <w:sz w:val="24"/>
-          <w:szCs w:val="24"/>
-        </w:rPr>
-        <w:t xml:space="preserve">INI-Parameterwert </w:t>
-      </w:r>
-      <w:r>
-        <w:rPr>
-          <w:sz w:val="24"/>
-          <w:szCs w:val="24"/>
-        </w:rPr>
-        <w:t>„</w:t>
-      </w:r>
-      <w:r>
-        <w:rPr>
-          <w:sz w:val="24"/>
-          <w:szCs w:val="24"/>
-        </w:rPr>
-        <w:t>I</w:t>
-      </w:r>
-      <w:r>
-        <w:rPr>
-          <w:sz w:val="24"/>
-          <w:szCs w:val="24"/>
-        </w:rPr>
-        <w:t>“</w:t>
-      </w:r>
-      <w:r>
-        <w:rPr>
-          <w:sz w:val="24"/>
-          <w:szCs w:val="24"/>
-        </w:rPr>
-        <w:t xml:space="preserve"> durch </w:t>
-      </w:r>
-      <w:r>
-        <w:rPr>
-          <w:sz w:val="24"/>
-          <w:szCs w:val="24"/>
-        </w:rPr>
-        <w:t>„</w:t>
-      </w:r>
-      <w:r>
-        <w:rPr>
-          <w:sz w:val="24"/>
-          <w:szCs w:val="24"/>
-        </w:rPr>
-        <w:t>T</w:t>
-      </w:r>
-      <w:r>
-        <w:rPr>
-          <w:sz w:val="24"/>
-          <w:szCs w:val="24"/>
-        </w:rPr>
-        <w:t>“</w:t>
-      </w:r>
-      <w:r>
-        <w:rPr>
-          <w:sz w:val="24"/>
-          <w:szCs w:val="24"/>
-        </w:rPr>
-        <w:t xml:space="preserve"> ersetzt und damit die gleiche Funktionalität implementiert wie beim Beratungslehrer</w:t>
-      </w:r>
-      <w:r>
-        <w:rPr>
-          <w:sz w:val="24"/>
-          <w:szCs w:val="24"/>
-        </w:rPr>
-        <w:t xml:space="preserve"> (Abfragebox und Eingabemöglichkeit eines Lehrerkürzels)</w:t>
-      </w:r>
-      <w:r>
-        <w:rPr>
-          <w:sz w:val="24"/>
-          <w:szCs w:val="24"/>
-        </w:rPr>
-        <w:t>.</w:t>
+        <w:t xml:space="preserve">Anpassung der Standard-INI-Werte auf N für </w:t>
+      </w:r>
+      <w:r>
+        <w:rPr>
+          <w:sz w:val="24"/>
+          <w:szCs w:val="24"/>
+        </w:rPr>
+        <w:t xml:space="preserve">UnterschriftenMitStvKlassenlehrer </w:t>
+      </w:r>
+      <w:r>
+        <w:rPr>
+          <w:sz w:val="24"/>
+          <w:szCs w:val="24"/>
+        </w:rPr>
+        <w:t xml:space="preserve"> und </w:t>
+      </w:r>
+      <w:r>
+        <w:rPr>
+          <w:sz w:val="24"/>
+          <w:szCs w:val="24"/>
+        </w:rPr>
+        <w:t>ZeugnisMitRand</w:t>
+      </w:r>
+      <w:r>
+        <w:rPr>
+          <w:sz w:val="24"/>
+          <w:szCs w:val="24"/>
+        </w:rPr>
+        <w:t>. Ebenso wird ZeugnisdatumQuelle auf I gesetzt für Anlagen 5b, 10, 11, 17, 18</w:t>
       </w:r>
     </w:p>
     <w:p>
@@ -662,6 +555,172 @@
           <w:sz w:val="24"/>
           <w:szCs w:val="24"/>
         </w:rPr>
+        <w:t xml:space="preserve">In allen Anlagen wurden die Unterschriftenfunktionen erweitert. So kann jetzt in der INI ein senkrechter Strich „|“ </w:t>
+      </w:r>
+      <w:r>
+        <w:rPr>
+          <w:sz w:val="24"/>
+          <w:szCs w:val="24"/>
+        </w:rPr>
+        <w:t xml:space="preserve">in die Unterschriftentexte </w:t>
+      </w:r>
+      <w:r>
+        <w:rPr>
+          <w:sz w:val="24"/>
+          <w:szCs w:val="24"/>
+        </w:rPr>
+        <w:t>eingefügt werden, der als Zeilenumbruch bei</w:t>
+      </w:r>
+      <w:r>
+        <w:rPr>
+          <w:sz w:val="24"/>
+          <w:szCs w:val="24"/>
+        </w:rPr>
+        <w:t>m</w:t>
+      </w:r>
+      <w:r>
+        <w:rPr>
+          <w:sz w:val="24"/>
+          <w:szCs w:val="24"/>
+        </w:rPr>
+        <w:t xml:space="preserve"> Ausdruck interpretiert wird.</w:t>
+      </w:r>
+    </w:p>
+    <w:p>
+      <w:pPr>
+        <w:pStyle w:val="Listenabsatz"/>
+        <w:numPr>
+          <w:ilvl w:val="0"/>
+          <w:numId w:val="4"/>
+        </w:numPr>
+        <w:rPr>
+          <w:sz w:val="24"/>
+          <w:szCs w:val="24"/>
+        </w:rPr>
+      </w:pPr>
+      <w:r>
+        <w:rPr>
+          <w:sz w:val="24"/>
+          <w:szCs w:val="24"/>
+        </w:rPr>
+        <w:t>Für die Unterschrift</w:t>
+      </w:r>
+      <w:r>
+        <w:rPr>
+          <w:sz w:val="24"/>
+          <w:szCs w:val="24"/>
+        </w:rPr>
+        <w:t>enquelle</w:t>
+      </w:r>
+      <w:r>
+        <w:rPr>
+          <w:sz w:val="24"/>
+          <w:szCs w:val="24"/>
+        </w:rPr>
+        <w:t xml:space="preserve"> des ZAA-Vorsitzes wurde der </w:t>
+      </w:r>
+      <w:r>
+        <w:rPr>
+          <w:sz w:val="24"/>
+          <w:szCs w:val="24"/>
+        </w:rPr>
+        <w:t xml:space="preserve">alte </w:t>
+      </w:r>
+      <w:r>
+        <w:rPr>
+          <w:sz w:val="24"/>
+          <w:szCs w:val="24"/>
+        </w:rPr>
+        <w:t xml:space="preserve">INI-Parameterwert </w:t>
+      </w:r>
+      <w:r>
+        <w:rPr>
+          <w:sz w:val="24"/>
+          <w:szCs w:val="24"/>
+        </w:rPr>
+        <w:t>„</w:t>
+      </w:r>
+      <w:r>
+        <w:rPr>
+          <w:sz w:val="24"/>
+          <w:szCs w:val="24"/>
+        </w:rPr>
+        <w:t>I</w:t>
+      </w:r>
+      <w:r>
+        <w:rPr>
+          <w:sz w:val="24"/>
+          <w:szCs w:val="24"/>
+        </w:rPr>
+        <w:t>“</w:t>
+      </w:r>
+      <w:r>
+        <w:rPr>
+          <w:sz w:val="24"/>
+          <w:szCs w:val="24"/>
+        </w:rPr>
+        <w:t xml:space="preserve"> durch </w:t>
+      </w:r>
+      <w:r>
+        <w:rPr>
+          <w:sz w:val="24"/>
+          <w:szCs w:val="24"/>
+        </w:rPr>
+        <w:t>„</w:t>
+      </w:r>
+      <w:r>
+        <w:rPr>
+          <w:sz w:val="24"/>
+          <w:szCs w:val="24"/>
+        </w:rPr>
+        <w:t>T</w:t>
+      </w:r>
+      <w:r>
+        <w:rPr>
+          <w:sz w:val="24"/>
+          <w:szCs w:val="24"/>
+        </w:rPr>
+        <w:t>“</w:t>
+      </w:r>
+      <w:r>
+        <w:rPr>
+          <w:sz w:val="24"/>
+          <w:szCs w:val="24"/>
+        </w:rPr>
+        <w:t xml:space="preserve"> ersetzt und damit die gleiche Funktionalität implementiert wie beim Beratungslehrer</w:t>
+      </w:r>
+      <w:r>
+        <w:rPr>
+          <w:sz w:val="24"/>
+          <w:szCs w:val="24"/>
+        </w:rPr>
+        <w:t xml:space="preserve"> (Abfragebox und Eingabemöglichkeit eines Lehrerkürzels)</w:t>
+      </w:r>
+      <w:r>
+        <w:rPr>
+          <w:sz w:val="24"/>
+          <w:szCs w:val="24"/>
+        </w:rPr>
+        <w:t>.</w:t>
+      </w:r>
+    </w:p>
+    <w:p>
+      <w:pPr>
+        <w:pStyle w:val="Listenabsatz"/>
+        <w:numPr>
+          <w:ilvl w:val="0"/>
+          <w:numId w:val="4"/>
+        </w:numPr>
+        <w:rPr>
+          <w:sz w:val="24"/>
+          <w:szCs w:val="24"/>
+        </w:rPr>
+      </w:pPr>
+      <w:r>
+        <w:rPr>
+          <w:sz w:val="24"/>
+          <w:szCs w:val="24"/>
+        </w:rPr>
         <w:t>In Anlage 12 wird nun auch der stv. Beratungslehrer ausgegeben, sofern in der INI-Datei eingestellt.</w:t>
       </w:r>
     </w:p>
@@ -681,6 +740,7 @@
           <w:sz w:val="24"/>
           <w:szCs w:val="24"/>
         </w:rPr>
+        <w:lastRenderedPageBreak/>
         <w:t>19.12.2021</w:t>
       </w:r>
     </w:p>
@@ -759,7 +819,6 @@
           <w:sz w:val="24"/>
           <w:szCs w:val="24"/>
         </w:rPr>
-        <w:lastRenderedPageBreak/>
         <w:t>Die Zeugnisse sind nun durch INI-Dateien konfigurierbar. Dieses Format unterscheidet sich zum Teil in seinen Einstellungen von den INI-Dateien der Zeugnisse für die Sekundarstufe I.</w:t>
       </w:r>
       <w:r>

</xml_diff>

<commit_message>
Serienbriefanpassungen (Anlagen 10, 11, 17, 18) Kopf übernommen. Rücksendeangaben und Vermerkzone kann über INI gesteuert werden.
</commit_message>
<xml_diff>
--- a/Zeugnisse-Sek-2-Versiongeschichte.docx
+++ b/Zeugnisse-Sek-2-Versiongeschichte.docx
@@ -75,7 +75,34 @@
           <w:sz w:val="24"/>
           <w:szCs w:val="24"/>
         </w:rPr>
-        <w:t>15.11.2022</w:t>
+        <w:t>04</w:t>
+      </w:r>
+      <w:r>
+        <w:rPr>
+          <w:b/>
+          <w:bCs/>
+          <w:sz w:val="24"/>
+          <w:szCs w:val="24"/>
+        </w:rPr>
+        <w:t>.1</w:t>
+      </w:r>
+      <w:r>
+        <w:rPr>
+          <w:b/>
+          <w:bCs/>
+          <w:sz w:val="24"/>
+          <w:szCs w:val="24"/>
+        </w:rPr>
+        <w:t>2</w:t>
+      </w:r>
+      <w:r>
+        <w:rPr>
+          <w:b/>
+          <w:bCs/>
+          <w:sz w:val="24"/>
+          <w:szCs w:val="24"/>
+        </w:rPr>
+        <w:t>.2022</w:t>
       </w:r>
     </w:p>
     <w:p>
@@ -120,52 +147,6 @@
     </w:p>
     <w:p>
       <w:pPr>
-        <w:rPr>
-          <w:b/>
-          <w:bCs/>
-          <w:sz w:val="24"/>
-          <w:szCs w:val="24"/>
-        </w:rPr>
-      </w:pPr>
-      <w:r>
-        <w:rPr>
-          <w:b/>
-          <w:bCs/>
-          <w:sz w:val="24"/>
-          <w:szCs w:val="24"/>
-        </w:rPr>
-        <w:t>12</w:t>
-      </w:r>
-      <w:r>
-        <w:rPr>
-          <w:b/>
-          <w:bCs/>
-          <w:sz w:val="24"/>
-          <w:szCs w:val="24"/>
-        </w:rPr>
-        <w:t>.0</w:t>
-      </w:r>
-      <w:r>
-        <w:rPr>
-          <w:b/>
-          <w:bCs/>
-          <w:sz w:val="24"/>
-          <w:szCs w:val="24"/>
-        </w:rPr>
-        <w:t>5</w:t>
-      </w:r>
-      <w:r>
-        <w:rPr>
-          <w:b/>
-          <w:bCs/>
-          <w:sz w:val="24"/>
-          <w:szCs w:val="24"/>
-        </w:rPr>
-        <w:t>.2022</w:t>
-      </w:r>
-    </w:p>
-    <w:p>
-      <w:pPr>
         <w:pStyle w:val="Listenabsatz"/>
         <w:numPr>
           <w:ilvl w:val="0"/>
@@ -181,21 +162,67 @@
           <w:sz w:val="24"/>
           <w:szCs w:val="24"/>
         </w:rPr>
-        <w:t>Fehlerbehebung Anlage 05b: Bei zwei unterschiedlichen Vertiefungsfächern in der Q</w:t>
-      </w:r>
-      <w:r>
-        <w:rPr>
-          <w:sz w:val="24"/>
-          <w:szCs w:val="24"/>
-        </w:rPr>
-        <w:t>ualifikationsp</w:t>
-      </w:r>
-      <w:r>
-        <w:rPr>
-          <w:sz w:val="24"/>
-          <w:szCs w:val="24"/>
-        </w:rPr>
-        <w:t>hase kam es zu einer Doppelausgabe der Anzahl der Vertiefungsfächer</w:t>
+        <w:t xml:space="preserve">Aktualisierung der Serienbriefbasis für die Anlagen 10, 11, 17 und 18 (auch mit Blick auf die </w:t>
+      </w:r>
+      <w:r>
+        <w:rPr>
+          <w:sz w:val="24"/>
+          <w:szCs w:val="24"/>
+        </w:rPr>
+        <w:t>Schülerinnen und Schüler, deren Geschlecht weder männlich noch weiblich ist</w:t>
+      </w:r>
+      <w:r>
+        <w:rPr>
+          <w:sz w:val="24"/>
+          <w:szCs w:val="24"/>
+        </w:rPr>
+        <w:t>). Damit verbunden Ergänzung der Möglichkeit die Rückmeldeangabe und die Vermerkzone über die INI zu steuern. Der Kopf wurde an die Serienbriefe angepasst (statt der bisherigen Übernahme des Zeugniskopfes).</w:t>
+      </w:r>
+    </w:p>
+    <w:p>
+      <w:pPr>
+        <w:rPr>
+          <w:b/>
+          <w:bCs/>
+          <w:sz w:val="24"/>
+          <w:szCs w:val="24"/>
+        </w:rPr>
+      </w:pPr>
+      <w:r>
+        <w:rPr>
+          <w:b/>
+          <w:bCs/>
+          <w:sz w:val="24"/>
+          <w:szCs w:val="24"/>
+        </w:rPr>
+        <w:t>12</w:t>
+      </w:r>
+      <w:r>
+        <w:rPr>
+          <w:b/>
+          <w:bCs/>
+          <w:sz w:val="24"/>
+          <w:szCs w:val="24"/>
+        </w:rPr>
+        <w:t>.0</w:t>
+      </w:r>
+      <w:r>
+        <w:rPr>
+          <w:b/>
+          <w:bCs/>
+          <w:sz w:val="24"/>
+          <w:szCs w:val="24"/>
+        </w:rPr>
+        <w:t>5</w:t>
+      </w:r>
+      <w:r>
+        <w:rPr>
+          <w:b/>
+          <w:bCs/>
+          <w:sz w:val="24"/>
+          <w:szCs w:val="24"/>
+        </w:rPr>
+        <w:t>.2022</w:t>
       </w:r>
     </w:p>
     <w:p>
@@ -215,105 +242,21 @@
           <w:sz w:val="24"/>
           <w:szCs w:val="24"/>
         </w:rPr>
-        <w:t>Ergänzung des Param</w:t>
-      </w:r>
-      <w:r>
-        <w:rPr>
-          <w:sz w:val="24"/>
-          <w:szCs w:val="24"/>
-        </w:rPr>
-        <w:t>e</w:t>
-      </w:r>
-      <w:r>
-        <w:rPr>
-          <w:sz w:val="24"/>
-          <w:szCs w:val="24"/>
-        </w:rPr>
-        <w:t>ter</w:t>
-      </w:r>
-      <w:r>
-        <w:rPr>
-          <w:sz w:val="24"/>
-          <w:szCs w:val="24"/>
-        </w:rPr>
-        <w:t>s</w:t>
-      </w:r>
-      <w:r>
-        <w:rPr>
-          <w:sz w:val="24"/>
-          <w:szCs w:val="24"/>
-        </w:rPr>
-        <w:t xml:space="preserve"> </w:t>
-      </w:r>
-      <w:r>
-        <w:rPr>
-          <w:sz w:val="24"/>
-          <w:szCs w:val="24"/>
-        </w:rPr>
-        <w:t>„</w:t>
-      </w:r>
-      <w:r>
-        <w:rPr>
-          <w:sz w:val="24"/>
-          <w:szCs w:val="24"/>
-        </w:rPr>
-        <w:t>I</w:t>
-      </w:r>
-      <w:r>
-        <w:rPr>
-          <w:sz w:val="24"/>
-          <w:szCs w:val="24"/>
-        </w:rPr>
-        <w:t>“</w:t>
-      </w:r>
-      <w:r>
-        <w:rPr>
-          <w:sz w:val="24"/>
-          <w:szCs w:val="24"/>
-        </w:rPr>
-        <w:t xml:space="preserve"> bei den Unterschriftenfeldern </w:t>
-      </w:r>
-      <w:r>
-        <w:rPr>
-          <w:sz w:val="24"/>
-          <w:szCs w:val="24"/>
-        </w:rPr>
-        <w:t xml:space="preserve">in allen Anlagen </w:t>
-      </w:r>
-      <w:r>
-        <w:rPr>
-          <w:sz w:val="24"/>
-          <w:szCs w:val="24"/>
-        </w:rPr>
-        <w:t>ana</w:t>
-      </w:r>
-      <w:r>
-        <w:rPr>
-          <w:sz w:val="24"/>
-          <w:szCs w:val="24"/>
-        </w:rPr>
-        <w:t>l</w:t>
-      </w:r>
-      <w:r>
-        <w:rPr>
-          <w:sz w:val="24"/>
-          <w:szCs w:val="24"/>
-        </w:rPr>
-        <w:t>og zu den Zeugnissen</w:t>
-      </w:r>
-      <w:r>
-        <w:rPr>
-          <w:sz w:val="24"/>
-          <w:szCs w:val="24"/>
-        </w:rPr>
-        <w:t xml:space="preserve"> der </w:t>
-      </w:r>
-      <w:r>
-        <w:rPr>
-          <w:sz w:val="24"/>
-          <w:szCs w:val="24"/>
-        </w:rPr>
-        <w:t>Sek-I. Damit wird ohne Abfrage der Text aus der INI-Datei übernommen.</w:t>
+        <w:t>Fehlerbehebung Anlage 05b: Bei zwei unterschiedlichen Vertiefungsfächern in der Q</w:t>
+      </w:r>
+      <w:r>
+        <w:rPr>
+          <w:sz w:val="24"/>
+          <w:szCs w:val="24"/>
+        </w:rPr>
+        <w:t>ualifikationsp</w:t>
+      </w:r>
+      <w:r>
+        <w:rPr>
+          <w:sz w:val="24"/>
+          <w:szCs w:val="24"/>
+        </w:rPr>
+        <w:t>hase kam es zu einer Doppelausgabe der Anzahl der Vertiefungsfächer</w:t>
       </w:r>
     </w:p>
     <w:p>
@@ -333,7 +276,105 @@
           <w:sz w:val="24"/>
           <w:szCs w:val="24"/>
         </w:rPr>
-        <w:t>Anpassung des Parameters „K“ für die Quelle des Infoblocks in den Anlagen 10, 11, 17 und 18. Dort werden nun auch zusätzlich die Zeilenbeschriftungen des Infoblocks ausgeblendet.</w:t>
+        <w:t>Ergänzung des Param</w:t>
+      </w:r>
+      <w:r>
+        <w:rPr>
+          <w:sz w:val="24"/>
+          <w:szCs w:val="24"/>
+        </w:rPr>
+        <w:t>e</w:t>
+      </w:r>
+      <w:r>
+        <w:rPr>
+          <w:sz w:val="24"/>
+          <w:szCs w:val="24"/>
+        </w:rPr>
+        <w:t>ter</w:t>
+      </w:r>
+      <w:r>
+        <w:rPr>
+          <w:sz w:val="24"/>
+          <w:szCs w:val="24"/>
+        </w:rPr>
+        <w:t>s</w:t>
+      </w:r>
+      <w:r>
+        <w:rPr>
+          <w:sz w:val="24"/>
+          <w:szCs w:val="24"/>
+        </w:rPr>
+        <w:t xml:space="preserve"> </w:t>
+      </w:r>
+      <w:r>
+        <w:rPr>
+          <w:sz w:val="24"/>
+          <w:szCs w:val="24"/>
+        </w:rPr>
+        <w:t>„</w:t>
+      </w:r>
+      <w:r>
+        <w:rPr>
+          <w:sz w:val="24"/>
+          <w:szCs w:val="24"/>
+        </w:rPr>
+        <w:t>I</w:t>
+      </w:r>
+      <w:r>
+        <w:rPr>
+          <w:sz w:val="24"/>
+          <w:szCs w:val="24"/>
+        </w:rPr>
+        <w:t>“</w:t>
+      </w:r>
+      <w:r>
+        <w:rPr>
+          <w:sz w:val="24"/>
+          <w:szCs w:val="24"/>
+        </w:rPr>
+        <w:t xml:space="preserve"> bei den Unterschriftenfeldern </w:t>
+      </w:r>
+      <w:r>
+        <w:rPr>
+          <w:sz w:val="24"/>
+          <w:szCs w:val="24"/>
+        </w:rPr>
+        <w:t xml:space="preserve">in allen Anlagen </w:t>
+      </w:r>
+      <w:r>
+        <w:rPr>
+          <w:sz w:val="24"/>
+          <w:szCs w:val="24"/>
+        </w:rPr>
+        <w:t>ana</w:t>
+      </w:r>
+      <w:r>
+        <w:rPr>
+          <w:sz w:val="24"/>
+          <w:szCs w:val="24"/>
+        </w:rPr>
+        <w:t>l</w:t>
+      </w:r>
+      <w:r>
+        <w:rPr>
+          <w:sz w:val="24"/>
+          <w:szCs w:val="24"/>
+        </w:rPr>
+        <w:t>og zu den Zeugnissen</w:t>
+      </w:r>
+      <w:r>
+        <w:rPr>
+          <w:sz w:val="24"/>
+          <w:szCs w:val="24"/>
+        </w:rPr>
+        <w:t xml:space="preserve"> der </w:t>
+      </w:r>
+      <w:r>
+        <w:rPr>
+          <w:sz w:val="24"/>
+          <w:szCs w:val="24"/>
+        </w:rPr>
+        <w:t>Sek-I. Damit wird ohne Abfrage der Text aus der INI-Datei übernommen.</w:t>
       </w:r>
     </w:p>
     <w:p>
@@ -353,61 +394,7 @@
           <w:sz w:val="24"/>
           <w:szCs w:val="24"/>
         </w:rPr>
-        <w:t xml:space="preserve">Korrekturen </w:t>
-      </w:r>
-      <w:r>
-        <w:rPr>
-          <w:sz w:val="24"/>
-          <w:szCs w:val="24"/>
-        </w:rPr>
-        <w:t>an</w:t>
-      </w:r>
-      <w:r>
-        <w:rPr>
-          <w:sz w:val="24"/>
-          <w:szCs w:val="24"/>
-        </w:rPr>
-        <w:t xml:space="preserve"> der Formatierung </w:t>
-      </w:r>
-      <w:r>
-        <w:rPr>
-          <w:sz w:val="24"/>
-          <w:szCs w:val="24"/>
-        </w:rPr>
-        <w:t>und den Abständen auf den Seiten 2 und 3 der</w:t>
-      </w:r>
-      <w:r>
-        <w:rPr>
-          <w:sz w:val="24"/>
-          <w:szCs w:val="24"/>
-        </w:rPr>
-        <w:t xml:space="preserve"> Anlage 12.</w:t>
-      </w:r>
-      <w:r>
-        <w:rPr>
-          <w:sz w:val="24"/>
-          <w:szCs w:val="24"/>
-        </w:rPr>
-        <w:t xml:space="preserve"> Betroffenen waren die Überschriften der Aufgabenfelder, Vertiefungs- und Projektkurse und die besondere Lernleistung, insbesondere bei mehrzeiligen Themen.</w:t>
-      </w:r>
-    </w:p>
-    <w:p>
-      <w:pPr>
-        <w:rPr>
-          <w:b/>
-          <w:bCs/>
-          <w:sz w:val="24"/>
-          <w:szCs w:val="24"/>
-        </w:rPr>
-      </w:pPr>
-      <w:r>
-        <w:rPr>
-          <w:b/>
-          <w:bCs/>
-          <w:sz w:val="24"/>
-          <w:szCs w:val="24"/>
-        </w:rPr>
-        <w:t>04.04.2022</w:t>
+        <w:t>Anpassung des Parameters „K“ für die Quelle des Infoblocks in den Anlagen 10, 11, 17 und 18. Dort werden nun auch zusätzlich die Zeilenbeschriftungen des Infoblocks ausgeblendet.</w:t>
       </w:r>
     </w:p>
     <w:p>
@@ -427,7 +414,61 @@
           <w:sz w:val="24"/>
           <w:szCs w:val="24"/>
         </w:rPr>
-        <w:t>Fehlerkorrekturen bei der Ausgabe der Jahrgangsstufen an einer Gesamtschule in den Anlagen 7 und 16a</w:t>
+        <w:t xml:space="preserve">Korrekturen </w:t>
+      </w:r>
+      <w:r>
+        <w:rPr>
+          <w:sz w:val="24"/>
+          <w:szCs w:val="24"/>
+        </w:rPr>
+        <w:t>an</w:t>
+      </w:r>
+      <w:r>
+        <w:rPr>
+          <w:sz w:val="24"/>
+          <w:szCs w:val="24"/>
+        </w:rPr>
+        <w:t xml:space="preserve"> der Formatierung </w:t>
+      </w:r>
+      <w:r>
+        <w:rPr>
+          <w:sz w:val="24"/>
+          <w:szCs w:val="24"/>
+        </w:rPr>
+        <w:t>und den Abständen auf den Seiten 2 und 3 der</w:t>
+      </w:r>
+      <w:r>
+        <w:rPr>
+          <w:sz w:val="24"/>
+          <w:szCs w:val="24"/>
+        </w:rPr>
+        <w:t xml:space="preserve"> Anlage 12.</w:t>
+      </w:r>
+      <w:r>
+        <w:rPr>
+          <w:sz w:val="24"/>
+          <w:szCs w:val="24"/>
+        </w:rPr>
+        <w:t xml:space="preserve"> Betroffenen waren die Überschriften der Aufgabenfelder, Vertiefungs- und Projektkurse und die besondere Lernleistung, insbesondere bei mehrzeiligen Themen.</w:t>
+      </w:r>
+    </w:p>
+    <w:p>
+      <w:pPr>
+        <w:rPr>
+          <w:b/>
+          <w:bCs/>
+          <w:sz w:val="24"/>
+          <w:szCs w:val="24"/>
+        </w:rPr>
+      </w:pPr>
+      <w:r>
+        <w:rPr>
+          <w:b/>
+          <w:bCs/>
+          <w:sz w:val="24"/>
+          <w:szCs w:val="24"/>
+        </w:rPr>
+        <w:t>04.04.2022</w:t>
       </w:r>
     </w:p>
     <w:p>
@@ -447,7 +488,7 @@
           <w:sz w:val="24"/>
           <w:szCs w:val="24"/>
         </w:rPr>
-        <w:t>Fehlerkorrekturen der Fußnoten in den Anlagen 3, 4, 7 und 12</w:t>
+        <w:t>Fehlerkorrekturen bei der Ausgabe der Jahrgangsstufen an einer Gesamtschule in den Anlagen 7 und 16a</w:t>
       </w:r>
     </w:p>
     <w:p>
@@ -467,7 +508,7 @@
           <w:sz w:val="24"/>
           <w:szCs w:val="24"/>
         </w:rPr>
-        <w:t>Fehlerkorrektur der Erkennung volljähriger Schülerinnen und Schüler in den Anlagen 10, 11, 17, 18</w:t>
+        <w:t>Fehlerkorrekturen der Fußnoten in den Anlagen 3, 4, 7 und 12</w:t>
       </w:r>
     </w:p>
     <w:p>
@@ -487,7 +528,7 @@
           <w:sz w:val="24"/>
           <w:szCs w:val="24"/>
         </w:rPr>
-        <w:t>Fehlerkorrektur der Zeilenumbrüche in der INI-Datei</w:t>
+        <w:t>Fehlerkorrektur der Erkennung volljähriger Schülerinnen und Schüler in den Anlagen 10, 11, 17, 18</w:t>
       </w:r>
     </w:p>
     <w:p>
@@ -507,35 +548,7 @@
           <w:sz w:val="24"/>
           <w:szCs w:val="24"/>
         </w:rPr>
-        <w:t xml:space="preserve">Anpassung der Standard-INI-Werte auf N für </w:t>
-      </w:r>
-      <w:r>
-        <w:rPr>
-          <w:sz w:val="24"/>
-          <w:szCs w:val="24"/>
-        </w:rPr>
-        <w:t xml:space="preserve">UnterschriftenMitStvKlassenlehrer </w:t>
-      </w:r>
-      <w:r>
-        <w:rPr>
-          <w:sz w:val="24"/>
-          <w:szCs w:val="24"/>
-        </w:rPr>
-        <w:t xml:space="preserve"> und </w:t>
-      </w:r>
-      <w:r>
-        <w:rPr>
-          <w:sz w:val="24"/>
-          <w:szCs w:val="24"/>
-        </w:rPr>
-        <w:t>ZeugnisMitRand</w:t>
-      </w:r>
-      <w:r>
-        <w:rPr>
-          <w:sz w:val="24"/>
-          <w:szCs w:val="24"/>
-        </w:rPr>
-        <w:t>. Ebenso wird ZeugnisdatumQuelle auf I gesetzt für Anlagen 5b, 10, 11, 17, 18</w:t>
+        <w:t>Fehlerkorrektur der Zeilenumbrüche in der INI-Datei</w:t>
       </w:r>
     </w:p>
     <w:p>
@@ -555,35 +568,71 @@
           <w:sz w:val="24"/>
           <w:szCs w:val="24"/>
         </w:rPr>
-        <w:t xml:space="preserve">In allen Anlagen wurden die Unterschriftenfunktionen erweitert. So kann jetzt in der INI ein senkrechter Strich „|“ </w:t>
-      </w:r>
-      <w:r>
-        <w:rPr>
-          <w:sz w:val="24"/>
-          <w:szCs w:val="24"/>
-        </w:rPr>
-        <w:t xml:space="preserve">in die Unterschriftentexte </w:t>
-      </w:r>
-      <w:r>
-        <w:rPr>
-          <w:sz w:val="24"/>
-          <w:szCs w:val="24"/>
-        </w:rPr>
-        <w:t>eingefügt werden, der als Zeilenumbruch bei</w:t>
-      </w:r>
-      <w:r>
-        <w:rPr>
-          <w:sz w:val="24"/>
-          <w:szCs w:val="24"/>
-        </w:rPr>
-        <w:t>m</w:t>
-      </w:r>
-      <w:r>
-        <w:rPr>
-          <w:sz w:val="24"/>
-          <w:szCs w:val="24"/>
-        </w:rPr>
-        <w:t xml:space="preserve"> Ausdruck interpretiert wird.</w:t>
+        <w:t xml:space="preserve">Anpassung der Standard-INI-Werte auf N für </w:t>
+      </w:r>
+      <w:proofErr w:type="spellStart"/>
+      <w:proofErr w:type="gramStart"/>
+      <w:r>
+        <w:rPr>
+          <w:sz w:val="24"/>
+          <w:szCs w:val="24"/>
+        </w:rPr>
+        <w:t>UnterschriftenMitStvKlassenlehrer</w:t>
+      </w:r>
+      <w:proofErr w:type="spellEnd"/>
+      <w:r>
+        <w:rPr>
+          <w:sz w:val="24"/>
+          <w:szCs w:val="24"/>
+        </w:rPr>
+        <w:t xml:space="preserve"> </w:t>
+      </w:r>
+      <w:r>
+        <w:rPr>
+          <w:sz w:val="24"/>
+          <w:szCs w:val="24"/>
+        </w:rPr>
+        <w:t xml:space="preserve"> und</w:t>
+      </w:r>
+      <w:proofErr w:type="gramEnd"/>
+      <w:r>
+        <w:rPr>
+          <w:sz w:val="24"/>
+          <w:szCs w:val="24"/>
+        </w:rPr>
+        <w:t xml:space="preserve"> </w:t>
+      </w:r>
+      <w:proofErr w:type="spellStart"/>
+      <w:r>
+        <w:rPr>
+          <w:sz w:val="24"/>
+          <w:szCs w:val="24"/>
+        </w:rPr>
+        <w:t>ZeugnisMitRand</w:t>
+      </w:r>
+      <w:proofErr w:type="spellEnd"/>
+      <w:r>
+        <w:rPr>
+          <w:sz w:val="24"/>
+          <w:szCs w:val="24"/>
+        </w:rPr>
+        <w:t xml:space="preserve">. Ebenso wird </w:t>
+      </w:r>
+      <w:proofErr w:type="spellStart"/>
+      <w:r>
+        <w:rPr>
+          <w:sz w:val="24"/>
+          <w:szCs w:val="24"/>
+        </w:rPr>
+        <w:t>ZeugnisdatumQuelle</w:t>
+      </w:r>
+      <w:proofErr w:type="spellEnd"/>
+      <w:r>
+        <w:rPr>
+          <w:sz w:val="24"/>
+          <w:szCs w:val="24"/>
+        </w:rPr>
+        <w:t xml:space="preserve"> auf I gesetzt für Anlagen 5b, 10, 11, 17, 18</w:t>
       </w:r>
     </w:p>
     <w:p>
@@ -603,105 +652,35 @@
           <w:sz w:val="24"/>
           <w:szCs w:val="24"/>
         </w:rPr>
-        <w:t>Für die Unterschrift</w:t>
-      </w:r>
-      <w:r>
-        <w:rPr>
-          <w:sz w:val="24"/>
-          <w:szCs w:val="24"/>
-        </w:rPr>
-        <w:t>enquelle</w:t>
-      </w:r>
-      <w:r>
-        <w:rPr>
-          <w:sz w:val="24"/>
-          <w:szCs w:val="24"/>
-        </w:rPr>
-        <w:t xml:space="preserve"> des ZAA-Vorsitzes wurde der </w:t>
-      </w:r>
-      <w:r>
-        <w:rPr>
-          <w:sz w:val="24"/>
-          <w:szCs w:val="24"/>
-        </w:rPr>
-        <w:t xml:space="preserve">alte </w:t>
-      </w:r>
-      <w:r>
-        <w:rPr>
-          <w:sz w:val="24"/>
-          <w:szCs w:val="24"/>
-        </w:rPr>
-        <w:t xml:space="preserve">INI-Parameterwert </w:t>
-      </w:r>
-      <w:r>
-        <w:rPr>
-          <w:sz w:val="24"/>
-          <w:szCs w:val="24"/>
-        </w:rPr>
-        <w:t>„</w:t>
-      </w:r>
-      <w:r>
-        <w:rPr>
-          <w:sz w:val="24"/>
-          <w:szCs w:val="24"/>
-        </w:rPr>
-        <w:t>I</w:t>
-      </w:r>
-      <w:r>
-        <w:rPr>
-          <w:sz w:val="24"/>
-          <w:szCs w:val="24"/>
-        </w:rPr>
-        <w:t>“</w:t>
-      </w:r>
-      <w:r>
-        <w:rPr>
-          <w:sz w:val="24"/>
-          <w:szCs w:val="24"/>
-        </w:rPr>
-        <w:t xml:space="preserve"> durch </w:t>
-      </w:r>
-      <w:r>
-        <w:rPr>
-          <w:sz w:val="24"/>
-          <w:szCs w:val="24"/>
-        </w:rPr>
-        <w:t>„</w:t>
-      </w:r>
-      <w:r>
-        <w:rPr>
-          <w:sz w:val="24"/>
-          <w:szCs w:val="24"/>
-        </w:rPr>
-        <w:t>T</w:t>
-      </w:r>
-      <w:r>
-        <w:rPr>
-          <w:sz w:val="24"/>
-          <w:szCs w:val="24"/>
-        </w:rPr>
-        <w:t>“</w:t>
-      </w:r>
-      <w:r>
-        <w:rPr>
-          <w:sz w:val="24"/>
-          <w:szCs w:val="24"/>
-        </w:rPr>
-        <w:t xml:space="preserve"> ersetzt und damit die gleiche Funktionalität implementiert wie beim Beratungslehrer</w:t>
-      </w:r>
-      <w:r>
-        <w:rPr>
-          <w:sz w:val="24"/>
-          <w:szCs w:val="24"/>
-        </w:rPr>
-        <w:t xml:space="preserve"> (Abfragebox und Eingabemöglichkeit eines Lehrerkürzels)</w:t>
-      </w:r>
-      <w:r>
-        <w:rPr>
-          <w:sz w:val="24"/>
-          <w:szCs w:val="24"/>
-        </w:rPr>
-        <w:t>.</w:t>
+        <w:t xml:space="preserve">In allen Anlagen wurden die Unterschriftenfunktionen erweitert. So kann jetzt in der INI ein senkrechter Strich „|“ </w:t>
+      </w:r>
+      <w:r>
+        <w:rPr>
+          <w:sz w:val="24"/>
+          <w:szCs w:val="24"/>
+        </w:rPr>
+        <w:t xml:space="preserve">in die Unterschriftentexte </w:t>
+      </w:r>
+      <w:r>
+        <w:rPr>
+          <w:sz w:val="24"/>
+          <w:szCs w:val="24"/>
+        </w:rPr>
+        <w:t>eingefügt werden, der als Zeilenumbruch bei</w:t>
+      </w:r>
+      <w:r>
+        <w:rPr>
+          <w:sz w:val="24"/>
+          <w:szCs w:val="24"/>
+        </w:rPr>
+        <w:t>m</w:t>
+      </w:r>
+      <w:r>
+        <w:rPr>
+          <w:sz w:val="24"/>
+          <w:szCs w:val="24"/>
+        </w:rPr>
+        <w:t xml:space="preserve"> Ausdruck interpretiert wird.</w:t>
       </w:r>
     </w:p>
     <w:p>
@@ -721,7 +700,142 @@
           <w:sz w:val="24"/>
           <w:szCs w:val="24"/>
         </w:rPr>
-        <w:t>In Anlage 12 wird nun auch der stv. Beratungslehrer ausgegeben, sofern in der INI-Datei eingestellt.</w:t>
+        <w:lastRenderedPageBreak/>
+        <w:t>Für die Unterschrift</w:t>
+      </w:r>
+      <w:r>
+        <w:rPr>
+          <w:sz w:val="24"/>
+          <w:szCs w:val="24"/>
+        </w:rPr>
+        <w:t>enquelle</w:t>
+      </w:r>
+      <w:r>
+        <w:rPr>
+          <w:sz w:val="24"/>
+          <w:szCs w:val="24"/>
+        </w:rPr>
+        <w:t xml:space="preserve"> des ZAA-Vorsitzes wurde der </w:t>
+      </w:r>
+      <w:r>
+        <w:rPr>
+          <w:sz w:val="24"/>
+          <w:szCs w:val="24"/>
+        </w:rPr>
+        <w:t xml:space="preserve">alte </w:t>
+      </w:r>
+      <w:r>
+        <w:rPr>
+          <w:sz w:val="24"/>
+          <w:szCs w:val="24"/>
+        </w:rPr>
+        <w:t xml:space="preserve">INI-Parameterwert </w:t>
+      </w:r>
+      <w:r>
+        <w:rPr>
+          <w:sz w:val="24"/>
+          <w:szCs w:val="24"/>
+        </w:rPr>
+        <w:t>„</w:t>
+      </w:r>
+      <w:r>
+        <w:rPr>
+          <w:sz w:val="24"/>
+          <w:szCs w:val="24"/>
+        </w:rPr>
+        <w:t>I</w:t>
+      </w:r>
+      <w:r>
+        <w:rPr>
+          <w:sz w:val="24"/>
+          <w:szCs w:val="24"/>
+        </w:rPr>
+        <w:t>“</w:t>
+      </w:r>
+      <w:r>
+        <w:rPr>
+          <w:sz w:val="24"/>
+          <w:szCs w:val="24"/>
+        </w:rPr>
+        <w:t xml:space="preserve"> durch </w:t>
+      </w:r>
+      <w:r>
+        <w:rPr>
+          <w:sz w:val="24"/>
+          <w:szCs w:val="24"/>
+        </w:rPr>
+        <w:t>„</w:t>
+      </w:r>
+      <w:r>
+        <w:rPr>
+          <w:sz w:val="24"/>
+          <w:szCs w:val="24"/>
+        </w:rPr>
+        <w:t>T</w:t>
+      </w:r>
+      <w:r>
+        <w:rPr>
+          <w:sz w:val="24"/>
+          <w:szCs w:val="24"/>
+        </w:rPr>
+        <w:t>“</w:t>
+      </w:r>
+      <w:r>
+        <w:rPr>
+          <w:sz w:val="24"/>
+          <w:szCs w:val="24"/>
+        </w:rPr>
+        <w:t xml:space="preserve"> ersetzt und damit die gleiche Funktionalität implementiert wie beim Beratungslehrer</w:t>
+      </w:r>
+      <w:r>
+        <w:rPr>
+          <w:sz w:val="24"/>
+          <w:szCs w:val="24"/>
+        </w:rPr>
+        <w:t xml:space="preserve"> (Abfragebox und Eingabemöglichkeit eines Lehrerkürzels)</w:t>
+      </w:r>
+      <w:r>
+        <w:rPr>
+          <w:sz w:val="24"/>
+          <w:szCs w:val="24"/>
+        </w:rPr>
+        <w:t>.</w:t>
+      </w:r>
+    </w:p>
+    <w:p>
+      <w:pPr>
+        <w:pStyle w:val="Listenabsatz"/>
+        <w:numPr>
+          <w:ilvl w:val="0"/>
+          <w:numId w:val="4"/>
+        </w:numPr>
+        <w:rPr>
+          <w:sz w:val="24"/>
+          <w:szCs w:val="24"/>
+        </w:rPr>
+      </w:pPr>
+      <w:r>
+        <w:rPr>
+          <w:sz w:val="24"/>
+          <w:szCs w:val="24"/>
+        </w:rPr>
+        <w:t xml:space="preserve">In Anlage 12 wird nun auch der </w:t>
+      </w:r>
+      <w:proofErr w:type="spellStart"/>
+      <w:r>
+        <w:rPr>
+          <w:sz w:val="24"/>
+          <w:szCs w:val="24"/>
+        </w:rPr>
+        <w:t>stv</w:t>
+      </w:r>
+      <w:proofErr w:type="spellEnd"/>
+      <w:r>
+        <w:rPr>
+          <w:sz w:val="24"/>
+          <w:szCs w:val="24"/>
+        </w:rPr>
+        <w:t>. Beratungslehrer ausgegeben, sofern in der INI-Datei eingestellt.</w:t>
       </w:r>
     </w:p>
     <w:p>
@@ -740,7 +854,6 @@
           <w:sz w:val="24"/>
           <w:szCs w:val="24"/>
         </w:rPr>
-        <w:lastRenderedPageBreak/>
         <w:t>19.12.2021</w:t>
       </w:r>
     </w:p>
@@ -770,7 +883,23 @@
           <w:sz w:val="24"/>
           <w:szCs w:val="24"/>
         </w:rPr>
-        <w:t>der Sekundarstufe II, die in den Anlagen der APO-GOSt enthalten sind, wurden aus verschiedenen Formularpaketen in einem eigenständigen Paket gebündelt</w:t>
+        <w:t>der Sekundarstufe II, die in den Anlagen der APO-</w:t>
+      </w:r>
+      <w:proofErr w:type="spellStart"/>
+      <w:r>
+        <w:rPr>
+          <w:sz w:val="24"/>
+          <w:szCs w:val="24"/>
+        </w:rPr>
+        <w:t>GOSt</w:t>
+      </w:r>
+      <w:proofErr w:type="spellEnd"/>
+      <w:r>
+        <w:rPr>
+          <w:sz w:val="24"/>
+          <w:szCs w:val="24"/>
+        </w:rPr>
+        <w:t xml:space="preserve"> enthalten sind, wurden aus verschiedenen Formularpaketen in einem eigenständigen Paket gebündelt</w:t>
       </w:r>
       <w:r>
         <w:rPr>
@@ -899,7 +1028,23 @@
           <w:sz w:val="24"/>
           <w:szCs w:val="24"/>
         </w:rPr>
-        <w:t>Die Versionierung finden Sie im Report unter den Global &gt; Deklarations &gt; Constants</w:t>
+        <w:t xml:space="preserve">Die Versionierung finden Sie im Report unter den Global &gt; </w:t>
+      </w:r>
+      <w:proofErr w:type="spellStart"/>
+      <w:r>
+        <w:rPr>
+          <w:sz w:val="24"/>
+          <w:szCs w:val="24"/>
+        </w:rPr>
+        <w:t>Deklarations</w:t>
+      </w:r>
+      <w:proofErr w:type="spellEnd"/>
+      <w:r>
+        <w:rPr>
+          <w:sz w:val="24"/>
+          <w:szCs w:val="24"/>
+        </w:rPr>
+        <w:t xml:space="preserve"> &gt; Constants</w:t>
       </w:r>
       <w:r>
         <w:rPr>

</xml_diff>

<commit_message>
Fehler beim Laden der Einstellungen in den Anlagen 11, 17, 18 beseitigt und Versionseintrag angepasst.
</commit_message>
<xml_diff>
--- a/Zeugnisse-Sek-2-Versiongeschichte.docx
+++ b/Zeugnisse-Sek-2-Versiongeschichte.docx
@@ -59,6 +59,47 @@
       </w:r>
     </w:p>
     <w:p/>
+    <w:p>
+      <w:pPr>
+        <w:rPr>
+          <w:b/>
+          <w:bCs/>
+          <w:sz w:val="24"/>
+          <w:szCs w:val="24"/>
+        </w:rPr>
+      </w:pPr>
+      <w:r>
+        <w:rPr>
+          <w:b/>
+          <w:bCs/>
+          <w:sz w:val="24"/>
+          <w:szCs w:val="24"/>
+        </w:rPr>
+        <w:t>06.03.2023</w:t>
+      </w:r>
+    </w:p>
+    <w:p>
+      <w:pPr>
+        <w:pStyle w:val="Listenabsatz"/>
+        <w:numPr>
+          <w:ilvl w:val="0"/>
+          <w:numId w:val="5"/>
+        </w:numPr>
+        <w:rPr>
+          <w:b/>
+          <w:bCs/>
+          <w:sz w:val="24"/>
+          <w:szCs w:val="24"/>
+        </w:rPr>
+      </w:pPr>
+      <w:r>
+        <w:rPr>
+          <w:sz w:val="24"/>
+          <w:szCs w:val="24"/>
+        </w:rPr>
+        <w:t>Fehlerkorrektur: Einstellungen der Anlagen 11, 17 und 18 wurden nicht korrekt geladen.</w:t>
+      </w:r>
+    </w:p>
     <w:p>
       <w:pPr>
         <w:rPr>
@@ -162,21 +203,7 @@
           <w:sz w:val="24"/>
           <w:szCs w:val="24"/>
         </w:rPr>
-        <w:t xml:space="preserve">Aktualisierung der Serienbriefbasis für die Anlagen 10, 11, 17 und 18 (auch mit Blick auf die </w:t>
-      </w:r>
-      <w:r>
-        <w:rPr>
-          <w:sz w:val="24"/>
-          <w:szCs w:val="24"/>
-        </w:rPr>
-        <w:t>Schülerinnen und Schüler, deren Geschlecht weder männlich noch weiblich ist</w:t>
-      </w:r>
-      <w:r>
-        <w:rPr>
-          <w:sz w:val="24"/>
-          <w:szCs w:val="24"/>
-        </w:rPr>
-        <w:t>). Damit verbunden Ergänzung der Möglichkeit die Rückmeldeangabe und die Vermerkzone über die INI zu steuern. Der Kopf wurde an die Serienbriefe angepasst (statt der bisherigen Übernahme des Zeugniskopfes).</w:t>
+        <w:t>Aktualisierung der Serienbriefbasis für die Anlagen 10, 11, 17 und 18 (auch mit Blick auf die Schülerinnen und Schüler, deren Geschlecht weder männlich noch weiblich ist). Damit verbunden Ergänzung der Möglichkeit die Rückmeldeangabe und die Vermerkzone über die INI zu steuern. Der Kopf wurde an die Serienbriefe angepasst (statt der bisherigen Übernahme des Zeugniskopfes).</w:t>
       </w:r>
     </w:p>
     <w:p>
@@ -570,39 +597,20 @@
         </w:rPr>
         <w:t xml:space="preserve">Anpassung der Standard-INI-Werte auf N für </w:t>
       </w:r>
-      <w:proofErr w:type="spellStart"/>
-      <w:proofErr w:type="gramStart"/>
-      <w:r>
-        <w:rPr>
-          <w:sz w:val="24"/>
-          <w:szCs w:val="24"/>
-        </w:rPr>
-        <w:t>UnterschriftenMitStvKlassenlehrer</w:t>
-      </w:r>
-      <w:proofErr w:type="spellEnd"/>
-      <w:r>
-        <w:rPr>
-          <w:sz w:val="24"/>
-          <w:szCs w:val="24"/>
-        </w:rPr>
-        <w:t xml:space="preserve"> </w:t>
-      </w:r>
-      <w:r>
-        <w:rPr>
-          <w:sz w:val="24"/>
-          <w:szCs w:val="24"/>
-        </w:rPr>
-        <w:t xml:space="preserve"> und</w:t>
-      </w:r>
-      <w:proofErr w:type="gramEnd"/>
-      <w:r>
-        <w:rPr>
-          <w:sz w:val="24"/>
-          <w:szCs w:val="24"/>
-        </w:rPr>
-        <w:t xml:space="preserve"> </w:t>
-      </w:r>
-      <w:proofErr w:type="spellStart"/>
+      <w:r>
+        <w:rPr>
+          <w:sz w:val="24"/>
+          <w:szCs w:val="24"/>
+        </w:rPr>
+        <w:t xml:space="preserve">UnterschriftenMitStvKlassenlehrer </w:t>
+      </w:r>
+      <w:r>
+        <w:rPr>
+          <w:sz w:val="24"/>
+          <w:szCs w:val="24"/>
+        </w:rPr>
+        <w:t xml:space="preserve"> und </w:t>
+      </w:r>
       <w:r>
         <w:rPr>
           <w:sz w:val="24"/>
@@ -610,29 +618,12 @@
         </w:rPr>
         <w:t>ZeugnisMitRand</w:t>
       </w:r>
-      <w:proofErr w:type="spellEnd"/>
-      <w:r>
-        <w:rPr>
-          <w:sz w:val="24"/>
-          <w:szCs w:val="24"/>
-        </w:rPr>
-        <w:t xml:space="preserve">. Ebenso wird </w:t>
-      </w:r>
-      <w:proofErr w:type="spellStart"/>
-      <w:r>
-        <w:rPr>
-          <w:sz w:val="24"/>
-          <w:szCs w:val="24"/>
-        </w:rPr>
-        <w:t>ZeugnisdatumQuelle</w:t>
-      </w:r>
-      <w:proofErr w:type="spellEnd"/>
-      <w:r>
-        <w:rPr>
-          <w:sz w:val="24"/>
-          <w:szCs w:val="24"/>
-        </w:rPr>
-        <w:t xml:space="preserve"> auf I gesetzt für Anlagen 5b, 10, 11, 17, 18</w:t>
+      <w:r>
+        <w:rPr>
+          <w:sz w:val="24"/>
+          <w:szCs w:val="24"/>
+        </w:rPr>
+        <w:t>. Ebenso wird ZeugnisdatumQuelle auf I gesetzt für Anlagen 5b, 10, 11, 17, 18</w:t>
       </w:r>
     </w:p>
     <w:p>
@@ -652,6 +643,7 @@
           <w:sz w:val="24"/>
           <w:szCs w:val="24"/>
         </w:rPr>
+        <w:lastRenderedPageBreak/>
         <w:t xml:space="preserve">In allen Anlagen wurden die Unterschriftenfunktionen erweitert. So kann jetzt in der INI ein senkrechter Strich „|“ </w:t>
       </w:r>
       <w:r>
@@ -700,7 +692,6 @@
           <w:sz w:val="24"/>
           <w:szCs w:val="24"/>
         </w:rPr>
-        <w:lastRenderedPageBreak/>
         <w:t>Für die Unterschrift</w:t>
       </w:r>
       <w:r>
@@ -819,23 +810,7 @@
           <w:sz w:val="24"/>
           <w:szCs w:val="24"/>
         </w:rPr>
-        <w:t xml:space="preserve">In Anlage 12 wird nun auch der </w:t>
-      </w:r>
-      <w:proofErr w:type="spellStart"/>
-      <w:r>
-        <w:rPr>
-          <w:sz w:val="24"/>
-          <w:szCs w:val="24"/>
-        </w:rPr>
-        <w:t>stv</w:t>
-      </w:r>
-      <w:proofErr w:type="spellEnd"/>
-      <w:r>
-        <w:rPr>
-          <w:sz w:val="24"/>
-          <w:szCs w:val="24"/>
-        </w:rPr>
-        <w:t>. Beratungslehrer ausgegeben, sofern in der INI-Datei eingestellt.</w:t>
+        <w:t>In Anlage 12 wird nun auch der stv. Beratungslehrer ausgegeben, sofern in der INI-Datei eingestellt.</w:t>
       </w:r>
     </w:p>
     <w:p>
@@ -883,23 +858,7 @@
           <w:sz w:val="24"/>
           <w:szCs w:val="24"/>
         </w:rPr>
-        <w:t>der Sekundarstufe II, die in den Anlagen der APO-</w:t>
-      </w:r>
-      <w:proofErr w:type="spellStart"/>
-      <w:r>
-        <w:rPr>
-          <w:sz w:val="24"/>
-          <w:szCs w:val="24"/>
-        </w:rPr>
-        <w:t>GOSt</w:t>
-      </w:r>
-      <w:proofErr w:type="spellEnd"/>
-      <w:r>
-        <w:rPr>
-          <w:sz w:val="24"/>
-          <w:szCs w:val="24"/>
-        </w:rPr>
-        <w:t xml:space="preserve"> enthalten sind, wurden aus verschiedenen Formularpaketen in einem eigenständigen Paket gebündelt</w:t>
+        <w:t>der Sekundarstufe II, die in den Anlagen der APO-GOSt enthalten sind, wurden aus verschiedenen Formularpaketen in einem eigenständigen Paket gebündelt</w:t>
       </w:r>
       <w:r>
         <w:rPr>
@@ -1028,23 +987,7 @@
           <w:sz w:val="24"/>
           <w:szCs w:val="24"/>
         </w:rPr>
-        <w:t xml:space="preserve">Die Versionierung finden Sie im Report unter den Global &gt; </w:t>
-      </w:r>
-      <w:proofErr w:type="spellStart"/>
-      <w:r>
-        <w:rPr>
-          <w:sz w:val="24"/>
-          <w:szCs w:val="24"/>
-        </w:rPr>
-        <w:t>Deklarations</w:t>
-      </w:r>
-      <w:proofErr w:type="spellEnd"/>
-      <w:r>
-        <w:rPr>
-          <w:sz w:val="24"/>
-          <w:szCs w:val="24"/>
-        </w:rPr>
-        <w:t xml:space="preserve"> &gt; Constants</w:t>
+        <w:t>Die Versionierung finden Sie im Report unter den Global &gt; Deklarations &gt; Constants</w:t>
       </w:r>
       <w:r>
         <w:rPr>
@@ -1274,6 +1217,119 @@
     </w:lvl>
   </w:abstractNum>
   <w:abstractNum w:abstractNumId="1" w15:restartNumberingAfterBreak="0">
+    <w:nsid w:val="26DC7AD8"/>
+    <w:multiLevelType w:val="hybridMultilevel"/>
+    <w:tmpl w:val="E19E2A10"/>
+    <w:lvl w:ilvl="0" w:tplc="04070001">
+      <w:start w:val="1"/>
+      <w:numFmt w:val="bullet"/>
+      <w:lvlText w:val=""/>
+      <w:lvlJc w:val="left"/>
+      <w:pPr>
+        <w:ind w:left="720" w:hanging="360"/>
+      </w:pPr>
+      <w:rPr>
+        <w:rFonts w:ascii="Symbol" w:hAnsi="Symbol" w:hint="default"/>
+      </w:rPr>
+    </w:lvl>
+    <w:lvl w:ilvl="1" w:tplc="04070003" w:tentative="1">
+      <w:start w:val="1"/>
+      <w:numFmt w:val="bullet"/>
+      <w:lvlText w:val="o"/>
+      <w:lvlJc w:val="left"/>
+      <w:pPr>
+        <w:ind w:left="1440" w:hanging="360"/>
+      </w:pPr>
+      <w:rPr>
+        <w:rFonts w:ascii="Courier New" w:hAnsi="Courier New" w:cs="Courier New" w:hint="default"/>
+      </w:rPr>
+    </w:lvl>
+    <w:lvl w:ilvl="2" w:tplc="04070005" w:tentative="1">
+      <w:start w:val="1"/>
+      <w:numFmt w:val="bullet"/>
+      <w:lvlText w:val=""/>
+      <w:lvlJc w:val="left"/>
+      <w:pPr>
+        <w:ind w:left="2160" w:hanging="360"/>
+      </w:pPr>
+      <w:rPr>
+        <w:rFonts w:ascii="Wingdings" w:hAnsi="Wingdings" w:hint="default"/>
+      </w:rPr>
+    </w:lvl>
+    <w:lvl w:ilvl="3" w:tplc="04070001" w:tentative="1">
+      <w:start w:val="1"/>
+      <w:numFmt w:val="bullet"/>
+      <w:lvlText w:val=""/>
+      <w:lvlJc w:val="left"/>
+      <w:pPr>
+        <w:ind w:left="2880" w:hanging="360"/>
+      </w:pPr>
+      <w:rPr>
+        <w:rFonts w:ascii="Symbol" w:hAnsi="Symbol" w:hint="default"/>
+      </w:rPr>
+    </w:lvl>
+    <w:lvl w:ilvl="4" w:tplc="04070003" w:tentative="1">
+      <w:start w:val="1"/>
+      <w:numFmt w:val="bullet"/>
+      <w:lvlText w:val="o"/>
+      <w:lvlJc w:val="left"/>
+      <w:pPr>
+        <w:ind w:left="3600" w:hanging="360"/>
+      </w:pPr>
+      <w:rPr>
+        <w:rFonts w:ascii="Courier New" w:hAnsi="Courier New" w:cs="Courier New" w:hint="default"/>
+      </w:rPr>
+    </w:lvl>
+    <w:lvl w:ilvl="5" w:tplc="04070005" w:tentative="1">
+      <w:start w:val="1"/>
+      <w:numFmt w:val="bullet"/>
+      <w:lvlText w:val=""/>
+      <w:lvlJc w:val="left"/>
+      <w:pPr>
+        <w:ind w:left="4320" w:hanging="360"/>
+      </w:pPr>
+      <w:rPr>
+        <w:rFonts w:ascii="Wingdings" w:hAnsi="Wingdings" w:hint="default"/>
+      </w:rPr>
+    </w:lvl>
+    <w:lvl w:ilvl="6" w:tplc="04070001" w:tentative="1">
+      <w:start w:val="1"/>
+      <w:numFmt w:val="bullet"/>
+      <w:lvlText w:val=""/>
+      <w:lvlJc w:val="left"/>
+      <w:pPr>
+        <w:ind w:left="5040" w:hanging="360"/>
+      </w:pPr>
+      <w:rPr>
+        <w:rFonts w:ascii="Symbol" w:hAnsi="Symbol" w:hint="default"/>
+      </w:rPr>
+    </w:lvl>
+    <w:lvl w:ilvl="7" w:tplc="04070003" w:tentative="1">
+      <w:start w:val="1"/>
+      <w:numFmt w:val="bullet"/>
+      <w:lvlText w:val="o"/>
+      <w:lvlJc w:val="left"/>
+      <w:pPr>
+        <w:ind w:left="5760" w:hanging="360"/>
+      </w:pPr>
+      <w:rPr>
+        <w:rFonts w:ascii="Courier New" w:hAnsi="Courier New" w:cs="Courier New" w:hint="default"/>
+      </w:rPr>
+    </w:lvl>
+    <w:lvl w:ilvl="8" w:tplc="04070005" w:tentative="1">
+      <w:start w:val="1"/>
+      <w:numFmt w:val="bullet"/>
+      <w:lvlText w:val=""/>
+      <w:lvlJc w:val="left"/>
+      <w:pPr>
+        <w:ind w:left="6480" w:hanging="360"/>
+      </w:pPr>
+      <w:rPr>
+        <w:rFonts w:ascii="Wingdings" w:hAnsi="Wingdings" w:hint="default"/>
+      </w:rPr>
+    </w:lvl>
+  </w:abstractNum>
+  <w:abstractNum w:abstractNumId="2" w15:restartNumberingAfterBreak="0">
     <w:nsid w:val="2B57619A"/>
     <w:multiLevelType w:val="hybridMultilevel"/>
     <w:tmpl w:val="588A1514"/>
@@ -1386,7 +1442,7 @@
       </w:rPr>
     </w:lvl>
   </w:abstractNum>
-  <w:abstractNum w:abstractNumId="2" w15:restartNumberingAfterBreak="0">
+  <w:abstractNum w:abstractNumId="3" w15:restartNumberingAfterBreak="0">
     <w:nsid w:val="3E306AB6"/>
     <w:multiLevelType w:val="multilevel"/>
     <w:tmpl w:val="0B68FDAC"/>
@@ -1535,7 +1591,7 @@
       </w:rPr>
     </w:lvl>
   </w:abstractNum>
-  <w:abstractNum w:abstractNumId="3" w15:restartNumberingAfterBreak="0">
+  <w:abstractNum w:abstractNumId="4" w15:restartNumberingAfterBreak="0">
     <w:nsid w:val="5A832D23"/>
     <w:multiLevelType w:val="hybridMultilevel"/>
     <w:tmpl w:val="B5C61E70"/>
@@ -1652,12 +1708,15 @@
     <w:abstractNumId w:val="0"/>
   </w:num>
   <w:num w:numId="2" w16cid:durableId="1682245554">
+    <w:abstractNumId w:val="3"/>
+  </w:num>
+  <w:num w:numId="3" w16cid:durableId="57170011">
+    <w:abstractNumId w:val="4"/>
+  </w:num>
+  <w:num w:numId="4" w16cid:durableId="424151683">
     <w:abstractNumId w:val="2"/>
   </w:num>
-  <w:num w:numId="3" w16cid:durableId="57170011">
-    <w:abstractNumId w:val="3"/>
-  </w:num>
-  <w:num w:numId="4" w16cid:durableId="424151683">
+  <w:num w:numId="5" w16cid:durableId="1295258488">
     <w:abstractNumId w:val="1"/>
   </w:num>
 </w:numbering>

</xml_diff>

<commit_message>
Fehlerkorrektur: In Anlage 5b wurden die Vornamen nicht gemäß den Einstellungen in der INI-Datei übernommen. Anlagen 10, 11, 17 und 18 verwenden nun ebenfalls die Vornamenseinstellungen aus der INI-Datei statt die der Serienbriefvorlagen (Ausnahme Adressfeld).
</commit_message>
<xml_diff>
--- a/Zeugnisse-Sek-2-Versiongeschichte.docx
+++ b/Zeugnisse-Sek-2-Versiongeschichte.docx
@@ -75,7 +75,7 @@
           <w:sz w:val="24"/>
           <w:szCs w:val="24"/>
         </w:rPr>
-        <w:t>06.03.2023</w:t>
+        <w:t>27.03.2023</w:t>
       </w:r>
     </w:p>
     <w:p>
@@ -97,6 +97,76 @@
           <w:sz w:val="24"/>
           <w:szCs w:val="24"/>
         </w:rPr>
+        <w:t xml:space="preserve">Fehlerkorrektur: </w:t>
+      </w:r>
+      <w:r>
+        <w:rPr>
+          <w:sz w:val="24"/>
+          <w:szCs w:val="24"/>
+        </w:rPr>
+        <w:t>In Anlage 5b wurden die Vornamen nicht gemäß den Einstellungen in der INI-Datei übernommen.</w:t>
+      </w:r>
+    </w:p>
+    <w:p>
+      <w:pPr>
+        <w:pStyle w:val="Listenabsatz"/>
+        <w:numPr>
+          <w:ilvl w:val="0"/>
+          <w:numId w:val="5"/>
+        </w:numPr>
+        <w:rPr>
+          <w:b/>
+          <w:bCs/>
+          <w:sz w:val="24"/>
+          <w:szCs w:val="24"/>
+        </w:rPr>
+      </w:pPr>
+      <w:r>
+        <w:rPr>
+          <w:sz w:val="24"/>
+          <w:szCs w:val="24"/>
+        </w:rPr>
+        <w:t>Anlagen 10, 11, 17 und 18 verwenden nun ebenfalls die Vornamenseinstellungen aus der INI-Datei statt die der Serienbriefvorlagen (Ausnahme Adressfeld).</w:t>
+      </w:r>
+    </w:p>
+    <w:p>
+      <w:pPr>
+        <w:rPr>
+          <w:b/>
+          <w:bCs/>
+          <w:sz w:val="24"/>
+          <w:szCs w:val="24"/>
+        </w:rPr>
+      </w:pPr>
+      <w:r>
+        <w:rPr>
+          <w:b/>
+          <w:bCs/>
+          <w:sz w:val="24"/>
+          <w:szCs w:val="24"/>
+        </w:rPr>
+        <w:t>06.03.2023</w:t>
+      </w:r>
+    </w:p>
+    <w:p>
+      <w:pPr>
+        <w:pStyle w:val="Listenabsatz"/>
+        <w:numPr>
+          <w:ilvl w:val="0"/>
+          <w:numId w:val="5"/>
+        </w:numPr>
+        <w:rPr>
+          <w:b/>
+          <w:bCs/>
+          <w:sz w:val="24"/>
+          <w:szCs w:val="24"/>
+        </w:rPr>
+      </w:pPr>
+      <w:r>
+        <w:rPr>
+          <w:sz w:val="24"/>
+          <w:szCs w:val="24"/>
+        </w:rPr>
         <w:t>Fehlerkorrektur: Einstellungen der Anlagen 11, 17 und 18 wurden nicht korrekt geladen.</w:t>
       </w:r>
     </w:p>
@@ -555,6 +625,7 @@
           <w:sz w:val="24"/>
           <w:szCs w:val="24"/>
         </w:rPr>
+        <w:lastRenderedPageBreak/>
         <w:t>Fehlerkorrektur der Erkennung volljähriger Schülerinnen und Schüler in den Anlagen 10, 11, 17, 18</w:t>
       </w:r>
     </w:p>
@@ -597,20 +668,39 @@
         </w:rPr>
         <w:t xml:space="preserve">Anpassung der Standard-INI-Werte auf N für </w:t>
       </w:r>
-      <w:r>
-        <w:rPr>
-          <w:sz w:val="24"/>
-          <w:szCs w:val="24"/>
-        </w:rPr>
-        <w:t xml:space="preserve">UnterschriftenMitStvKlassenlehrer </w:t>
-      </w:r>
-      <w:r>
-        <w:rPr>
-          <w:sz w:val="24"/>
-          <w:szCs w:val="24"/>
-        </w:rPr>
-        <w:t xml:space="preserve"> und </w:t>
-      </w:r>
+      <w:proofErr w:type="spellStart"/>
+      <w:proofErr w:type="gramStart"/>
+      <w:r>
+        <w:rPr>
+          <w:sz w:val="24"/>
+          <w:szCs w:val="24"/>
+        </w:rPr>
+        <w:t>UnterschriftenMitStvKlassenlehrer</w:t>
+      </w:r>
+      <w:proofErr w:type="spellEnd"/>
+      <w:r>
+        <w:rPr>
+          <w:sz w:val="24"/>
+          <w:szCs w:val="24"/>
+        </w:rPr>
+        <w:t xml:space="preserve"> </w:t>
+      </w:r>
+      <w:r>
+        <w:rPr>
+          <w:sz w:val="24"/>
+          <w:szCs w:val="24"/>
+        </w:rPr>
+        <w:t xml:space="preserve"> und</w:t>
+      </w:r>
+      <w:proofErr w:type="gramEnd"/>
+      <w:r>
+        <w:rPr>
+          <w:sz w:val="24"/>
+          <w:szCs w:val="24"/>
+        </w:rPr>
+        <w:t xml:space="preserve"> </w:t>
+      </w:r>
+      <w:proofErr w:type="spellStart"/>
       <w:r>
         <w:rPr>
           <w:sz w:val="24"/>
@@ -618,12 +708,29 @@
         </w:rPr>
         <w:t>ZeugnisMitRand</w:t>
       </w:r>
-      <w:r>
-        <w:rPr>
-          <w:sz w:val="24"/>
-          <w:szCs w:val="24"/>
-        </w:rPr>
-        <w:t>. Ebenso wird ZeugnisdatumQuelle auf I gesetzt für Anlagen 5b, 10, 11, 17, 18</w:t>
+      <w:proofErr w:type="spellEnd"/>
+      <w:r>
+        <w:rPr>
+          <w:sz w:val="24"/>
+          <w:szCs w:val="24"/>
+        </w:rPr>
+        <w:t xml:space="preserve">. Ebenso wird </w:t>
+      </w:r>
+      <w:proofErr w:type="spellStart"/>
+      <w:r>
+        <w:rPr>
+          <w:sz w:val="24"/>
+          <w:szCs w:val="24"/>
+        </w:rPr>
+        <w:t>ZeugnisdatumQuelle</w:t>
+      </w:r>
+      <w:proofErr w:type="spellEnd"/>
+      <w:r>
+        <w:rPr>
+          <w:sz w:val="24"/>
+          <w:szCs w:val="24"/>
+        </w:rPr>
+        <w:t xml:space="preserve"> auf I gesetzt für Anlagen 5b, 10, 11, 17, 18</w:t>
       </w:r>
     </w:p>
     <w:p>
@@ -643,7 +750,6 @@
           <w:sz w:val="24"/>
           <w:szCs w:val="24"/>
         </w:rPr>
-        <w:lastRenderedPageBreak/>
         <w:t xml:space="preserve">In allen Anlagen wurden die Unterschriftenfunktionen erweitert. So kann jetzt in der INI ein senkrechter Strich „|“ </w:t>
       </w:r>
       <w:r>
@@ -810,7 +916,23 @@
           <w:sz w:val="24"/>
           <w:szCs w:val="24"/>
         </w:rPr>
-        <w:t>In Anlage 12 wird nun auch der stv. Beratungslehrer ausgegeben, sofern in der INI-Datei eingestellt.</w:t>
+        <w:t xml:space="preserve">In Anlage 12 wird nun auch der </w:t>
+      </w:r>
+      <w:proofErr w:type="spellStart"/>
+      <w:r>
+        <w:rPr>
+          <w:sz w:val="24"/>
+          <w:szCs w:val="24"/>
+        </w:rPr>
+        <w:t>stv</w:t>
+      </w:r>
+      <w:proofErr w:type="spellEnd"/>
+      <w:r>
+        <w:rPr>
+          <w:sz w:val="24"/>
+          <w:szCs w:val="24"/>
+        </w:rPr>
+        <w:t>. Beratungslehrer ausgegeben, sofern in der INI-Datei eingestellt.</w:t>
       </w:r>
     </w:p>
     <w:p>
@@ -858,7 +980,23 @@
           <w:sz w:val="24"/>
           <w:szCs w:val="24"/>
         </w:rPr>
-        <w:t>der Sekundarstufe II, die in den Anlagen der APO-GOSt enthalten sind, wurden aus verschiedenen Formularpaketen in einem eigenständigen Paket gebündelt</w:t>
+        <w:t>der Sekundarstufe II, die in den Anlagen der APO-</w:t>
+      </w:r>
+      <w:proofErr w:type="spellStart"/>
+      <w:r>
+        <w:rPr>
+          <w:sz w:val="24"/>
+          <w:szCs w:val="24"/>
+        </w:rPr>
+        <w:t>GOSt</w:t>
+      </w:r>
+      <w:proofErr w:type="spellEnd"/>
+      <w:r>
+        <w:rPr>
+          <w:sz w:val="24"/>
+          <w:szCs w:val="24"/>
+        </w:rPr>
+        <w:t xml:space="preserve"> enthalten sind, wurden aus verschiedenen Formularpaketen in einem eigenständigen Paket gebündelt</w:t>
       </w:r>
       <w:r>
         <w:rPr>
@@ -987,7 +1125,23 @@
           <w:sz w:val="24"/>
           <w:szCs w:val="24"/>
         </w:rPr>
-        <w:t>Die Versionierung finden Sie im Report unter den Global &gt; Deklarations &gt; Constants</w:t>
+        <w:t xml:space="preserve">Die Versionierung finden Sie im Report unter den Global &gt; </w:t>
+      </w:r>
+      <w:proofErr w:type="spellStart"/>
+      <w:r>
+        <w:rPr>
+          <w:sz w:val="24"/>
+          <w:szCs w:val="24"/>
+        </w:rPr>
+        <w:t>Deklarations</w:t>
+      </w:r>
+      <w:proofErr w:type="spellEnd"/>
+      <w:r>
+        <w:rPr>
+          <w:sz w:val="24"/>
+          <w:szCs w:val="24"/>
+        </w:rPr>
+        <w:t xml:space="preserve"> &gt; Constants</w:t>
       </w:r>
       <w:r>
         <w:rPr>

</xml_diff>

<commit_message>
Neue Abschlusskürzel ESA und EESA ergänzt in Anlagen 04 und 06
</commit_message>
<xml_diff>
--- a/Zeugnisse-Sek-2-Versiongeschichte.docx
+++ b/Zeugnisse-Sek-2-Versiongeschichte.docx
@@ -1,6 +1,6 @@
 
 <file path=word/document.xml><?xml version="1.0" encoding="utf-8"?>
-<w:document xmlns:wpc="http://schemas.microsoft.com/office/word/2010/wordprocessingCanvas" xmlns:cx="http://schemas.microsoft.com/office/drawing/2014/chartex" xmlns:cx1="http://schemas.microsoft.com/office/drawing/2015/9/8/chartex" xmlns:cx2="http://schemas.microsoft.com/office/drawing/2015/10/21/chartex" xmlns:cx3="http://schemas.microsoft.com/office/drawing/2016/5/9/chartex" xmlns:cx4="http://schemas.microsoft.com/office/drawing/2016/5/10/chartex" xmlns:cx5="http://schemas.microsoft.com/office/drawing/2016/5/11/chartex" xmlns:cx6="http://schemas.microsoft.com/office/drawing/2016/5/12/chartex" xmlns:cx7="http://schemas.microsoft.com/office/drawing/2016/5/13/chartex" xmlns:cx8="http://schemas.microsoft.com/office/drawing/2016/5/14/chartex" xmlns:mc="http://schemas.openxmlformats.org/markup-compatibility/2006" xmlns:aink="http://schemas.microsoft.com/office/drawing/2016/ink" xmlns:am3d="http://schemas.microsoft.com/office/drawing/2017/model3d" xmlns:o="urn:schemas-microsoft-com:office:office" xmlns:oel="http://schemas.microsoft.com/office/2019/extlst" xmlns:r="http://schemas.openxmlformats.org/officeDocument/2006/relationships" xmlns:m="http://schemas.openxmlformats.org/officeDocument/2006/math" xmlns:v="urn:schemas-microsoft-com:vml" xmlns:wp14="http://schemas.microsoft.com/office/word/2010/wordprocessingDrawing" xmlns:wp="http://schemas.openxmlformats.org/drawingml/2006/wordprocessingDrawing" xmlns:w10="urn:schemas-microsoft-com:office:word" xmlns:w="http://schemas.openxmlformats.org/wordprocessingml/2006/main" xmlns:w14="http://schemas.microsoft.com/office/word/2010/wordml" xmlns:w15="http://schemas.microsoft.com/office/word/2012/wordml" xmlns:w16cex="http://schemas.microsoft.com/office/word/2018/wordml/cex" xmlns:w16cid="http://schemas.microsoft.com/office/word/2016/wordml/cid" xmlns:w16="http://schemas.microsoft.com/office/word/2018/wordml" xmlns:w16sdtdh="http://schemas.microsoft.com/office/word/2020/wordml/sdtdatahash" xmlns:w16se="http://schemas.microsoft.com/office/word/2015/wordml/symex" xmlns:wpg="http://schemas.microsoft.com/office/word/2010/wordprocessingGroup" xmlns:wpi="http://schemas.microsoft.com/office/word/2010/wordprocessingInk" xmlns:wne="http://schemas.microsoft.com/office/word/2006/wordml" xmlns:wps="http://schemas.microsoft.com/office/word/2010/wordprocessingShape" mc:Ignorable="w14 w15 w16se w16cid w16 w16cex w16sdtdh wp14">
+<w:document xmlns:wpc="http://schemas.microsoft.com/office/word/2010/wordprocessingCanvas" xmlns:cx="http://schemas.microsoft.com/office/drawing/2014/chartex" xmlns:cx1="http://schemas.microsoft.com/office/drawing/2015/9/8/chartex" xmlns:cx2="http://schemas.microsoft.com/office/drawing/2015/10/21/chartex" xmlns:cx3="http://schemas.microsoft.com/office/drawing/2016/5/9/chartex" xmlns:cx4="http://schemas.microsoft.com/office/drawing/2016/5/10/chartex" xmlns:cx5="http://schemas.microsoft.com/office/drawing/2016/5/11/chartex" xmlns:cx6="http://schemas.microsoft.com/office/drawing/2016/5/12/chartex" xmlns:cx7="http://schemas.microsoft.com/office/drawing/2016/5/13/chartex" xmlns:cx8="http://schemas.microsoft.com/office/drawing/2016/5/14/chartex" xmlns:mc="http://schemas.openxmlformats.org/markup-compatibility/2006" xmlns:aink="http://schemas.microsoft.com/office/drawing/2016/ink" xmlns:am3d="http://schemas.microsoft.com/office/drawing/2017/model3d" xmlns:o="urn:schemas-microsoft-com:office:office" xmlns:oel="http://schemas.microsoft.com/office/2019/extlst" xmlns:r="http://schemas.openxmlformats.org/officeDocument/2006/relationships" xmlns:m="http://schemas.openxmlformats.org/officeDocument/2006/math" xmlns:v="urn:schemas-microsoft-com:vml" xmlns:wp14="http://schemas.microsoft.com/office/word/2010/wordprocessingDrawing" xmlns:wp="http://schemas.openxmlformats.org/drawingml/2006/wordprocessingDrawing" xmlns:w10="urn:schemas-microsoft-com:office:word" xmlns:w="http://schemas.openxmlformats.org/wordprocessingml/2006/main" xmlns:w14="http://schemas.microsoft.com/office/word/2010/wordml" xmlns:w15="http://schemas.microsoft.com/office/word/2012/wordml" xmlns:w16cex="http://schemas.microsoft.com/office/word/2018/wordml/cex" xmlns:w16cid="http://schemas.microsoft.com/office/word/2016/wordml/cid" xmlns:w16="http://schemas.microsoft.com/office/word/2018/wordml" xmlns:w16du="http://schemas.microsoft.com/office/word/2023/wordml/word16du" xmlns:w16sdtdh="http://schemas.microsoft.com/office/word/2020/wordml/sdtdatahash" xmlns:w16se="http://schemas.microsoft.com/office/word/2015/wordml/symex" xmlns:wpg="http://schemas.microsoft.com/office/word/2010/wordprocessingGroup" xmlns:wpi="http://schemas.microsoft.com/office/word/2010/wordprocessingInk" xmlns:wne="http://schemas.microsoft.com/office/word/2006/wordml" xmlns:wps="http://schemas.microsoft.com/office/word/2010/wordprocessingShape" mc:Ignorable="w14 w15 w16se w16cid w16 w16cex w16sdtdh wp14">
   <w:body>
     <w:p>
       <w:pPr>
@@ -75,6 +75,47 @@
           <w:sz w:val="24"/>
           <w:szCs w:val="24"/>
         </w:rPr>
+        <w:t>31.05.2023</w:t>
+      </w:r>
+    </w:p>
+    <w:p>
+      <w:pPr>
+        <w:pStyle w:val="Listenabsatz"/>
+        <w:numPr>
+          <w:ilvl w:val="0"/>
+          <w:numId w:val="5"/>
+        </w:numPr>
+        <w:rPr>
+          <w:b/>
+          <w:bCs/>
+          <w:sz w:val="24"/>
+          <w:szCs w:val="24"/>
+        </w:rPr>
+      </w:pPr>
+      <w:r>
+        <w:rPr>
+          <w:sz w:val="24"/>
+          <w:szCs w:val="24"/>
+        </w:rPr>
+        <w:t>Anlagen 04 und 06: Ergänzung der neuen Sek-I-Abschlusskürzel ESA und EESA</w:t>
+      </w:r>
+    </w:p>
+    <w:p>
+      <w:pPr>
+        <w:rPr>
+          <w:b/>
+          <w:bCs/>
+          <w:sz w:val="24"/>
+          <w:szCs w:val="24"/>
+        </w:rPr>
+      </w:pPr>
+      <w:r>
+        <w:rPr>
+          <w:b/>
+          <w:bCs/>
+          <w:sz w:val="24"/>
+          <w:szCs w:val="24"/>
+        </w:rPr>
         <w:t>27.03.2023</w:t>
       </w:r>
     </w:p>
@@ -97,14 +138,7 @@
           <w:sz w:val="24"/>
           <w:szCs w:val="24"/>
         </w:rPr>
-        <w:t xml:space="preserve">Fehlerkorrektur: </w:t>
-      </w:r>
-      <w:r>
-        <w:rPr>
-          <w:sz w:val="24"/>
-          <w:szCs w:val="24"/>
-        </w:rPr>
-        <w:t>In Anlage 5b wurden die Vornamen nicht gemäß den Einstellungen in der INI-Datei übernommen.</w:t>
+        <w:t>Fehlerkorrektur: In Anlage 5b wurden die Vornamen nicht gemäß den Einstellungen in der INI-Datei übernommen.</w:t>
       </w:r>
     </w:p>
     <w:p>
@@ -585,6 +619,7 @@
           <w:sz w:val="24"/>
           <w:szCs w:val="24"/>
         </w:rPr>
+        <w:lastRenderedPageBreak/>
         <w:t>Fehlerkorrekturen bei der Ausgabe der Jahrgangsstufen an einer Gesamtschule in den Anlagen 7 und 16a</w:t>
       </w:r>
     </w:p>
@@ -625,7 +660,6 @@
           <w:sz w:val="24"/>
           <w:szCs w:val="24"/>
         </w:rPr>
-        <w:lastRenderedPageBreak/>
         <w:t>Fehlerkorrektur der Erkennung volljähriger Schülerinnen und Schüler in den Anlagen 10, 11, 17, 18</w:t>
       </w:r>
     </w:p>
@@ -668,39 +702,20 @@
         </w:rPr>
         <w:t xml:space="preserve">Anpassung der Standard-INI-Werte auf N für </w:t>
       </w:r>
-      <w:proofErr w:type="spellStart"/>
-      <w:proofErr w:type="gramStart"/>
-      <w:r>
-        <w:rPr>
-          <w:sz w:val="24"/>
-          <w:szCs w:val="24"/>
-        </w:rPr>
-        <w:t>UnterschriftenMitStvKlassenlehrer</w:t>
-      </w:r>
-      <w:proofErr w:type="spellEnd"/>
-      <w:r>
-        <w:rPr>
-          <w:sz w:val="24"/>
-          <w:szCs w:val="24"/>
-        </w:rPr>
-        <w:t xml:space="preserve"> </w:t>
-      </w:r>
-      <w:r>
-        <w:rPr>
-          <w:sz w:val="24"/>
-          <w:szCs w:val="24"/>
-        </w:rPr>
-        <w:t xml:space="preserve"> und</w:t>
-      </w:r>
-      <w:proofErr w:type="gramEnd"/>
-      <w:r>
-        <w:rPr>
-          <w:sz w:val="24"/>
-          <w:szCs w:val="24"/>
-        </w:rPr>
-        <w:t xml:space="preserve"> </w:t>
-      </w:r>
-      <w:proofErr w:type="spellStart"/>
+      <w:r>
+        <w:rPr>
+          <w:sz w:val="24"/>
+          <w:szCs w:val="24"/>
+        </w:rPr>
+        <w:t xml:space="preserve">UnterschriftenMitStvKlassenlehrer </w:t>
+      </w:r>
+      <w:r>
+        <w:rPr>
+          <w:sz w:val="24"/>
+          <w:szCs w:val="24"/>
+        </w:rPr>
+        <w:t xml:space="preserve"> und </w:t>
+      </w:r>
       <w:r>
         <w:rPr>
           <w:sz w:val="24"/>
@@ -708,29 +723,12 @@
         </w:rPr>
         <w:t>ZeugnisMitRand</w:t>
       </w:r>
-      <w:proofErr w:type="spellEnd"/>
-      <w:r>
-        <w:rPr>
-          <w:sz w:val="24"/>
-          <w:szCs w:val="24"/>
-        </w:rPr>
-        <w:t xml:space="preserve">. Ebenso wird </w:t>
-      </w:r>
-      <w:proofErr w:type="spellStart"/>
-      <w:r>
-        <w:rPr>
-          <w:sz w:val="24"/>
-          <w:szCs w:val="24"/>
-        </w:rPr>
-        <w:t>ZeugnisdatumQuelle</w:t>
-      </w:r>
-      <w:proofErr w:type="spellEnd"/>
-      <w:r>
-        <w:rPr>
-          <w:sz w:val="24"/>
-          <w:szCs w:val="24"/>
-        </w:rPr>
-        <w:t xml:space="preserve"> auf I gesetzt für Anlagen 5b, 10, 11, 17, 18</w:t>
+      <w:r>
+        <w:rPr>
+          <w:sz w:val="24"/>
+          <w:szCs w:val="24"/>
+        </w:rPr>
+        <w:t>. Ebenso wird ZeugnisdatumQuelle auf I gesetzt für Anlagen 5b, 10, 11, 17, 18</w:t>
       </w:r>
     </w:p>
     <w:p>
@@ -916,23 +914,7 @@
           <w:sz w:val="24"/>
           <w:szCs w:val="24"/>
         </w:rPr>
-        <w:t xml:space="preserve">In Anlage 12 wird nun auch der </w:t>
-      </w:r>
-      <w:proofErr w:type="spellStart"/>
-      <w:r>
-        <w:rPr>
-          <w:sz w:val="24"/>
-          <w:szCs w:val="24"/>
-        </w:rPr>
-        <w:t>stv</w:t>
-      </w:r>
-      <w:proofErr w:type="spellEnd"/>
-      <w:r>
-        <w:rPr>
-          <w:sz w:val="24"/>
-          <w:szCs w:val="24"/>
-        </w:rPr>
-        <w:t>. Beratungslehrer ausgegeben, sofern in der INI-Datei eingestellt.</w:t>
+        <w:t>In Anlage 12 wird nun auch der stv. Beratungslehrer ausgegeben, sofern in der INI-Datei eingestellt.</w:t>
       </w:r>
     </w:p>
     <w:p>
@@ -980,23 +962,7 @@
           <w:sz w:val="24"/>
           <w:szCs w:val="24"/>
         </w:rPr>
-        <w:t>der Sekundarstufe II, die in den Anlagen der APO-</w:t>
-      </w:r>
-      <w:proofErr w:type="spellStart"/>
-      <w:r>
-        <w:rPr>
-          <w:sz w:val="24"/>
-          <w:szCs w:val="24"/>
-        </w:rPr>
-        <w:t>GOSt</w:t>
-      </w:r>
-      <w:proofErr w:type="spellEnd"/>
-      <w:r>
-        <w:rPr>
-          <w:sz w:val="24"/>
-          <w:szCs w:val="24"/>
-        </w:rPr>
-        <w:t xml:space="preserve"> enthalten sind, wurden aus verschiedenen Formularpaketen in einem eigenständigen Paket gebündelt</w:t>
+        <w:t>der Sekundarstufe II, die in den Anlagen der APO-GOSt enthalten sind, wurden aus verschiedenen Formularpaketen in einem eigenständigen Paket gebündelt</w:t>
       </w:r>
       <w:r>
         <w:rPr>
@@ -1125,23 +1091,7 @@
           <w:sz w:val="24"/>
           <w:szCs w:val="24"/>
         </w:rPr>
-        <w:t xml:space="preserve">Die Versionierung finden Sie im Report unter den Global &gt; </w:t>
-      </w:r>
-      <w:proofErr w:type="spellStart"/>
-      <w:r>
-        <w:rPr>
-          <w:sz w:val="24"/>
-          <w:szCs w:val="24"/>
-        </w:rPr>
-        <w:t>Deklarations</w:t>
-      </w:r>
-      <w:proofErr w:type="spellEnd"/>
-      <w:r>
-        <w:rPr>
-          <w:sz w:val="24"/>
-          <w:szCs w:val="24"/>
-        </w:rPr>
-        <w:t xml:space="preserve"> &gt; Constants</w:t>
+        <w:t>Die Versionierung finden Sie im Report unter den Global &gt; Deklarations &gt; Constants</w:t>
       </w:r>
       <w:r>
         <w:rPr>
@@ -1280,7 +1230,7 @@
 </file>
 
 <file path=word/numbering.xml><?xml version="1.0" encoding="utf-8"?>
-<w:numbering xmlns:wpc="http://schemas.microsoft.com/office/word/2010/wordprocessingCanvas" xmlns:cx="http://schemas.microsoft.com/office/drawing/2014/chartex" xmlns:cx1="http://schemas.microsoft.com/office/drawing/2015/9/8/chartex" xmlns:cx2="http://schemas.microsoft.com/office/drawing/2015/10/21/chartex" xmlns:cx3="http://schemas.microsoft.com/office/drawing/2016/5/9/chartex" xmlns:cx4="http://schemas.microsoft.com/office/drawing/2016/5/10/chartex" xmlns:cx5="http://schemas.microsoft.com/office/drawing/2016/5/11/chartex" xmlns:cx6="http://schemas.microsoft.com/office/drawing/2016/5/12/chartex" xmlns:cx7="http://schemas.microsoft.com/office/drawing/2016/5/13/chartex" xmlns:cx8="http://schemas.microsoft.com/office/drawing/2016/5/14/chartex" xmlns:mc="http://schemas.openxmlformats.org/markup-compatibility/2006" xmlns:aink="http://schemas.microsoft.com/office/drawing/2016/ink" xmlns:am3d="http://schemas.microsoft.com/office/drawing/2017/model3d" xmlns:o="urn:schemas-microsoft-com:office:office" xmlns:oel="http://schemas.microsoft.com/office/2019/extlst" xmlns:r="http://schemas.openxmlformats.org/officeDocument/2006/relationships" xmlns:m="http://schemas.openxmlformats.org/officeDocument/2006/math" xmlns:v="urn:schemas-microsoft-com:vml" xmlns:wp14="http://schemas.microsoft.com/office/word/2010/wordprocessingDrawing" xmlns:wp="http://schemas.openxmlformats.org/drawingml/2006/wordprocessingDrawing" xmlns:w10="urn:schemas-microsoft-com:office:word" xmlns:w="http://schemas.openxmlformats.org/wordprocessingml/2006/main" xmlns:w14="http://schemas.microsoft.com/office/word/2010/wordml" xmlns:w15="http://schemas.microsoft.com/office/word/2012/wordml" xmlns:w16cex="http://schemas.microsoft.com/office/word/2018/wordml/cex" xmlns:w16cid="http://schemas.microsoft.com/office/word/2016/wordml/cid" xmlns:w16="http://schemas.microsoft.com/office/word/2018/wordml" xmlns:w16sdtdh="http://schemas.microsoft.com/office/word/2020/wordml/sdtdatahash" xmlns:w16se="http://schemas.microsoft.com/office/word/2015/wordml/symex" xmlns:wpg="http://schemas.microsoft.com/office/word/2010/wordprocessingGroup" xmlns:wpi="http://schemas.microsoft.com/office/word/2010/wordprocessingInk" xmlns:wne="http://schemas.microsoft.com/office/word/2006/wordml" xmlns:wps="http://schemas.microsoft.com/office/word/2010/wordprocessingShape" mc:Ignorable="w14 w15 w16se w16cid w16 w16cex w16sdtdh wp14">
+<w:numbering xmlns:wpc="http://schemas.microsoft.com/office/word/2010/wordprocessingCanvas" xmlns:cx="http://schemas.microsoft.com/office/drawing/2014/chartex" xmlns:cx1="http://schemas.microsoft.com/office/drawing/2015/9/8/chartex" xmlns:cx2="http://schemas.microsoft.com/office/drawing/2015/10/21/chartex" xmlns:cx3="http://schemas.microsoft.com/office/drawing/2016/5/9/chartex" xmlns:cx4="http://schemas.microsoft.com/office/drawing/2016/5/10/chartex" xmlns:cx5="http://schemas.microsoft.com/office/drawing/2016/5/11/chartex" xmlns:cx6="http://schemas.microsoft.com/office/drawing/2016/5/12/chartex" xmlns:cx7="http://schemas.microsoft.com/office/drawing/2016/5/13/chartex" xmlns:cx8="http://schemas.microsoft.com/office/drawing/2016/5/14/chartex" xmlns:mc="http://schemas.openxmlformats.org/markup-compatibility/2006" xmlns:aink="http://schemas.microsoft.com/office/drawing/2016/ink" xmlns:am3d="http://schemas.microsoft.com/office/drawing/2017/model3d" xmlns:o="urn:schemas-microsoft-com:office:office" xmlns:oel="http://schemas.microsoft.com/office/2019/extlst" xmlns:r="http://schemas.openxmlformats.org/officeDocument/2006/relationships" xmlns:m="http://schemas.openxmlformats.org/officeDocument/2006/math" xmlns:v="urn:schemas-microsoft-com:vml" xmlns:wp14="http://schemas.microsoft.com/office/word/2010/wordprocessingDrawing" xmlns:wp="http://schemas.openxmlformats.org/drawingml/2006/wordprocessingDrawing" xmlns:w10="urn:schemas-microsoft-com:office:word" xmlns:w="http://schemas.openxmlformats.org/wordprocessingml/2006/main" xmlns:w14="http://schemas.microsoft.com/office/word/2010/wordml" xmlns:w15="http://schemas.microsoft.com/office/word/2012/wordml" xmlns:w16cex="http://schemas.microsoft.com/office/word/2018/wordml/cex" xmlns:w16cid="http://schemas.microsoft.com/office/word/2016/wordml/cid" xmlns:w16="http://schemas.microsoft.com/office/word/2018/wordml" xmlns:w16du="http://schemas.microsoft.com/office/word/2023/wordml/word16du" xmlns:w16sdtdh="http://schemas.microsoft.com/office/word/2020/wordml/sdtdatahash" xmlns:w16se="http://schemas.microsoft.com/office/word/2015/wordml/symex" xmlns:wpg="http://schemas.microsoft.com/office/word/2010/wordprocessingGroup" xmlns:wpi="http://schemas.microsoft.com/office/word/2010/wordprocessingInk" xmlns:wne="http://schemas.microsoft.com/office/word/2006/wordml" xmlns:wps="http://schemas.microsoft.com/office/word/2010/wordprocessingShape" mc:Ignorable="w14 w15 w16se w16cid w16 w16cex w16sdtdh wp14">
   <w:abstractNum w:abstractNumId="0" w15:restartNumberingAfterBreak="0">
     <w:nsid w:val="239E26CC"/>
     <w:multiLevelType w:val="hybridMultilevel"/>

</xml_diff>